<commit_message>
added setions 8a Requirements Gathering Processes and 8b. Types of Requirements:
</commit_message>
<xml_diff>
--- a/Products/Final Year Report (In Progress).docx
+++ b/Products/Final Year Report (In Progress).docx
@@ -137,7 +137,7 @@
           <w:u w:val="single"/>
         </w:rPr>
         <w:drawing>
-          <wp:inline distT="0" distB="0" distL="0" distR="0" wp14:anchorId="14D2CC9A" wp14:editId="327CD242">
+          <wp:inline distT="0" distB="0" distL="0" distR="0" wp14:anchorId="14D2CC9A" wp14:editId="427FEBAA">
             <wp:extent cx="5727700" cy="3486349"/>
             <wp:effectExtent l="0" t="0" r="0" b="0"/>
             <wp:docPr id="5" name="Diagram 5"/>
@@ -3063,10 +3063,10 @@
           <w:szCs w:val="28"/>
         </w:rPr>
         <w:drawing>
-          <wp:inline distT="0" distB="0" distL="0" distR="0" wp14:anchorId="00F0AAAF" wp14:editId="598B1637">
-            <wp:extent cx="5730240" cy="1422400"/>
-            <wp:effectExtent l="0" t="0" r="10160" b="0"/>
-            <wp:docPr id="13" name="Picture 13" descr="../../../../Desktop/Screen%20Shot%202016-11-23%20at%2021.35.28.png"/>
+          <wp:inline distT="0" distB="0" distL="0" distR="0" wp14:anchorId="100F5D41" wp14:editId="194D0073">
+            <wp:extent cx="5729605" cy="1428750"/>
+            <wp:effectExtent l="0" t="0" r="10795" b="0"/>
+            <wp:docPr id="9" name="Picture 9" descr="../../../../Desktop/Screen%20Shot%202016-12-30%20at%2017.28.22.png"/>
             <wp:cNvGraphicFramePr>
               <a:graphicFrameLocks xmlns:a="http://schemas.openxmlformats.org/drawingml/2006/main" noChangeAspect="1"/>
             </wp:cNvGraphicFramePr>
@@ -3074,7 +3074,7 @@
               <a:graphicData uri="http://schemas.openxmlformats.org/drawingml/2006/picture">
                 <pic:pic xmlns:pic="http://schemas.openxmlformats.org/drawingml/2006/picture">
                   <pic:nvPicPr>
-                    <pic:cNvPr id="0" name="Picture 1" descr="../../../../Desktop/Screen%20Shot%202016-11-23%20at%2021.35.28.png"/>
+                    <pic:cNvPr id="0" name="Picture 1" descr="../../../../Desktop/Screen%20Shot%202016-12-30%20at%2017.28.22.png"/>
                     <pic:cNvPicPr>
                       <a:picLocks noChangeAspect="1" noChangeArrowheads="1"/>
                     </pic:cNvPicPr>
@@ -3095,7 +3095,7 @@
                   <pic:spPr bwMode="auto">
                     <a:xfrm>
                       <a:off x="0" y="0"/>
-                      <a:ext cx="5730240" cy="1422400"/>
+                      <a:ext cx="5729605" cy="1428750"/>
                     </a:xfrm>
                     <a:prstGeom prst="rect">
                       <a:avLst/>
@@ -3446,8 +3446,6 @@
           <w:szCs w:val="28"/>
         </w:rPr>
       </w:pPr>
-      <w:bookmarkStart w:id="0" w:name="_GoBack"/>
-      <w:bookmarkEnd w:id="0"/>
       <w:r>
         <w:rPr>
           <w:rFonts w:asciiTheme="majorBidi" w:hAnsiTheme="majorBidi" w:cstheme="majorBidi"/>
@@ -6107,10 +6105,10 @@
           <w:szCs w:val="28"/>
         </w:rPr>
         <w:drawing>
-          <wp:inline distT="0" distB="0" distL="0" distR="0" wp14:anchorId="265B0423" wp14:editId="2D1AF9E6">
-            <wp:extent cx="5721350" cy="3981450"/>
-            <wp:effectExtent l="0" t="0" r="0" b="6350"/>
-            <wp:docPr id="19" name="Picture 19" descr="../../../../Desktop/Screen%20Shot%202016-11-23%20at%2021.47.05.png"/>
+          <wp:inline distT="0" distB="0" distL="0" distR="0" wp14:anchorId="051E708A" wp14:editId="5C51F382">
+            <wp:extent cx="5729605" cy="4000500"/>
+            <wp:effectExtent l="0" t="0" r="10795" b="12700"/>
+            <wp:docPr id="10" name="Picture 10" descr="../../../../Desktop/Screen%20Shot%202016-12-30%20at%2017.31.59.png"/>
             <wp:cNvGraphicFramePr>
               <a:graphicFrameLocks xmlns:a="http://schemas.openxmlformats.org/drawingml/2006/main" noChangeAspect="1"/>
             </wp:cNvGraphicFramePr>
@@ -6118,7 +6116,7 @@
               <a:graphicData uri="http://schemas.openxmlformats.org/drawingml/2006/picture">
                 <pic:pic xmlns:pic="http://schemas.openxmlformats.org/drawingml/2006/picture">
                   <pic:nvPicPr>
-                    <pic:cNvPr id="0" name="Picture 3" descr="../../../../Desktop/Screen%20Shot%202016-11-23%20at%2021.47.05.png"/>
+                    <pic:cNvPr id="0" name="Picture 2" descr="../../../../Desktop/Screen%20Shot%202016-12-30%20at%2017.31.59.png"/>
                     <pic:cNvPicPr>
                       <a:picLocks noChangeAspect="1" noChangeArrowheads="1"/>
                     </pic:cNvPicPr>
@@ -6139,7 +6137,7 @@
                   <pic:spPr bwMode="auto">
                     <a:xfrm>
                       <a:off x="0" y="0"/>
-                      <a:ext cx="5721350" cy="3981450"/>
+                      <a:ext cx="5729605" cy="4000500"/>
                     </a:xfrm>
                     <a:prstGeom prst="rect">
                       <a:avLst/>
@@ -6171,53 +6169,6 @@
           <w:szCs w:val="28"/>
         </w:rPr>
       </w:pPr>
-      <w:r>
-        <w:rPr>
-          <w:rFonts w:cs="Arial"/>
-          <w:b/>
-          <w:bCs/>
-          <w:color w:val="538135" w:themeColor="accent6" w:themeShade="BF"/>
-          <w:sz w:val="28"/>
-          <w:szCs w:val="28"/>
-          <w:highlight w:val="yellow"/>
-        </w:rPr>
-        <w:t>super</w:t>
-      </w:r>
-      <w:r>
-        <w:rPr>
-          <w:rFonts w:cs="Arial"/>
-          <w:b/>
-          <w:bCs/>
-          <w:color w:val="538135" w:themeColor="accent6" w:themeShade="BF"/>
-          <w:sz w:val="28"/>
-          <w:szCs w:val="28"/>
-          <w:highlight w:val="yellow"/>
-        </w:rPr>
-        <w:t xml:space="preserve"> </w:t>
-      </w:r>
-      <w:r>
-        <w:rPr>
-          <w:rFonts w:cs="Arial"/>
-          <w:b/>
-          <w:bCs/>
-          <w:color w:val="538135" w:themeColor="accent6" w:themeShade="BF"/>
-          <w:sz w:val="28"/>
-          <w:szCs w:val="28"/>
-          <w:highlight w:val="yellow"/>
-        </w:rPr>
-        <w:t>user</w:t>
-      </w:r>
-      <w:r>
-        <w:rPr>
-          <w:rFonts w:cs="Arial"/>
-          <w:b/>
-          <w:bCs/>
-          <w:color w:val="538135" w:themeColor="accent6" w:themeShade="BF"/>
-          <w:sz w:val="28"/>
-          <w:szCs w:val="28"/>
-        </w:rPr>
-        <w:t xml:space="preserve"> </w:t>
-      </w:r>
     </w:p>
     <w:p>
       <w:pPr>
@@ -6617,163 +6568,249 @@
           <w:sz w:val="48"/>
           <w:szCs w:val="48"/>
         </w:rPr>
-        <w:t>8. High-Level Requirements</w:t>
-      </w:r>
-    </w:p>
-    <w:p>
-      <w:pPr>
-        <w:rPr>
-          <w:rFonts w:cs="Arial"/>
-          <w:sz w:val="28"/>
-          <w:szCs w:val="28"/>
-        </w:rPr>
-      </w:pPr>
-    </w:p>
-    <w:p>
-      <w:pPr>
-        <w:rPr>
-          <w:rFonts w:cs="Arial"/>
-          <w:sz w:val="28"/>
-          <w:szCs w:val="28"/>
-        </w:rPr>
-      </w:pPr>
-    </w:p>
-    <w:p>
-      <w:pPr>
-        <w:rPr>
-          <w:rFonts w:cs="Arial"/>
-          <w:sz w:val="28"/>
-          <w:szCs w:val="28"/>
-        </w:rPr>
-      </w:pPr>
-    </w:p>
-    <w:p>
-      <w:pPr>
-        <w:rPr>
-          <w:rFonts w:cs="Arial"/>
-          <w:sz w:val="28"/>
-          <w:szCs w:val="28"/>
-        </w:rPr>
-      </w:pPr>
-    </w:p>
-    <w:p>
-      <w:pPr>
-        <w:rPr>
-          <w:rFonts w:cs="Arial"/>
-          <w:sz w:val="28"/>
-          <w:szCs w:val="28"/>
-        </w:rPr>
-      </w:pPr>
-      <w:r>
-        <w:rPr>
-          <w:rFonts w:cs="Arial"/>
-          <w:sz w:val="28"/>
-          <w:szCs w:val="28"/>
-        </w:rPr>
-        <w:t>The following</w:t>
-      </w:r>
-      <w:r>
-        <w:rPr>
-          <w:rFonts w:cs="Arial"/>
-          <w:sz w:val="28"/>
-          <w:szCs w:val="28"/>
-        </w:rPr>
-        <w:t xml:space="preserve"> requirements have been gathered by</w:t>
-      </w:r>
-      <w:r>
-        <w:rPr>
-          <w:rFonts w:cs="Arial"/>
-          <w:sz w:val="28"/>
-          <w:szCs w:val="28"/>
-        </w:rPr>
-        <w:t xml:space="preserve"> using com</w:t>
-      </w:r>
-      <w:r>
-        <w:rPr>
-          <w:rFonts w:cs="Arial"/>
-          <w:sz w:val="28"/>
-          <w:szCs w:val="28"/>
-        </w:rPr>
-        <w:t>mon knowledge of email services</w:t>
-      </w:r>
-      <w:r>
-        <w:rPr>
-          <w:rFonts w:cs="Arial"/>
-          <w:sz w:val="28"/>
-          <w:szCs w:val="28"/>
-        </w:rPr>
-        <w:t xml:space="preserve">, </w:t>
-      </w:r>
-      <w:r>
-        <w:rPr>
-          <w:rFonts w:cs="Arial"/>
-          <w:sz w:val="28"/>
-          <w:szCs w:val="28"/>
-        </w:rPr>
-        <w:t>referring to</w:t>
-      </w:r>
-      <w:r>
-        <w:rPr>
-          <w:rFonts w:cs="Arial"/>
+        <w:t>8. Requirements</w:t>
+      </w:r>
+      <w:r>
+        <w:rPr>
+          <w:rFonts w:ascii="Helvetica Light" w:hAnsi="Helvetica Light" w:cs="Didot"/>
+          <w:color w:val="000000" w:themeColor="text1"/>
+          <w:sz w:val="48"/>
+          <w:szCs w:val="48"/>
+        </w:rPr>
+        <w:t xml:space="preserve"> Development</w:t>
+      </w:r>
+    </w:p>
+    <w:p>
+      <w:pPr>
+        <w:rPr>
+          <w:rFonts w:cs="Arial"/>
+          <w:sz w:val="28"/>
+          <w:szCs w:val="28"/>
+        </w:rPr>
+      </w:pPr>
+    </w:p>
+    <w:p>
+      <w:pPr>
+        <w:rPr>
+          <w:rFonts w:cs="Arial"/>
+          <w:sz w:val="28"/>
+          <w:szCs w:val="28"/>
+        </w:rPr>
+      </w:pPr>
+      <w:r>
+        <w:rPr>
+          <w:rFonts w:cs="Arial"/>
+          <w:b/>
+          <w:bCs/>
+          <w:color w:val="538135" w:themeColor="accent6" w:themeShade="BF"/>
+          <w:sz w:val="28"/>
+          <w:szCs w:val="28"/>
+        </w:rPr>
+        <w:t>8a</w:t>
+      </w:r>
+      <w:r>
+        <w:rPr>
+          <w:rFonts w:cs="Arial"/>
+          <w:b/>
+          <w:bCs/>
+          <w:color w:val="538135" w:themeColor="accent6" w:themeShade="BF"/>
+          <w:sz w:val="28"/>
+          <w:szCs w:val="28"/>
+        </w:rPr>
+        <w:t xml:space="preserve">. </w:t>
+      </w:r>
+      <w:r>
+        <w:rPr>
+          <w:rFonts w:cs="Arial"/>
+          <w:b/>
+          <w:bCs/>
+          <w:color w:val="538135" w:themeColor="accent6" w:themeShade="BF"/>
+          <w:sz w:val="28"/>
+          <w:szCs w:val="28"/>
+        </w:rPr>
+        <w:t>Requirements G</w:t>
+      </w:r>
+      <w:r>
+        <w:rPr>
+          <w:rFonts w:cs="Arial"/>
+          <w:b/>
+          <w:bCs/>
+          <w:color w:val="538135" w:themeColor="accent6" w:themeShade="BF"/>
+          <w:sz w:val="28"/>
+          <w:szCs w:val="28"/>
+        </w:rPr>
+        <w:t>athering</w:t>
+      </w:r>
+      <w:r>
+        <w:rPr>
+          <w:rFonts w:cs="Arial"/>
+          <w:b/>
+          <w:bCs/>
+          <w:color w:val="538135" w:themeColor="accent6" w:themeShade="BF"/>
+          <w:sz w:val="28"/>
+          <w:szCs w:val="28"/>
+        </w:rPr>
+        <w:t xml:space="preserve"> P</w:t>
+      </w:r>
+      <w:r>
+        <w:rPr>
+          <w:rFonts w:cs="Arial"/>
+          <w:b/>
+          <w:bCs/>
+          <w:color w:val="538135" w:themeColor="accent6" w:themeShade="BF"/>
+          <w:sz w:val="28"/>
+          <w:szCs w:val="28"/>
+        </w:rPr>
+        <w:t>rocess</w:t>
+      </w:r>
+      <w:r>
+        <w:rPr>
+          <w:rFonts w:cs="Arial"/>
+          <w:b/>
+          <w:bCs/>
+          <w:color w:val="538135" w:themeColor="accent6" w:themeShade="BF"/>
+          <w:sz w:val="28"/>
+          <w:szCs w:val="28"/>
+        </w:rPr>
+        <w:t>es</w:t>
+      </w:r>
+      <w:r>
+        <w:rPr>
+          <w:rFonts w:cs="Arial"/>
+          <w:b/>
+          <w:bCs/>
+          <w:color w:val="538135" w:themeColor="accent6" w:themeShade="BF"/>
+          <w:sz w:val="28"/>
+          <w:szCs w:val="28"/>
+        </w:rPr>
+        <w:t>:</w:t>
+      </w:r>
+      <w:r>
+        <w:rPr>
+          <w:rFonts w:cs="Arial"/>
+          <w:b/>
+          <w:bCs/>
+          <w:color w:val="538135" w:themeColor="accent6" w:themeShade="BF"/>
           <w:sz w:val="28"/>
           <w:szCs w:val="28"/>
         </w:rPr>
         <w:t xml:space="preserve"> </w:t>
       </w:r>
-      <w:r>
-        <w:rPr>
-          <w:rFonts w:cs="Arial"/>
-          <w:sz w:val="28"/>
-          <w:szCs w:val="28"/>
-        </w:rPr>
-        <w:t xml:space="preserve">a </w:t>
-      </w:r>
-      <w:r>
-        <w:rPr>
-          <w:rFonts w:cs="Arial"/>
-          <w:sz w:val="28"/>
-          <w:szCs w:val="28"/>
-        </w:rPr>
-        <w:t xml:space="preserve">previous </w:t>
-      </w:r>
-      <w:r>
-        <w:rPr>
-          <w:rFonts w:cs="Arial"/>
-          <w:sz w:val="28"/>
-          <w:szCs w:val="28"/>
-        </w:rPr>
-        <w:t xml:space="preserve">email </w:t>
-      </w:r>
-      <w:r>
-        <w:rPr>
-          <w:rFonts w:cs="Arial"/>
-          <w:sz w:val="28"/>
-          <w:szCs w:val="28"/>
-        </w:rPr>
-        <w:t xml:space="preserve">requirement </w:t>
-      </w:r>
-      <w:r>
-        <w:rPr>
-          <w:rFonts w:cs="Arial"/>
-          <w:sz w:val="28"/>
-          <w:szCs w:val="28"/>
-        </w:rPr>
-        <w:t>documen</w:t>
-      </w:r>
-      <w:r>
-        <w:rPr>
-          <w:rFonts w:cs="Arial"/>
-          <w:sz w:val="28"/>
-          <w:szCs w:val="28"/>
-        </w:rPr>
-        <w:t>tation (</w:t>
-      </w:r>
-      <w:r>
+    </w:p>
+    <w:p>
+      <w:pPr>
+        <w:rPr>
+          <w:rFonts w:cs="Arial"/>
+          <w:sz w:val="28"/>
+          <w:szCs w:val="28"/>
+        </w:rPr>
+      </w:pPr>
+      <w:r>
+        <w:rPr>
+          <w:rFonts w:cs="Arial"/>
+          <w:sz w:val="28"/>
+          <w:szCs w:val="28"/>
+        </w:rPr>
+        <w:t xml:space="preserve">The requirements for this project have been gathered </w:t>
+      </w:r>
+      <w:r>
+        <w:rPr>
+          <w:rFonts w:cs="Arial"/>
+          <w:sz w:val="28"/>
+          <w:szCs w:val="28"/>
+        </w:rPr>
+        <w:t>through:</w:t>
+      </w:r>
+    </w:p>
+    <w:p>
+      <w:pPr>
+        <w:pStyle w:val="ListParagraph"/>
+        <w:numPr>
+          <w:ilvl w:val="0"/>
+          <w:numId w:val="35"/>
+        </w:numPr>
         <w:rPr>
           <w:rFonts w:cs="Verdana"/>
           <w:sz w:val="28"/>
           <w:szCs w:val="28"/>
         </w:rPr>
+      </w:pPr>
+      <w:r>
+        <w:rPr>
+          <w:rFonts w:cs="Arial"/>
+          <w:sz w:val="28"/>
+          <w:szCs w:val="28"/>
+        </w:rPr>
+        <w:t>U</w:t>
+      </w:r>
+      <w:r>
+        <w:rPr>
+          <w:rFonts w:cs="Arial"/>
+          <w:sz w:val="28"/>
+          <w:szCs w:val="28"/>
+        </w:rPr>
+        <w:t>sing common knowledge of email services</w:t>
+      </w:r>
+      <w:r>
+        <w:rPr>
+          <w:rFonts w:cs="Arial"/>
+          <w:sz w:val="28"/>
+          <w:szCs w:val="28"/>
+        </w:rPr>
+        <w:t>.</w:t>
+      </w:r>
+    </w:p>
+    <w:p>
+      <w:pPr>
+        <w:pStyle w:val="ListParagraph"/>
+        <w:numPr>
+          <w:ilvl w:val="0"/>
+          <w:numId w:val="35"/>
+        </w:numPr>
+        <w:rPr>
+          <w:rFonts w:cs="Verdana"/>
+          <w:sz w:val="28"/>
+          <w:szCs w:val="28"/>
+        </w:rPr>
+      </w:pPr>
+      <w:r>
+        <w:rPr>
+          <w:rFonts w:cs="Arial"/>
+          <w:sz w:val="28"/>
+          <w:szCs w:val="28"/>
+        </w:rPr>
+        <w:t>R</w:t>
+      </w:r>
+      <w:r>
+        <w:rPr>
+          <w:rFonts w:cs="Arial"/>
+          <w:sz w:val="28"/>
+          <w:szCs w:val="28"/>
+        </w:rPr>
+        <w:t>eferring to</w:t>
+      </w:r>
+      <w:r>
+        <w:rPr>
+          <w:rFonts w:cs="Arial"/>
+          <w:sz w:val="28"/>
+          <w:szCs w:val="28"/>
+        </w:rPr>
+        <w:t xml:space="preserve"> </w:t>
+      </w:r>
+      <w:r>
+        <w:rPr>
+          <w:rFonts w:cs="Arial"/>
+          <w:sz w:val="28"/>
+          <w:szCs w:val="28"/>
+        </w:rPr>
+        <w:t>previous email requirement documentation (</w:t>
+      </w:r>
+      <w:r>
+        <w:rPr>
+          <w:rFonts w:cs="Verdana"/>
+          <w:sz w:val="28"/>
+          <w:szCs w:val="28"/>
+        </w:rPr>
         <w:t>Office of Information Technology, 2007)</w:t>
       </w:r>
       <w:r>
@@ -6782,72 +6819,654 @@
           <w:sz w:val="28"/>
           <w:szCs w:val="28"/>
         </w:rPr>
-        <w:t xml:space="preserve"> and through brainstorming sessions</w:t>
-      </w:r>
-      <w:r>
-        <w:rPr>
-          <w:rFonts w:cs="Arial"/>
+        <w:t>.</w:t>
+      </w:r>
+      <w:r>
+        <w:rPr>
+          <w:rFonts w:cs="Verdana"/>
+          <w:sz w:val="28"/>
+          <w:szCs w:val="28"/>
+        </w:rPr>
+        <w:t xml:space="preserve"> </w:t>
+      </w:r>
+    </w:p>
+    <w:p>
+      <w:pPr>
+        <w:pStyle w:val="ListParagraph"/>
+        <w:numPr>
+          <w:ilvl w:val="0"/>
+          <w:numId w:val="35"/>
+        </w:numPr>
+        <w:rPr>
+          <w:rFonts w:cs="Verdana"/>
+          <w:sz w:val="28"/>
+          <w:szCs w:val="28"/>
+        </w:rPr>
+      </w:pPr>
+      <w:r>
+        <w:rPr>
+          <w:rFonts w:cs="Verdana"/>
+          <w:sz w:val="28"/>
+          <w:szCs w:val="28"/>
+        </w:rPr>
+        <w:t>F</w:t>
+      </w:r>
+      <w:r>
+        <w:rPr>
+          <w:rFonts w:cs="Verdana"/>
+          <w:sz w:val="28"/>
+          <w:szCs w:val="28"/>
+        </w:rPr>
+        <w:t xml:space="preserve">ocused </w:t>
+      </w:r>
+      <w:r>
+        <w:rPr>
+          <w:rFonts w:cs="Verdana"/>
+          <w:sz w:val="28"/>
+          <w:szCs w:val="28"/>
+        </w:rPr>
+        <w:t xml:space="preserve">discussions </w:t>
+      </w:r>
+      <w:r>
+        <w:rPr>
+          <w:rFonts w:cs="Verdana"/>
+          <w:sz w:val="28"/>
+          <w:szCs w:val="28"/>
+        </w:rPr>
+        <w:t>(with the project peer group and mentor)</w:t>
+      </w:r>
+      <w:r>
+        <w:rPr>
+          <w:rFonts w:cs="Verdana"/>
+          <w:sz w:val="28"/>
+          <w:szCs w:val="28"/>
+        </w:rPr>
+        <w:t>.</w:t>
+      </w:r>
+    </w:p>
+    <w:p>
+      <w:pPr>
+        <w:pStyle w:val="ListParagraph"/>
+        <w:numPr>
+          <w:ilvl w:val="0"/>
+          <w:numId w:val="35"/>
+        </w:numPr>
+        <w:rPr>
+          <w:rFonts w:cs="Verdana"/>
+          <w:sz w:val="28"/>
+          <w:szCs w:val="28"/>
+        </w:rPr>
+      </w:pPr>
+      <w:r>
+        <w:rPr>
+          <w:rFonts w:cs="Verdana"/>
+          <w:sz w:val="28"/>
+          <w:szCs w:val="28"/>
+        </w:rPr>
+        <w:t>Q</w:t>
+      </w:r>
+      <w:r>
+        <w:rPr>
+          <w:rFonts w:cs="Verdana"/>
+          <w:sz w:val="28"/>
+          <w:szCs w:val="28"/>
+        </w:rPr>
+        <w:t>uestionnaires</w:t>
+      </w:r>
+      <w:r>
+        <w:rPr>
+          <w:rFonts w:cs="Verdana"/>
+          <w:sz w:val="28"/>
+          <w:szCs w:val="28"/>
+        </w:rPr>
+        <w:t>.</w:t>
+      </w:r>
+      <w:r>
+        <w:rPr>
+          <w:rFonts w:cs="Verdana"/>
+          <w:sz w:val="28"/>
+          <w:szCs w:val="28"/>
+        </w:rPr>
+        <w:t xml:space="preserve"> </w:t>
+      </w:r>
+    </w:p>
+    <w:p>
+      <w:pPr>
+        <w:pStyle w:val="ListParagraph"/>
+        <w:numPr>
+          <w:ilvl w:val="0"/>
+          <w:numId w:val="35"/>
+        </w:numPr>
+        <w:rPr>
+          <w:rFonts w:cs="Verdana"/>
+          <w:sz w:val="28"/>
+          <w:szCs w:val="28"/>
+        </w:rPr>
+      </w:pPr>
+      <w:r>
+        <w:rPr>
+          <w:rFonts w:cs="Verdana"/>
+          <w:sz w:val="28"/>
+          <w:szCs w:val="28"/>
+        </w:rPr>
+        <w:t>B</w:t>
+      </w:r>
+      <w:r>
+        <w:rPr>
+          <w:rFonts w:cs="Verdana"/>
+          <w:sz w:val="28"/>
+          <w:szCs w:val="28"/>
+        </w:rPr>
+        <w:t>rainstorming sessions</w:t>
+      </w:r>
+      <w:r>
+        <w:rPr>
+          <w:rFonts w:cs="Verdana"/>
           <w:sz w:val="28"/>
           <w:szCs w:val="28"/>
         </w:rPr>
         <w:t xml:space="preserve">. </w:t>
       </w:r>
-      <w:r>
-        <w:rPr>
-          <w:rFonts w:cs="Arial"/>
-          <w:sz w:val="28"/>
-          <w:szCs w:val="28"/>
-        </w:rPr>
-        <w:t>The requirements</w:t>
-      </w:r>
-      <w:r>
-        <w:rPr>
-          <w:rFonts w:cs="Arial"/>
-          <w:sz w:val="28"/>
-          <w:szCs w:val="28"/>
-        </w:rPr>
-        <w:t xml:space="preserve"> </w:t>
-      </w:r>
-      <w:r>
-        <w:rPr>
-          <w:rFonts w:cs="Arial"/>
-          <w:sz w:val="28"/>
-          <w:szCs w:val="28"/>
-        </w:rPr>
-        <w:t>are</w:t>
-      </w:r>
-      <w:r>
-        <w:rPr>
-          <w:rFonts w:cs="Arial"/>
-          <w:sz w:val="28"/>
-          <w:szCs w:val="28"/>
-        </w:rPr>
-        <w:t xml:space="preserve"> </w:t>
-      </w:r>
-      <w:r>
-        <w:rPr>
-          <w:rFonts w:cs="Arial"/>
-          <w:sz w:val="28"/>
-          <w:szCs w:val="28"/>
-        </w:rPr>
-        <w:t xml:space="preserve">separated into </w:t>
-      </w:r>
-      <w:r>
-        <w:rPr>
-          <w:rFonts w:cs="Arial"/>
-          <w:sz w:val="28"/>
-          <w:szCs w:val="28"/>
-        </w:rPr>
-        <w:t>four</w:t>
-      </w:r>
-      <w:r>
-        <w:rPr>
-          <w:rFonts w:cs="Arial"/>
-          <w:sz w:val="28"/>
-          <w:szCs w:val="28"/>
-        </w:rPr>
-        <w:t xml:space="preserve"> categories. The first are the minimum </w:t>
-      </w:r>
+    </w:p>
+    <w:p>
+      <w:pPr>
+        <w:rPr>
+          <w:rFonts w:cs="Verdana"/>
+          <w:sz w:val="28"/>
+          <w:szCs w:val="28"/>
+        </w:rPr>
+      </w:pPr>
+    </w:p>
+    <w:p>
+      <w:pPr>
+        <w:rPr>
+          <w:rFonts w:cs="Arial"/>
+          <w:sz w:val="28"/>
+          <w:szCs w:val="28"/>
+        </w:rPr>
+      </w:pPr>
+      <w:r>
+        <w:rPr>
+          <w:rFonts w:cs="Arial"/>
+          <w:b/>
+          <w:bCs/>
+          <w:color w:val="538135" w:themeColor="accent6" w:themeShade="BF"/>
+          <w:sz w:val="28"/>
+          <w:szCs w:val="28"/>
+        </w:rPr>
+        <w:t>8</w:t>
+      </w:r>
+      <w:r>
+        <w:rPr>
+          <w:rFonts w:cs="Arial"/>
+          <w:b/>
+          <w:bCs/>
+          <w:color w:val="538135" w:themeColor="accent6" w:themeShade="BF"/>
+          <w:sz w:val="28"/>
+          <w:szCs w:val="28"/>
+        </w:rPr>
+        <w:t>b</w:t>
+      </w:r>
+      <w:r>
+        <w:rPr>
+          <w:rFonts w:cs="Arial"/>
+          <w:b/>
+          <w:bCs/>
+          <w:color w:val="538135" w:themeColor="accent6" w:themeShade="BF"/>
+          <w:sz w:val="28"/>
+          <w:szCs w:val="28"/>
+        </w:rPr>
+        <w:t xml:space="preserve">. </w:t>
+      </w:r>
+      <w:r>
+        <w:rPr>
+          <w:rFonts w:cs="Arial"/>
+          <w:b/>
+          <w:bCs/>
+          <w:color w:val="538135" w:themeColor="accent6" w:themeShade="BF"/>
+          <w:sz w:val="28"/>
+          <w:szCs w:val="28"/>
+        </w:rPr>
+        <w:t>Types</w:t>
+      </w:r>
+      <w:r>
+        <w:rPr>
+          <w:rFonts w:cs="Arial"/>
+          <w:b/>
+          <w:bCs/>
+          <w:color w:val="538135" w:themeColor="accent6" w:themeShade="BF"/>
+          <w:sz w:val="28"/>
+          <w:szCs w:val="28"/>
+        </w:rPr>
+        <w:t xml:space="preserve"> of </w:t>
+      </w:r>
+      <w:r>
+        <w:rPr>
+          <w:rFonts w:cs="Arial"/>
+          <w:b/>
+          <w:bCs/>
+          <w:color w:val="538135" w:themeColor="accent6" w:themeShade="BF"/>
+          <w:sz w:val="28"/>
+          <w:szCs w:val="28"/>
+        </w:rPr>
+        <w:t>Requirement</w:t>
+      </w:r>
+      <w:r>
+        <w:rPr>
+          <w:rFonts w:cs="Arial"/>
+          <w:b/>
+          <w:bCs/>
+          <w:color w:val="538135" w:themeColor="accent6" w:themeShade="BF"/>
+          <w:sz w:val="28"/>
+          <w:szCs w:val="28"/>
+        </w:rPr>
+        <w:t>s</w:t>
+      </w:r>
+      <w:r>
+        <w:rPr>
+          <w:rFonts w:cs="Arial"/>
+          <w:b/>
+          <w:bCs/>
+          <w:color w:val="538135" w:themeColor="accent6" w:themeShade="BF"/>
+          <w:sz w:val="28"/>
+          <w:szCs w:val="28"/>
+        </w:rPr>
+        <w:t xml:space="preserve">: </w:t>
+      </w:r>
+    </w:p>
+    <w:p>
+      <w:pPr>
+        <w:pStyle w:val="ListParagraph"/>
+        <w:numPr>
+          <w:ilvl w:val="0"/>
+          <w:numId w:val="36"/>
+        </w:numPr>
+        <w:rPr>
+          <w:rFonts w:cs="Arial"/>
+          <w:sz w:val="28"/>
+          <w:szCs w:val="28"/>
+        </w:rPr>
+      </w:pPr>
+      <w:r>
+        <w:rPr>
+          <w:rFonts w:cs="Arial"/>
+          <w:sz w:val="28"/>
+          <w:szCs w:val="28"/>
+        </w:rPr>
+        <w:t>Functional Requirements – Many of these have been illustrated in Figure 3 as use cases. These requirements have been divided up into different features and documented using a use case template. The features are as follows:</w:t>
+      </w:r>
+    </w:p>
+    <w:p>
+      <w:pPr>
+        <w:pStyle w:val="ListParagraph"/>
+        <w:numPr>
+          <w:ilvl w:val="1"/>
+          <w:numId w:val="36"/>
+        </w:numPr>
+        <w:rPr>
+          <w:rFonts w:cs="Arial"/>
+          <w:sz w:val="28"/>
+          <w:szCs w:val="28"/>
+        </w:rPr>
+      </w:pPr>
+      <w:r>
+        <w:rPr>
+          <w:rFonts w:cs="Arial"/>
+          <w:sz w:val="28"/>
+          <w:szCs w:val="28"/>
+        </w:rPr>
+        <w:t xml:space="preserve">Account – </w:t>
+      </w:r>
+      <w:r>
+        <w:rPr>
+          <w:rFonts w:cs="Arial"/>
+          <w:sz w:val="28"/>
+          <w:szCs w:val="28"/>
+        </w:rPr>
+        <w:t>This feature is responsible for managing user accounts. This includes registering, logging in/out, changing passwords and account recovery.</w:t>
+      </w:r>
+    </w:p>
+    <w:p>
+      <w:pPr>
+        <w:pStyle w:val="ListParagraph"/>
+        <w:numPr>
+          <w:ilvl w:val="1"/>
+          <w:numId w:val="36"/>
+        </w:numPr>
+        <w:rPr>
+          <w:rFonts w:cs="Arial"/>
+          <w:sz w:val="28"/>
+          <w:szCs w:val="28"/>
+        </w:rPr>
+      </w:pPr>
+      <w:r>
+        <w:rPr>
+          <w:rFonts w:cs="Arial"/>
+          <w:sz w:val="28"/>
+          <w:szCs w:val="28"/>
+        </w:rPr>
+        <w:t xml:space="preserve">Messaging – </w:t>
+      </w:r>
+      <w:r>
+        <w:rPr>
+          <w:rFonts w:cs="Arial"/>
+          <w:sz w:val="28"/>
+          <w:szCs w:val="28"/>
+        </w:rPr>
+        <w:t>The messaging feature contains requirements relating to email messaging such as sending/receiving/deleting mail, sending/saving/deleting drafts and searching the inbox.</w:t>
+      </w:r>
+    </w:p>
+    <w:p>
+      <w:pPr>
+        <w:pStyle w:val="ListParagraph"/>
+        <w:numPr>
+          <w:ilvl w:val="1"/>
+          <w:numId w:val="36"/>
+        </w:numPr>
+        <w:rPr>
+          <w:rFonts w:cs="Arial"/>
+          <w:sz w:val="28"/>
+          <w:szCs w:val="28"/>
+        </w:rPr>
+      </w:pPr>
+      <w:r>
+        <w:rPr>
+          <w:rFonts w:cs="Arial"/>
+          <w:sz w:val="28"/>
+          <w:szCs w:val="28"/>
+        </w:rPr>
+        <w:t xml:space="preserve">Contact – </w:t>
+      </w:r>
+      <w:r>
+        <w:rPr>
+          <w:rFonts w:cs="Arial"/>
+          <w:sz w:val="28"/>
+          <w:szCs w:val="28"/>
+        </w:rPr>
+        <w:t xml:space="preserve">This feature contains the contact management requirements that make this email system unique. Requirements in this section include </w:t>
+      </w:r>
+      <w:r>
+        <w:rPr>
+          <w:rFonts w:cs="Arial"/>
+          <w:sz w:val="28"/>
+          <w:szCs w:val="28"/>
+        </w:rPr>
+        <w:t xml:space="preserve">generating new email addresses/contacts, deleting/unfollowing/following </w:t>
+      </w:r>
+      <w:r>
+        <w:rPr>
+          <w:rFonts w:cs="Arial"/>
+          <w:sz w:val="28"/>
+          <w:szCs w:val="28"/>
+        </w:rPr>
+        <w:t>contacts</w:t>
+      </w:r>
+      <w:r>
+        <w:rPr>
+          <w:rFonts w:cs="Arial"/>
+          <w:sz w:val="28"/>
+          <w:szCs w:val="28"/>
+        </w:rPr>
+        <w:t>, editing contact names, flagging contacts for a range of offences and searching through contacts.</w:t>
+      </w:r>
+    </w:p>
+    <w:p>
+      <w:pPr>
+        <w:pStyle w:val="ListParagraph"/>
+        <w:numPr>
+          <w:ilvl w:val="1"/>
+          <w:numId w:val="36"/>
+        </w:numPr>
+        <w:rPr>
+          <w:rFonts w:cs="Arial"/>
+          <w:sz w:val="28"/>
+          <w:szCs w:val="28"/>
+        </w:rPr>
+      </w:pPr>
+      <w:r>
+        <w:rPr>
+          <w:rFonts w:cs="Arial"/>
+          <w:sz w:val="28"/>
+          <w:szCs w:val="28"/>
+        </w:rPr>
+        <w:t xml:space="preserve">Mail Rules – </w:t>
+      </w:r>
+      <w:r>
+        <w:rPr>
+          <w:rFonts w:cs="Arial"/>
+          <w:sz w:val="28"/>
+          <w:szCs w:val="28"/>
+        </w:rPr>
+        <w:t>There is currently only one mailing rule requirement. Combined with the contact management requirements the ability to set incoming mailing rules has the potential to be extremely beneficial to users.</w:t>
+      </w:r>
+    </w:p>
+    <w:p>
+      <w:pPr>
+        <w:pStyle w:val="ListParagraph"/>
+        <w:numPr>
+          <w:ilvl w:val="1"/>
+          <w:numId w:val="36"/>
+        </w:numPr>
+        <w:rPr>
+          <w:rFonts w:cs="Arial"/>
+          <w:sz w:val="28"/>
+          <w:szCs w:val="28"/>
+        </w:rPr>
+      </w:pPr>
+      <w:r>
+        <w:rPr>
+          <w:rFonts w:cs="Arial"/>
+          <w:sz w:val="28"/>
+          <w:szCs w:val="28"/>
+        </w:rPr>
+        <w:t xml:space="preserve">Calendar – </w:t>
+      </w:r>
+      <w:r>
+        <w:rPr>
+          <w:rFonts w:cs="Arial"/>
+          <w:sz w:val="28"/>
+          <w:szCs w:val="28"/>
+        </w:rPr>
+        <w:t>This feature contains requirements such as adding, removing and editing appointments</w:t>
+      </w:r>
+      <w:r>
+        <w:rPr>
+          <w:rFonts w:cs="Arial"/>
+          <w:sz w:val="28"/>
+          <w:szCs w:val="28"/>
+        </w:rPr>
+        <w:t xml:space="preserve"> in the calendar view</w:t>
+      </w:r>
+      <w:r>
+        <w:rPr>
+          <w:rFonts w:cs="Arial"/>
+          <w:sz w:val="28"/>
+          <w:szCs w:val="28"/>
+        </w:rPr>
+        <w:t>.</w:t>
+      </w:r>
+    </w:p>
+    <w:p>
+      <w:pPr>
+        <w:pStyle w:val="ListParagraph"/>
+        <w:numPr>
+          <w:ilvl w:val="1"/>
+          <w:numId w:val="36"/>
+        </w:numPr>
+        <w:rPr>
+          <w:rFonts w:cs="Arial"/>
+          <w:sz w:val="28"/>
+          <w:szCs w:val="28"/>
+        </w:rPr>
+      </w:pPr>
+      <w:r>
+        <w:rPr>
+          <w:rFonts w:cs="Arial"/>
+          <w:sz w:val="28"/>
+          <w:szCs w:val="28"/>
+        </w:rPr>
+        <w:t>Admin –</w:t>
+      </w:r>
+      <w:r>
+        <w:rPr>
+          <w:rFonts w:cs="Arial"/>
+          <w:sz w:val="28"/>
+          <w:szCs w:val="28"/>
+        </w:rPr>
+        <w:t xml:space="preserve">  </w:t>
+      </w:r>
+      <w:r>
+        <w:rPr>
+          <w:rFonts w:cs="Arial"/>
+          <w:sz w:val="28"/>
+          <w:szCs w:val="28"/>
+        </w:rPr>
+        <w:t xml:space="preserve">The admin feature manages extra administration tool functionalities for </w:t>
+      </w:r>
+      <w:r>
+        <w:rPr>
+          <w:rFonts w:cs="Arial"/>
+          <w:sz w:val="28"/>
+          <w:szCs w:val="28"/>
+        </w:rPr>
+        <w:t>the administrator</w:t>
+      </w:r>
+      <w:r>
+        <w:rPr>
+          <w:rFonts w:cs="Arial"/>
+          <w:sz w:val="28"/>
+          <w:szCs w:val="28"/>
+        </w:rPr>
+        <w:t xml:space="preserve"> super users. </w:t>
+      </w:r>
+    </w:p>
+    <w:p>
+      <w:pPr>
+        <w:pStyle w:val="ListParagraph"/>
+        <w:numPr>
+          <w:ilvl w:val="0"/>
+          <w:numId w:val="36"/>
+        </w:numPr>
+        <w:rPr>
+          <w:rFonts w:cs="Arial"/>
+          <w:sz w:val="28"/>
+          <w:szCs w:val="28"/>
+        </w:rPr>
+      </w:pPr>
+      <w:r>
+        <w:rPr>
+          <w:rFonts w:cs="Arial"/>
+          <w:sz w:val="28"/>
+          <w:szCs w:val="28"/>
+        </w:rPr>
+        <w:t>Non-Functional</w:t>
+      </w:r>
+      <w:bookmarkStart w:id="0" w:name="_GoBack"/>
+      <w:bookmarkEnd w:id="0"/>
+      <w:r>
+        <w:rPr>
+          <w:rFonts w:cs="Arial"/>
+          <w:sz w:val="28"/>
+          <w:szCs w:val="28"/>
+        </w:rPr>
+        <w:t xml:space="preserve"> Requirements – </w:t>
+      </w:r>
+    </w:p>
+    <w:p>
+      <w:pPr>
+        <w:pStyle w:val="ListParagraph"/>
+        <w:numPr>
+          <w:ilvl w:val="1"/>
+          <w:numId w:val="36"/>
+        </w:numPr>
+        <w:rPr>
+          <w:rFonts w:cs="Arial"/>
+          <w:sz w:val="28"/>
+          <w:szCs w:val="28"/>
+        </w:rPr>
+      </w:pPr>
+    </w:p>
+    <w:p>
+      <w:pPr>
+        <w:rPr>
+          <w:rFonts w:cs="Arial"/>
+          <w:sz w:val="28"/>
+          <w:szCs w:val="28"/>
+        </w:rPr>
+      </w:pPr>
+    </w:p>
+    <w:p>
+      <w:pPr>
+        <w:rPr>
+          <w:rFonts w:cs="Arial"/>
+          <w:sz w:val="28"/>
+          <w:szCs w:val="28"/>
+        </w:rPr>
+      </w:pPr>
+      <w:r>
+        <w:rPr>
+          <w:rFonts w:cs="Arial"/>
+          <w:b/>
+          <w:bCs/>
+          <w:color w:val="538135" w:themeColor="accent6" w:themeShade="BF"/>
+          <w:sz w:val="28"/>
+          <w:szCs w:val="28"/>
+        </w:rPr>
+        <w:t>8</w:t>
+      </w:r>
+      <w:r>
+        <w:rPr>
+          <w:rFonts w:cs="Arial"/>
+          <w:b/>
+          <w:bCs/>
+          <w:color w:val="538135" w:themeColor="accent6" w:themeShade="BF"/>
+          <w:sz w:val="28"/>
+          <w:szCs w:val="28"/>
+        </w:rPr>
+        <w:t>c</w:t>
+      </w:r>
+      <w:r>
+        <w:rPr>
+          <w:rFonts w:cs="Arial"/>
+          <w:b/>
+          <w:bCs/>
+          <w:color w:val="538135" w:themeColor="accent6" w:themeShade="BF"/>
+          <w:sz w:val="28"/>
+          <w:szCs w:val="28"/>
+        </w:rPr>
+        <w:t xml:space="preserve">. </w:t>
+      </w:r>
+      <w:r>
+        <w:rPr>
+          <w:rFonts w:cs="Arial"/>
+          <w:b/>
+          <w:bCs/>
+          <w:color w:val="538135" w:themeColor="accent6" w:themeShade="BF"/>
+          <w:sz w:val="28"/>
+          <w:szCs w:val="28"/>
+        </w:rPr>
+        <w:t>High Level Requirements</w:t>
+      </w:r>
+      <w:r>
+        <w:rPr>
+          <w:rFonts w:cs="Arial"/>
+          <w:b/>
+          <w:bCs/>
+          <w:color w:val="538135" w:themeColor="accent6" w:themeShade="BF"/>
+          <w:sz w:val="28"/>
+          <w:szCs w:val="28"/>
+        </w:rPr>
+        <w:t xml:space="preserve">: </w:t>
+      </w:r>
+    </w:p>
+    <w:p>
+      <w:pPr>
+        <w:rPr>
+          <w:rFonts w:cs="Arial"/>
+          <w:sz w:val="28"/>
+          <w:szCs w:val="28"/>
+        </w:rPr>
+      </w:pPr>
       <w:r>
         <w:rPr>
           <w:rFonts w:cs="Arial"/>
@@ -6870,7 +7489,86 @@
           <w:sz w:val="28"/>
           <w:szCs w:val="28"/>
         </w:rPr>
-        <w:t xml:space="preserve"> priority requirements because </w:t>
+        <w:t xml:space="preserve"> priority </w:t>
+      </w:r>
+    </w:p>
+    <w:p>
+      <w:pPr>
+        <w:rPr>
+          <w:rFonts w:cs="Arial"/>
+          <w:sz w:val="28"/>
+          <w:szCs w:val="28"/>
+        </w:rPr>
+      </w:pPr>
+    </w:p>
+    <w:p>
+      <w:pPr>
+        <w:rPr>
+          <w:rFonts w:cs="Arial"/>
+          <w:sz w:val="28"/>
+          <w:szCs w:val="28"/>
+        </w:rPr>
+      </w:pPr>
+      <w:r>
+        <w:rPr>
+          <w:rFonts w:cs="Arial"/>
+          <w:b/>
+          <w:bCs/>
+          <w:color w:val="538135" w:themeColor="accent6" w:themeShade="BF"/>
+          <w:sz w:val="28"/>
+          <w:szCs w:val="28"/>
+        </w:rPr>
+        <w:t>8</w:t>
+      </w:r>
+      <w:r>
+        <w:rPr>
+          <w:rFonts w:cs="Arial"/>
+          <w:b/>
+          <w:bCs/>
+          <w:color w:val="538135" w:themeColor="accent6" w:themeShade="BF"/>
+          <w:sz w:val="28"/>
+          <w:szCs w:val="28"/>
+        </w:rPr>
+        <w:t>d</w:t>
+      </w:r>
+      <w:r>
+        <w:rPr>
+          <w:rFonts w:cs="Arial"/>
+          <w:b/>
+          <w:bCs/>
+          <w:color w:val="538135" w:themeColor="accent6" w:themeShade="BF"/>
+          <w:sz w:val="28"/>
+          <w:szCs w:val="28"/>
+        </w:rPr>
+        <w:t xml:space="preserve">. </w:t>
+      </w:r>
+      <w:r>
+        <w:rPr>
+          <w:rFonts w:cs="Arial"/>
+          <w:b/>
+          <w:bCs/>
+          <w:color w:val="538135" w:themeColor="accent6" w:themeShade="BF"/>
+          <w:sz w:val="28"/>
+          <w:szCs w:val="28"/>
+        </w:rPr>
+        <w:t xml:space="preserve">Requirement Prioritisation: </w:t>
+      </w:r>
+    </w:p>
+    <w:p>
+      <w:pPr>
+        <w:rPr>
+          <w:rFonts w:cs="Arial"/>
+          <w:sz w:val="28"/>
+          <w:szCs w:val="28"/>
+        </w:rPr>
+      </w:pPr>
+      <w:r>
+        <w:rPr>
+          <w:rFonts w:cs="Arial"/>
+          <w:sz w:val="28"/>
+          <w:szCs w:val="28"/>
+        </w:rPr>
+        <w:t xml:space="preserve">requirements because </w:t>
       </w:r>
       <w:r>
         <w:rPr>
@@ -7778,7 +8476,6 @@
           <w:sz w:val="28"/>
           <w:szCs w:val="28"/>
         </w:rPr>
-        <w:lastRenderedPageBreak/>
         <w:t>U</w:t>
       </w:r>
       <w:r>
@@ -9858,7 +10555,7 @@
         </w:drawing>
       </w:r>
       <w:r>
-        <w:t xml:space="preserve">                 </w:t>
+        <w:t xml:space="preserve">              </w:t>
       </w:r>
       <w:r>
         <w:rPr>
@@ -10075,16 +10772,7 @@
           <w:sz w:val="28"/>
           <w:szCs w:val="28"/>
         </w:rPr>
-        <w:t xml:space="preserve"> contacts </w:t>
-      </w:r>
-      <w:r>
-        <w:rPr>
-          <w:rFonts w:cs="Arial"/>
-          <w:sz w:val="28"/>
-          <w:szCs w:val="28"/>
-        </w:rPr>
-        <w:lastRenderedPageBreak/>
-        <w:t xml:space="preserve">with </w:t>
+        <w:t xml:space="preserve"> contacts with </w:t>
       </w:r>
       <w:r>
         <w:rPr>
@@ -10366,6 +11054,7 @@
           <w:bCs/>
           <w:noProof/>
         </w:rPr>
+        <w:lastRenderedPageBreak/>
         <mc:AlternateContent>
           <mc:Choice Requires="wps">
             <w:drawing>
@@ -10984,16 +11673,7 @@
           <w:sz w:val="28"/>
           <w:szCs w:val="28"/>
         </w:rPr>
-        <w:t xml:space="preserve"> a feature </w:t>
-      </w:r>
-      <w:r>
-        <w:rPr>
-          <w:rFonts w:cs="Arial"/>
-          <w:sz w:val="28"/>
-          <w:szCs w:val="28"/>
-        </w:rPr>
-        <w:lastRenderedPageBreak/>
-        <w:t xml:space="preserve">being delivered and not being delivered respectively. </w:t>
+        <w:t xml:space="preserve"> a feature being delivered and not being delivered respectively. </w:t>
       </w:r>
       <w:r>
         <w:rPr>
@@ -11239,7 +11919,17 @@
           <w:sz w:val="28"/>
           <w:szCs w:val="28"/>
         </w:rPr>
-        <w:t xml:space="preserve"> Actual time will be recorded during development and </w:t>
+        <w:t xml:space="preserve"> Actual time will </w:t>
+      </w:r>
+      <w:r>
+        <w:rPr>
+          <w:rFonts w:cs="Helvetica"/>
+          <w:color w:val="000000" w:themeColor="text1"/>
+          <w:sz w:val="28"/>
+          <w:szCs w:val="28"/>
+        </w:rPr>
+        <w:lastRenderedPageBreak/>
+        <w:t xml:space="preserve">be recorded during development and </w:t>
       </w:r>
       <w:r>
         <w:rPr>
@@ -11867,7 +12557,6 @@
           <w:szCs w:val="48"/>
           <w:u w:val="single"/>
         </w:rPr>
-        <w:lastRenderedPageBreak/>
         <w:t xml:space="preserve">References                                              </w:t>
       </w:r>
       <w:proofErr w:type="gramStart"/>
@@ -12164,6 +12853,7 @@
           <w:szCs w:val="28"/>
           <w:lang w:val="fr-FR"/>
         </w:rPr>
+        <w:lastRenderedPageBreak/>
         <w:t>Available</w:t>
       </w:r>
       <w:proofErr w:type="spellEnd"/>
@@ -12847,7 +13537,7 @@
         <w:rStyle w:val="PageNumber"/>
         <w:noProof/>
       </w:rPr>
-      <w:t>12</w:t>
+      <w:t>8</w:t>
     </w:r>
     <w:r>
       <w:rPr>
@@ -13091,6 +13781,92 @@
     </w:lvl>
   </w:abstractNum>
   <w:abstractNum w:abstractNumId="2">
+    <w:nsid w:val="15910D51"/>
+    <w:multiLevelType w:val="hybridMultilevel"/>
+    <w:tmpl w:val="050CD80E"/>
+    <w:lvl w:ilvl="0" w:tplc="0809000F">
+      <w:start w:val="1"/>
+      <w:numFmt w:val="decimal"/>
+      <w:lvlText w:val="%1."/>
+      <w:lvlJc w:val="left"/>
+      <w:pPr>
+        <w:ind w:left="360" w:hanging="360"/>
+      </w:pPr>
+    </w:lvl>
+    <w:lvl w:ilvl="1" w:tplc="08090019">
+      <w:start w:val="1"/>
+      <w:numFmt w:val="lowerLetter"/>
+      <w:lvlText w:val="%2."/>
+      <w:lvlJc w:val="left"/>
+      <w:pPr>
+        <w:ind w:left="720" w:hanging="360"/>
+      </w:pPr>
+    </w:lvl>
+    <w:lvl w:ilvl="2" w:tplc="0809001B" w:tentative="1">
+      <w:start w:val="1"/>
+      <w:numFmt w:val="lowerRoman"/>
+      <w:lvlText w:val="%3."/>
+      <w:lvlJc w:val="right"/>
+      <w:pPr>
+        <w:ind w:left="1800" w:hanging="180"/>
+      </w:pPr>
+    </w:lvl>
+    <w:lvl w:ilvl="3" w:tplc="0809000F" w:tentative="1">
+      <w:start w:val="1"/>
+      <w:numFmt w:val="decimal"/>
+      <w:lvlText w:val="%4."/>
+      <w:lvlJc w:val="left"/>
+      <w:pPr>
+        <w:ind w:left="2520" w:hanging="360"/>
+      </w:pPr>
+    </w:lvl>
+    <w:lvl w:ilvl="4" w:tplc="08090019" w:tentative="1">
+      <w:start w:val="1"/>
+      <w:numFmt w:val="lowerLetter"/>
+      <w:lvlText w:val="%5."/>
+      <w:lvlJc w:val="left"/>
+      <w:pPr>
+        <w:ind w:left="3240" w:hanging="360"/>
+      </w:pPr>
+    </w:lvl>
+    <w:lvl w:ilvl="5" w:tplc="0809001B" w:tentative="1">
+      <w:start w:val="1"/>
+      <w:numFmt w:val="lowerRoman"/>
+      <w:lvlText w:val="%6."/>
+      <w:lvlJc w:val="right"/>
+      <w:pPr>
+        <w:ind w:left="3960" w:hanging="180"/>
+      </w:pPr>
+    </w:lvl>
+    <w:lvl w:ilvl="6" w:tplc="0809000F" w:tentative="1">
+      <w:start w:val="1"/>
+      <w:numFmt w:val="decimal"/>
+      <w:lvlText w:val="%7."/>
+      <w:lvlJc w:val="left"/>
+      <w:pPr>
+        <w:ind w:left="4680" w:hanging="360"/>
+      </w:pPr>
+    </w:lvl>
+    <w:lvl w:ilvl="7" w:tplc="08090019" w:tentative="1">
+      <w:start w:val="1"/>
+      <w:numFmt w:val="lowerLetter"/>
+      <w:lvlText w:val="%8."/>
+      <w:lvlJc w:val="left"/>
+      <w:pPr>
+        <w:ind w:left="5400" w:hanging="360"/>
+      </w:pPr>
+    </w:lvl>
+    <w:lvl w:ilvl="8" w:tplc="0809001B" w:tentative="1">
+      <w:start w:val="1"/>
+      <w:numFmt w:val="lowerRoman"/>
+      <w:lvlText w:val="%9."/>
+      <w:lvlJc w:val="right"/>
+      <w:pPr>
+        <w:ind w:left="6120" w:hanging="180"/>
+      </w:pPr>
+    </w:lvl>
+  </w:abstractNum>
+  <w:abstractNum w:abstractNumId="3">
     <w:nsid w:val="1F041184"/>
     <w:multiLevelType w:val="hybridMultilevel"/>
     <w:tmpl w:val="6898E6A0"/>
@@ -13179,7 +13955,93 @@
       </w:pPr>
     </w:lvl>
   </w:abstractNum>
-  <w:abstractNum w:abstractNumId="3">
+  <w:abstractNum w:abstractNumId="4">
+    <w:nsid w:val="1FBC23A3"/>
+    <w:multiLevelType w:val="hybridMultilevel"/>
+    <w:tmpl w:val="B6D23618"/>
+    <w:lvl w:ilvl="0" w:tplc="0809000F">
+      <w:start w:val="1"/>
+      <w:numFmt w:val="decimal"/>
+      <w:lvlText w:val="%1."/>
+      <w:lvlJc w:val="left"/>
+      <w:pPr>
+        <w:ind w:left="360" w:hanging="360"/>
+      </w:pPr>
+    </w:lvl>
+    <w:lvl w:ilvl="1" w:tplc="08090019" w:tentative="1">
+      <w:start w:val="1"/>
+      <w:numFmt w:val="lowerLetter"/>
+      <w:lvlText w:val="%2."/>
+      <w:lvlJc w:val="left"/>
+      <w:pPr>
+        <w:ind w:left="1080" w:hanging="360"/>
+      </w:pPr>
+    </w:lvl>
+    <w:lvl w:ilvl="2" w:tplc="0809001B" w:tentative="1">
+      <w:start w:val="1"/>
+      <w:numFmt w:val="lowerRoman"/>
+      <w:lvlText w:val="%3."/>
+      <w:lvlJc w:val="right"/>
+      <w:pPr>
+        <w:ind w:left="1800" w:hanging="180"/>
+      </w:pPr>
+    </w:lvl>
+    <w:lvl w:ilvl="3" w:tplc="0809000F" w:tentative="1">
+      <w:start w:val="1"/>
+      <w:numFmt w:val="decimal"/>
+      <w:lvlText w:val="%4."/>
+      <w:lvlJc w:val="left"/>
+      <w:pPr>
+        <w:ind w:left="2520" w:hanging="360"/>
+      </w:pPr>
+    </w:lvl>
+    <w:lvl w:ilvl="4" w:tplc="08090019" w:tentative="1">
+      <w:start w:val="1"/>
+      <w:numFmt w:val="lowerLetter"/>
+      <w:lvlText w:val="%5."/>
+      <w:lvlJc w:val="left"/>
+      <w:pPr>
+        <w:ind w:left="3240" w:hanging="360"/>
+      </w:pPr>
+    </w:lvl>
+    <w:lvl w:ilvl="5" w:tplc="0809001B" w:tentative="1">
+      <w:start w:val="1"/>
+      <w:numFmt w:val="lowerRoman"/>
+      <w:lvlText w:val="%6."/>
+      <w:lvlJc w:val="right"/>
+      <w:pPr>
+        <w:ind w:left="3960" w:hanging="180"/>
+      </w:pPr>
+    </w:lvl>
+    <w:lvl w:ilvl="6" w:tplc="0809000F" w:tentative="1">
+      <w:start w:val="1"/>
+      <w:numFmt w:val="decimal"/>
+      <w:lvlText w:val="%7."/>
+      <w:lvlJc w:val="left"/>
+      <w:pPr>
+        <w:ind w:left="4680" w:hanging="360"/>
+      </w:pPr>
+    </w:lvl>
+    <w:lvl w:ilvl="7" w:tplc="08090019" w:tentative="1">
+      <w:start w:val="1"/>
+      <w:numFmt w:val="lowerLetter"/>
+      <w:lvlText w:val="%8."/>
+      <w:lvlJc w:val="left"/>
+      <w:pPr>
+        <w:ind w:left="5400" w:hanging="360"/>
+      </w:pPr>
+    </w:lvl>
+    <w:lvl w:ilvl="8" w:tplc="0809001B" w:tentative="1">
+      <w:start w:val="1"/>
+      <w:numFmt w:val="lowerRoman"/>
+      <w:lvlText w:val="%9."/>
+      <w:lvlJc w:val="right"/>
+      <w:pPr>
+        <w:ind w:left="6120" w:hanging="180"/>
+      </w:pPr>
+    </w:lvl>
+  </w:abstractNum>
+  <w:abstractNum w:abstractNumId="5">
     <w:nsid w:val="21D64B81"/>
     <w:multiLevelType w:val="hybridMultilevel"/>
     <w:tmpl w:val="53847AC0"/>
@@ -13268,7 +14130,7 @@
       </w:pPr>
     </w:lvl>
   </w:abstractNum>
-  <w:abstractNum w:abstractNumId="4">
+  <w:abstractNum w:abstractNumId="6">
     <w:nsid w:val="24161261"/>
     <w:multiLevelType w:val="multilevel"/>
     <w:tmpl w:val="08090025"/>
@@ -13363,7 +14225,7 @@
       </w:pPr>
     </w:lvl>
   </w:abstractNum>
-  <w:abstractNum w:abstractNumId="5">
+  <w:abstractNum w:abstractNumId="7">
     <w:nsid w:val="242D0B95"/>
     <w:multiLevelType w:val="hybridMultilevel"/>
     <w:tmpl w:val="1C449F08"/>
@@ -13476,7 +14338,7 @@
       </w:rPr>
     </w:lvl>
   </w:abstractNum>
-  <w:abstractNum w:abstractNumId="6">
+  <w:abstractNum w:abstractNumId="8">
     <w:nsid w:val="257941ED"/>
     <w:multiLevelType w:val="hybridMultilevel"/>
     <w:tmpl w:val="E5D2601E"/>
@@ -13568,7 +14430,7 @@
       </w:pPr>
     </w:lvl>
   </w:abstractNum>
-  <w:abstractNum w:abstractNumId="7">
+  <w:abstractNum w:abstractNumId="9">
     <w:nsid w:val="27FC3B00"/>
     <w:multiLevelType w:val="hybridMultilevel"/>
     <w:tmpl w:val="27EE4F1A"/>
@@ -13660,7 +14522,7 @@
       </w:pPr>
     </w:lvl>
   </w:abstractNum>
-  <w:abstractNum w:abstractNumId="8">
+  <w:abstractNum w:abstractNumId="10">
     <w:nsid w:val="2A7C0522"/>
     <w:multiLevelType w:val="hybridMultilevel"/>
     <w:tmpl w:val="1C3ED224"/>
@@ -13772,7 +14634,7 @@
       </w:rPr>
     </w:lvl>
   </w:abstractNum>
-  <w:abstractNum w:abstractNumId="9">
+  <w:abstractNum w:abstractNumId="11">
     <w:nsid w:val="2D53164F"/>
     <w:multiLevelType w:val="hybridMultilevel"/>
     <w:tmpl w:val="E5D2601E"/>
@@ -13864,7 +14726,7 @@
       </w:pPr>
     </w:lvl>
   </w:abstractNum>
-  <w:abstractNum w:abstractNumId="10">
+  <w:abstractNum w:abstractNumId="12">
     <w:nsid w:val="2E7C00D8"/>
     <w:multiLevelType w:val="hybridMultilevel"/>
     <w:tmpl w:val="03067582"/>
@@ -13949,7 +14811,7 @@
       </w:pPr>
     </w:lvl>
   </w:abstractNum>
-  <w:abstractNum w:abstractNumId="11">
+  <w:abstractNum w:abstractNumId="13">
     <w:nsid w:val="2FBD17B2"/>
     <w:multiLevelType w:val="hybridMultilevel"/>
     <w:tmpl w:val="C59ED032"/>
@@ -14062,7 +14924,7 @@
       </w:rPr>
     </w:lvl>
   </w:abstractNum>
-  <w:abstractNum w:abstractNumId="12">
+  <w:abstractNum w:abstractNumId="14">
     <w:nsid w:val="30130D5E"/>
     <w:multiLevelType w:val="hybridMultilevel"/>
     <w:tmpl w:val="F09C4194"/>
@@ -14148,7 +15010,7 @@
       </w:pPr>
     </w:lvl>
   </w:abstractNum>
-  <w:abstractNum w:abstractNumId="13">
+  <w:abstractNum w:abstractNumId="15">
     <w:nsid w:val="34BB2327"/>
     <w:multiLevelType w:val="hybridMultilevel"/>
     <w:tmpl w:val="A9E2C260"/>
@@ -14234,7 +15096,7 @@
       </w:pPr>
     </w:lvl>
   </w:abstractNum>
-  <w:abstractNum w:abstractNumId="14">
+  <w:abstractNum w:abstractNumId="16">
     <w:nsid w:val="382E7C22"/>
     <w:multiLevelType w:val="hybridMultilevel"/>
     <w:tmpl w:val="E5D2601E"/>
@@ -14326,7 +15188,7 @@
       </w:pPr>
     </w:lvl>
   </w:abstractNum>
-  <w:abstractNum w:abstractNumId="15">
+  <w:abstractNum w:abstractNumId="17">
     <w:nsid w:val="3A36711B"/>
     <w:multiLevelType w:val="multilevel"/>
     <w:tmpl w:val="08090021"/>
@@ -14439,7 +15301,7 @@
       </w:rPr>
     </w:lvl>
   </w:abstractNum>
-  <w:abstractNum w:abstractNumId="16">
+  <w:abstractNum w:abstractNumId="18">
     <w:nsid w:val="3C11220E"/>
     <w:multiLevelType w:val="hybridMultilevel"/>
     <w:tmpl w:val="E5D2601E"/>
@@ -14531,7 +15393,7 @@
       </w:pPr>
     </w:lvl>
   </w:abstractNum>
-  <w:abstractNum w:abstractNumId="17">
+  <w:abstractNum w:abstractNumId="19">
     <w:nsid w:val="41187CA1"/>
     <w:multiLevelType w:val="hybridMultilevel"/>
     <w:tmpl w:val="31249C70"/>
@@ -14644,7 +15506,7 @@
       </w:rPr>
     </w:lvl>
   </w:abstractNum>
-  <w:abstractNum w:abstractNumId="18">
+  <w:abstractNum w:abstractNumId="20">
     <w:nsid w:val="4241072A"/>
     <w:multiLevelType w:val="hybridMultilevel"/>
     <w:tmpl w:val="623046A0"/>
@@ -14756,7 +15618,7 @@
       </w:rPr>
     </w:lvl>
   </w:abstractNum>
-  <w:abstractNum w:abstractNumId="19">
+  <w:abstractNum w:abstractNumId="21">
     <w:nsid w:val="4C341C10"/>
     <w:multiLevelType w:val="hybridMultilevel"/>
     <w:tmpl w:val="01241A56"/>
@@ -14845,7 +15707,7 @@
       </w:pPr>
     </w:lvl>
   </w:abstractNum>
-  <w:abstractNum w:abstractNumId="20">
+  <w:abstractNum w:abstractNumId="22">
     <w:nsid w:val="51A73D32"/>
     <w:multiLevelType w:val="hybridMultilevel"/>
     <w:tmpl w:val="34260F02"/>
@@ -14958,7 +15820,7 @@
       </w:rPr>
     </w:lvl>
   </w:abstractNum>
-  <w:abstractNum w:abstractNumId="21">
+  <w:abstractNum w:abstractNumId="23">
     <w:nsid w:val="55AA2380"/>
     <w:multiLevelType w:val="hybridMultilevel"/>
     <w:tmpl w:val="0E984618"/>
@@ -15047,7 +15909,7 @@
       </w:pPr>
     </w:lvl>
   </w:abstractNum>
-  <w:abstractNum w:abstractNumId="22">
+  <w:abstractNum w:abstractNumId="24">
     <w:nsid w:val="60AB4DEA"/>
     <w:multiLevelType w:val="hybridMultilevel"/>
     <w:tmpl w:val="84C60526"/>
@@ -15133,7 +15995,7 @@
       </w:pPr>
     </w:lvl>
   </w:abstractNum>
-  <w:abstractNum w:abstractNumId="23">
+  <w:abstractNum w:abstractNumId="25">
     <w:nsid w:val="64AE322C"/>
     <w:multiLevelType w:val="hybridMultilevel"/>
     <w:tmpl w:val="DB16638A"/>
@@ -15223,7 +16085,7 @@
       </w:pPr>
     </w:lvl>
   </w:abstractNum>
-  <w:abstractNum w:abstractNumId="24">
+  <w:abstractNum w:abstractNumId="26">
     <w:nsid w:val="66D67AF8"/>
     <w:multiLevelType w:val="hybridMultilevel"/>
     <w:tmpl w:val="546ACBCE"/>
@@ -15312,7 +16174,7 @@
       </w:pPr>
     </w:lvl>
   </w:abstractNum>
-  <w:abstractNum w:abstractNumId="25">
+  <w:abstractNum w:abstractNumId="27">
     <w:nsid w:val="6BFD1175"/>
     <w:multiLevelType w:val="hybridMultilevel"/>
     <w:tmpl w:val="D38C4368"/>
@@ -15398,7 +16260,7 @@
       </w:pPr>
     </w:lvl>
   </w:abstractNum>
-  <w:abstractNum w:abstractNumId="26">
+  <w:abstractNum w:abstractNumId="28">
     <w:nsid w:val="6E8C4FA8"/>
     <w:multiLevelType w:val="hybridMultilevel"/>
     <w:tmpl w:val="415CCFB0"/>
@@ -15487,7 +16349,7 @@
       </w:pPr>
     </w:lvl>
   </w:abstractNum>
-  <w:abstractNum w:abstractNumId="27">
+  <w:abstractNum w:abstractNumId="29">
     <w:nsid w:val="6ED00047"/>
     <w:multiLevelType w:val="multilevel"/>
     <w:tmpl w:val="D1901338"/>
@@ -15579,7 +16441,7 @@
       </w:pPr>
     </w:lvl>
   </w:abstractNum>
-  <w:abstractNum w:abstractNumId="28">
+  <w:abstractNum w:abstractNumId="30">
     <w:nsid w:val="6FAD0F18"/>
     <w:multiLevelType w:val="hybridMultilevel"/>
     <w:tmpl w:val="E5D2601E"/>
@@ -15671,7 +16533,7 @@
       </w:pPr>
     </w:lvl>
   </w:abstractNum>
-  <w:abstractNum w:abstractNumId="29">
+  <w:abstractNum w:abstractNumId="31">
     <w:nsid w:val="71964E2D"/>
     <w:multiLevelType w:val="hybridMultilevel"/>
     <w:tmpl w:val="CAFA904E"/>
@@ -15784,7 +16646,7 @@
       </w:rPr>
     </w:lvl>
   </w:abstractNum>
-  <w:abstractNum w:abstractNumId="30">
+  <w:abstractNum w:abstractNumId="32">
     <w:nsid w:val="788D0CD6"/>
     <w:multiLevelType w:val="hybridMultilevel"/>
     <w:tmpl w:val="33640194"/>
@@ -15897,7 +16759,7 @@
       </w:rPr>
     </w:lvl>
   </w:abstractNum>
-  <w:abstractNum w:abstractNumId="31">
+  <w:abstractNum w:abstractNumId="33">
     <w:nsid w:val="79911088"/>
     <w:multiLevelType w:val="hybridMultilevel"/>
     <w:tmpl w:val="B89254AA"/>
@@ -16010,7 +16872,7 @@
       </w:rPr>
     </w:lvl>
   </w:abstractNum>
-  <w:abstractNum w:abstractNumId="32">
+  <w:abstractNum w:abstractNumId="34">
     <w:nsid w:val="7D184A47"/>
     <w:multiLevelType w:val="hybridMultilevel"/>
     <w:tmpl w:val="0BCE206C"/>
@@ -16122,7 +16984,7 @@
       </w:rPr>
     </w:lvl>
   </w:abstractNum>
-  <w:abstractNum w:abstractNumId="33">
+  <w:abstractNum w:abstractNumId="35">
     <w:nsid w:val="7F037D30"/>
     <w:multiLevelType w:val="hybridMultilevel"/>
     <w:tmpl w:val="71E62024"/>
@@ -16212,105 +17074,111 @@
     </w:lvl>
   </w:abstractNum>
   <w:num w:numId="1">
-    <w:abstractNumId w:val="17"/>
+    <w:abstractNumId w:val="19"/>
   </w:num>
   <w:num w:numId="2">
+    <w:abstractNumId w:val="22"/>
+  </w:num>
+  <w:num w:numId="3">
+    <w:abstractNumId w:val="6"/>
+  </w:num>
+  <w:num w:numId="4">
+    <w:abstractNumId w:val="10"/>
+  </w:num>
+  <w:num w:numId="5">
+    <w:abstractNumId w:val="13"/>
+  </w:num>
+  <w:num w:numId="6">
     <w:abstractNumId w:val="20"/>
   </w:num>
-  <w:num w:numId="3">
-    <w:abstractNumId w:val="4"/>
-  </w:num>
-  <w:num w:numId="4">
-    <w:abstractNumId w:val="8"/>
-  </w:num>
-  <w:num w:numId="5">
-    <w:abstractNumId w:val="11"/>
-  </w:num>
-  <w:num w:numId="6">
-    <w:abstractNumId w:val="18"/>
-  </w:num>
   <w:num w:numId="7">
-    <w:abstractNumId w:val="32"/>
+    <w:abstractNumId w:val="34"/>
   </w:num>
   <w:num w:numId="8">
     <w:abstractNumId w:val="1"/>
   </w:num>
   <w:num w:numId="9">
-    <w:abstractNumId w:val="5"/>
+    <w:abstractNumId w:val="7"/>
   </w:num>
   <w:num w:numId="10">
     <w:abstractNumId w:val="0"/>
   </w:num>
   <w:num w:numId="11">
+    <w:abstractNumId w:val="29"/>
+  </w:num>
+  <w:num w:numId="12">
+    <w:abstractNumId w:val="12"/>
+  </w:num>
+  <w:num w:numId="13">
+    <w:abstractNumId w:val="17"/>
+  </w:num>
+  <w:num w:numId="14">
+    <w:abstractNumId w:val="32"/>
+  </w:num>
+  <w:num w:numId="15">
+    <w:abstractNumId w:val="24"/>
+  </w:num>
+  <w:num w:numId="16">
     <w:abstractNumId w:val="27"/>
   </w:num>
-  <w:num w:numId="12">
-    <w:abstractNumId w:val="10"/>
-  </w:num>
-  <w:num w:numId="13">
+  <w:num w:numId="17">
     <w:abstractNumId w:val="15"/>
   </w:num>
-  <w:num w:numId="14">
+  <w:num w:numId="18">
+    <w:abstractNumId w:val="14"/>
+  </w:num>
+  <w:num w:numId="19">
+    <w:abstractNumId w:val="9"/>
+  </w:num>
+  <w:num w:numId="20">
+    <w:abstractNumId w:val="16"/>
+  </w:num>
+  <w:num w:numId="21">
     <w:abstractNumId w:val="30"/>
   </w:num>
-  <w:num w:numId="15">
-    <w:abstractNumId w:val="22"/>
+  <w:num w:numId="22">
+    <w:abstractNumId w:val="18"/>
   </w:num>
-  <w:num w:numId="16">
+  <w:num w:numId="23">
+    <w:abstractNumId w:val="8"/>
+  </w:num>
+  <w:num w:numId="24">
+    <w:abstractNumId w:val="11"/>
+  </w:num>
+  <w:num w:numId="25">
+    <w:abstractNumId w:val="31"/>
+  </w:num>
+  <w:num w:numId="26">
+    <w:abstractNumId w:val="28"/>
+  </w:num>
+  <w:num w:numId="27">
+    <w:abstractNumId w:val="21"/>
+  </w:num>
+  <w:num w:numId="28">
+    <w:abstractNumId w:val="26"/>
+  </w:num>
+  <w:num w:numId="29">
+    <w:abstractNumId w:val="33"/>
+  </w:num>
+  <w:num w:numId="30">
+    <w:abstractNumId w:val="5"/>
+  </w:num>
+  <w:num w:numId="31">
+    <w:abstractNumId w:val="23"/>
+  </w:num>
+  <w:num w:numId="32">
     <w:abstractNumId w:val="25"/>
   </w:num>
-  <w:num w:numId="17">
-    <w:abstractNumId w:val="13"/>
+  <w:num w:numId="33">
+    <w:abstractNumId w:val="35"/>
   </w:num>
-  <w:num w:numId="18">
-    <w:abstractNumId w:val="12"/>
-  </w:num>
-  <w:num w:numId="19">
-    <w:abstractNumId w:val="7"/>
-  </w:num>
-  <w:num w:numId="20">
-    <w:abstractNumId w:val="14"/>
-  </w:num>
-  <w:num w:numId="21">
-    <w:abstractNumId w:val="28"/>
-  </w:num>
-  <w:num w:numId="22">
-    <w:abstractNumId w:val="16"/>
-  </w:num>
-  <w:num w:numId="23">
-    <w:abstractNumId w:val="6"/>
-  </w:num>
-  <w:num w:numId="24">
-    <w:abstractNumId w:val="9"/>
-  </w:num>
-  <w:num w:numId="25">
-    <w:abstractNumId w:val="29"/>
-  </w:num>
-  <w:num w:numId="26">
-    <w:abstractNumId w:val="26"/>
-  </w:num>
-  <w:num w:numId="27">
-    <w:abstractNumId w:val="19"/>
-  </w:num>
-  <w:num w:numId="28">
-    <w:abstractNumId w:val="24"/>
-  </w:num>
-  <w:num w:numId="29">
-    <w:abstractNumId w:val="31"/>
-  </w:num>
-  <w:num w:numId="30">
+  <w:num w:numId="34">
     <w:abstractNumId w:val="3"/>
   </w:num>
-  <w:num w:numId="31">
-    <w:abstractNumId w:val="21"/>
+  <w:num w:numId="35">
+    <w:abstractNumId w:val="4"/>
   </w:num>
-  <w:num w:numId="32">
-    <w:abstractNumId w:val="23"/>
-  </w:num>
-  <w:num w:numId="33">
-    <w:abstractNumId w:val="33"/>
-  </w:num>
-  <w:num w:numId="34">
+  <w:num w:numId="36">
     <w:abstractNumId w:val="2"/>
   </w:num>
 </w:numbering>
@@ -16959,6 +17827,7 @@
   <w:style w:type="character" w:default="1" w:styleId="DefaultParagraphFont">
     <w:name w:val="Default Paragraph Font"/>
     <w:uiPriority w:val="1"/>
+    <w:semiHidden/>
     <w:unhideWhenUsed/>
   </w:style>
   <w:style w:type="table" w:default="1" w:styleId="TableNormal">
@@ -18248,7 +19117,7 @@
       </dgm:t>
     </dgm:pt>
     <dgm:pt modelId="{CBAE7060-BA2C-A64A-B7EA-37E405C89CBF}" type="pres">
-      <dgm:prSet presAssocID="{AFD64DEE-8EC8-9B48-B036-07ADB6F97B4E}" presName="img" presStyleLbl="fgImgPlace1" presStyleIdx="0" presStyleCnt="1" custScaleX="83818" custScaleY="42265"/>
+      <dgm:prSet presAssocID="{AFD64DEE-8EC8-9B48-B036-07ADB6F97B4E}" presName="img" presStyleLbl="fgImgPlace1" presStyleIdx="0" presStyleCnt="1" custScaleX="107551" custScaleY="42265"/>
       <dgm:spPr>
         <a:blipFill>
           <a:blip xmlns:r="http://schemas.openxmlformats.org/officeDocument/2006/relationships" r:embed="rId1">
@@ -18289,14 +19158,14 @@
     </dgm:pt>
   </dgm:ptLst>
   <dgm:cxnLst>
+    <dgm:cxn modelId="{8476F4FC-97E2-2C47-AC6E-98C1F8064810}" type="presOf" srcId="{AFD64DEE-8EC8-9B48-B036-07ADB6F97B4E}" destId="{59D867C2-6BF3-D843-B512-F0B1BEA67045}" srcOrd="1" destOrd="0" presId="urn:microsoft.com/office/officeart/2005/8/layout/vList4"/>
     <dgm:cxn modelId="{C614DA8B-E8D4-4F46-AC4E-DDD86D028BAA}" srcId="{FA9FC2A8-727B-F246-A37D-BEDC3F501ED5}" destId="{AFD64DEE-8EC8-9B48-B036-07ADB6F97B4E}" srcOrd="0" destOrd="0" parTransId="{8B4D26AC-96FC-5146-9497-70FBB8793EF5}" sibTransId="{03CE3975-091C-B64C-9729-09CBEDF6C170}"/>
-    <dgm:cxn modelId="{3BB32B66-01DD-4E44-9DC6-24A43036547C}" type="presOf" srcId="{AFD64DEE-8EC8-9B48-B036-07ADB6F97B4E}" destId="{7222FC78-E619-4548-8871-39704D620DD5}" srcOrd="0" destOrd="0" presId="urn:microsoft.com/office/officeart/2005/8/layout/vList4"/>
-    <dgm:cxn modelId="{D1408487-6151-3C40-80A9-1CC57DF49F76}" type="presOf" srcId="{AFD64DEE-8EC8-9B48-B036-07ADB6F97B4E}" destId="{59D867C2-6BF3-D843-B512-F0B1BEA67045}" srcOrd="1" destOrd="0" presId="urn:microsoft.com/office/officeart/2005/8/layout/vList4"/>
-    <dgm:cxn modelId="{DF351465-0D16-914A-9B09-FAD655ED57D8}" type="presOf" srcId="{FA9FC2A8-727B-F246-A37D-BEDC3F501ED5}" destId="{EE3B47D8-C75E-B548-BBF5-2A17D4EB7928}" srcOrd="0" destOrd="0" presId="urn:microsoft.com/office/officeart/2005/8/layout/vList4"/>
-    <dgm:cxn modelId="{0F8093D1-3E84-2F40-A017-B862D2AFB9DC}" type="presParOf" srcId="{EE3B47D8-C75E-B548-BBF5-2A17D4EB7928}" destId="{27917777-D3C9-3842-B263-ACD0ED5AF532}" srcOrd="0" destOrd="0" presId="urn:microsoft.com/office/officeart/2005/8/layout/vList4"/>
-    <dgm:cxn modelId="{82F039D5-7CFC-3546-87B0-0F1142DF9FB1}" type="presParOf" srcId="{27917777-D3C9-3842-B263-ACD0ED5AF532}" destId="{7222FC78-E619-4548-8871-39704D620DD5}" srcOrd="0" destOrd="0" presId="urn:microsoft.com/office/officeart/2005/8/layout/vList4"/>
-    <dgm:cxn modelId="{D9C83EFD-8D7B-A049-BF17-25B5834AF8EB}" type="presParOf" srcId="{27917777-D3C9-3842-B263-ACD0ED5AF532}" destId="{CBAE7060-BA2C-A64A-B7EA-37E405C89CBF}" srcOrd="1" destOrd="0" presId="urn:microsoft.com/office/officeart/2005/8/layout/vList4"/>
-    <dgm:cxn modelId="{576385EB-EC90-624B-93FC-D13EA47BCBFD}" type="presParOf" srcId="{27917777-D3C9-3842-B263-ACD0ED5AF532}" destId="{59D867C2-6BF3-D843-B512-F0B1BEA67045}" srcOrd="2" destOrd="0" presId="urn:microsoft.com/office/officeart/2005/8/layout/vList4"/>
+    <dgm:cxn modelId="{1BB6C0CA-9D13-F74B-AAE9-61E8021345C8}" type="presOf" srcId="{AFD64DEE-8EC8-9B48-B036-07ADB6F97B4E}" destId="{7222FC78-E619-4548-8871-39704D620DD5}" srcOrd="0" destOrd="0" presId="urn:microsoft.com/office/officeart/2005/8/layout/vList4"/>
+    <dgm:cxn modelId="{F11B420D-19E6-9D45-8DD5-E355AD28B53B}" type="presOf" srcId="{FA9FC2A8-727B-F246-A37D-BEDC3F501ED5}" destId="{EE3B47D8-C75E-B548-BBF5-2A17D4EB7928}" srcOrd="0" destOrd="0" presId="urn:microsoft.com/office/officeart/2005/8/layout/vList4"/>
+    <dgm:cxn modelId="{333A4F10-EEDA-674D-A2F2-3AC31A9A2963}" type="presParOf" srcId="{EE3B47D8-C75E-B548-BBF5-2A17D4EB7928}" destId="{27917777-D3C9-3842-B263-ACD0ED5AF532}" srcOrd="0" destOrd="0" presId="urn:microsoft.com/office/officeart/2005/8/layout/vList4"/>
+    <dgm:cxn modelId="{F67F054A-69E1-4A47-8FEB-314F54667A45}" type="presParOf" srcId="{27917777-D3C9-3842-B263-ACD0ED5AF532}" destId="{7222FC78-E619-4548-8871-39704D620DD5}" srcOrd="0" destOrd="0" presId="urn:microsoft.com/office/officeart/2005/8/layout/vList4"/>
+    <dgm:cxn modelId="{4D553AC2-FB2B-364B-8BD9-6AFD3CD8875B}" type="presParOf" srcId="{27917777-D3C9-3842-B263-ACD0ED5AF532}" destId="{CBAE7060-BA2C-A64A-B7EA-37E405C89CBF}" srcOrd="1" destOrd="0" presId="urn:microsoft.com/office/officeart/2005/8/layout/vList4"/>
+    <dgm:cxn modelId="{69F25BA5-318F-F349-9133-F0335D65A459}" type="presParOf" srcId="{27917777-D3C9-3842-B263-ACD0ED5AF532}" destId="{59D867C2-6BF3-D843-B512-F0B1BEA67045}" srcOrd="2" destOrd="0" presId="urn:microsoft.com/office/officeart/2005/8/layout/vList4"/>
   </dgm:cxnLst>
   <dgm:bg/>
   <dgm:whole>
@@ -18443,8 +19312,8 @@
       </dsp:nvSpPr>
       <dsp:spPr>
         <a:xfrm>
-          <a:off x="441320" y="1153772"/>
-          <a:ext cx="960168" cy="1178804"/>
+          <a:off x="305385" y="1153772"/>
+          <a:ext cx="1232039" cy="1178804"/>
         </a:xfrm>
         <a:prstGeom prst="roundRect">
           <a:avLst>
@@ -19993,7 +20862,7 @@
 </file>
 
 <file path=customXml/itemProps1.xml><?xml version="1.0" encoding="utf-8"?>
-<ds:datastoreItem xmlns:ds="http://schemas.openxmlformats.org/officeDocument/2006/customXml" ds:itemID="{E53151F8-E70E-1444-BFCF-EB35C1E15351}">
+<ds:datastoreItem xmlns:ds="http://schemas.openxmlformats.org/officeDocument/2006/customXml" ds:itemID="{8BFA4546-2793-ED41-AF78-2E63DE8D4A3A}">
   <ds:schemaRefs>
     <ds:schemaRef ds:uri="http://schemas.openxmlformats.org/officeDocument/2006/bibliography"/>
   </ds:schemaRefs>

</xml_diff>

<commit_message>
added some questionaire results and updated the report
</commit_message>
<xml_diff>
--- a/Products/Final Year Report (In Progress).docx
+++ b/Products/Final Year Report (In Progress).docx
@@ -1670,6 +1670,7 @@
           </w:tcPr>
           <w:p>
             <w:pPr>
+              <w:jc w:val="center"/>
               <w:rPr>
                 <w:rFonts w:ascii="Calibri" w:eastAsia="Times New Roman" w:hAnsi="Calibri"/>
                 <w:color w:val="000000"/>
@@ -6857,23 +6858,7 @@
           <w:sz w:val="28"/>
           <w:szCs w:val="28"/>
         </w:rPr>
-        <w:t xml:space="preserve">ocused </w:t>
-      </w:r>
-      <w:r>
-        <w:rPr>
-          <w:rFonts w:cs="Verdana"/>
-          <w:sz w:val="28"/>
-          <w:szCs w:val="28"/>
-        </w:rPr>
-        <w:t xml:space="preserve">discussions </w:t>
-      </w:r>
-      <w:r>
-        <w:rPr>
-          <w:rFonts w:cs="Verdana"/>
-          <w:sz w:val="28"/>
-          <w:szCs w:val="28"/>
-        </w:rPr>
-        <w:t>(with the project peer group and mentor)</w:t>
+        <w:t>ocused discussions (with the project peer group and mentor)</w:t>
       </w:r>
       <w:r>
         <w:rPr>
@@ -6981,21 +6966,13 @@
       <w:pPr>
         <w:rPr>
           <w:rFonts w:cs="Arial"/>
-          <w:sz w:val="28"/>
-          <w:szCs w:val="28"/>
-        </w:rPr>
-      </w:pPr>
-      <w:r>
-        <w:rPr>
-          <w:rFonts w:cs="Arial"/>
           <w:b/>
           <w:bCs/>
           <w:color w:val="538135" w:themeColor="accent6" w:themeShade="BF"/>
           <w:sz w:val="28"/>
           <w:szCs w:val="28"/>
         </w:rPr>
-        <w:t>8</w:t>
-      </w:r>
+      </w:pPr>
       <w:r>
         <w:rPr>
           <w:rFonts w:cs="Arial"/>
@@ -7005,7 +6982,7 @@
           <w:sz w:val="28"/>
           <w:szCs w:val="28"/>
         </w:rPr>
-        <w:t>b</w:t>
+        <w:t>8b</w:t>
       </w:r>
       <w:r>
         <w:rPr>
@@ -7027,7 +7004,7 @@
           <w:sz w:val="28"/>
           <w:szCs w:val="28"/>
         </w:rPr>
-        <w:t>Types</w:t>
+        <w:t>Requirement Overview</w:t>
       </w:r>
       <w:r>
         <w:rPr>
@@ -7038,40 +7015,24 @@
           <w:sz w:val="28"/>
           <w:szCs w:val="28"/>
         </w:rPr>
-        <w:t xml:space="preserve"> of </w:t>
-      </w:r>
-      <w:r>
-        <w:rPr>
-          <w:rFonts w:cs="Arial"/>
-          <w:b/>
-          <w:bCs/>
-          <w:color w:val="538135" w:themeColor="accent6" w:themeShade="BF"/>
-          <w:sz w:val="28"/>
-          <w:szCs w:val="28"/>
-        </w:rPr>
-        <w:t>Requirement</w:t>
-      </w:r>
-      <w:r>
-        <w:rPr>
-          <w:rFonts w:cs="Arial"/>
-          <w:b/>
-          <w:bCs/>
-          <w:color w:val="538135" w:themeColor="accent6" w:themeShade="BF"/>
-          <w:sz w:val="28"/>
-          <w:szCs w:val="28"/>
-        </w:rPr>
-        <w:t>s</w:t>
-      </w:r>
-      <w:r>
-        <w:rPr>
-          <w:rFonts w:cs="Arial"/>
-          <w:b/>
-          <w:bCs/>
-          <w:color w:val="538135" w:themeColor="accent6" w:themeShade="BF"/>
-          <w:sz w:val="28"/>
-          <w:szCs w:val="28"/>
-        </w:rPr>
         <w:t xml:space="preserve">: </w:t>
+      </w:r>
+    </w:p>
+    <w:p>
+      <w:pPr>
+        <w:rPr>
+          <w:rFonts w:cs="Arial"/>
+          <w:sz w:val="28"/>
+          <w:szCs w:val="28"/>
+        </w:rPr>
+      </w:pPr>
+      <w:r>
+        <w:rPr>
+          <w:rFonts w:cs="Arial"/>
+          <w:sz w:val="28"/>
+          <w:szCs w:val="28"/>
+        </w:rPr>
+        <w:t>Below is a high-level overview of the requirements. This overview briefly outlines the requirements by category.</w:t>
       </w:r>
     </w:p>
     <w:p>
@@ -7191,23 +7152,7 @@
           <w:sz w:val="28"/>
           <w:szCs w:val="28"/>
         </w:rPr>
-        <w:t xml:space="preserve">generating new email addresses/contacts, deleting/unfollowing/following </w:t>
-      </w:r>
-      <w:r>
-        <w:rPr>
-          <w:rFonts w:cs="Arial"/>
-          <w:sz w:val="28"/>
-          <w:szCs w:val="28"/>
-        </w:rPr>
-        <w:t>contacts</w:t>
-      </w:r>
-      <w:r>
-        <w:rPr>
-          <w:rFonts w:cs="Arial"/>
-          <w:sz w:val="28"/>
-          <w:szCs w:val="28"/>
-        </w:rPr>
-        <w:t>, editing contact names, flagging contacts for a range of offences and searching through contacts.</w:t>
+        <w:t>generating new email addresses/contacts, deleting/unfollowing/following contacts, editing contact names, flagging contacts for a range of offences and searching through contacts.</w:t>
       </w:r>
     </w:p>
     <w:p>
@@ -7321,23 +7266,7 @@
           <w:sz w:val="28"/>
           <w:szCs w:val="28"/>
         </w:rPr>
-        <w:t xml:space="preserve">The admin feature manages extra administration tool functionalities for </w:t>
-      </w:r>
-      <w:r>
-        <w:rPr>
-          <w:rFonts w:cs="Arial"/>
-          <w:sz w:val="28"/>
-          <w:szCs w:val="28"/>
-        </w:rPr>
-        <w:t>the administrator</w:t>
-      </w:r>
-      <w:r>
-        <w:rPr>
-          <w:rFonts w:cs="Arial"/>
-          <w:sz w:val="28"/>
-          <w:szCs w:val="28"/>
-        </w:rPr>
-        <w:t xml:space="preserve"> super users. </w:t>
+        <w:t xml:space="preserve">The admin feature manages extra administration tool functionalities for the administrator super users. </w:t>
       </w:r>
     </w:p>
     <w:p>
@@ -7359,17 +7288,16 @@
           <w:sz w:val="28"/>
           <w:szCs w:val="28"/>
         </w:rPr>
-        <w:t>Non-Functional</w:t>
-      </w:r>
-      <w:bookmarkStart w:id="0" w:name="_GoBack"/>
-      <w:bookmarkEnd w:id="0"/>
-      <w:r>
-        <w:rPr>
-          <w:rFonts w:cs="Arial"/>
-          <w:sz w:val="28"/>
-          <w:szCs w:val="28"/>
-        </w:rPr>
-        <w:t xml:space="preserve"> Requirements – </w:t>
+        <w:lastRenderedPageBreak/>
+        <w:t xml:space="preserve">Non-Functional Requirements – </w:t>
+      </w:r>
+      <w:r>
+        <w:rPr>
+          <w:rFonts w:cs="Arial"/>
+          <w:sz w:val="28"/>
+          <w:szCs w:val="28"/>
+        </w:rPr>
+        <w:t>The non-functional requirements have been recorded in a similar way as the functional requirements, however, as there is no process involved in these requirements to verify the implementation against verification criteria has been added. The non-functional requirements have been split into several different types. They are as follows:</w:t>
       </w:r>
     </w:p>
     <w:p>
@@ -7385,6 +7313,182 @@
           <w:szCs w:val="28"/>
         </w:rPr>
       </w:pPr>
+      <w:r>
+        <w:rPr>
+          <w:rFonts w:cs="Arial"/>
+          <w:sz w:val="28"/>
+          <w:szCs w:val="28"/>
+        </w:rPr>
+        <w:t>User Interface</w:t>
+      </w:r>
+      <w:r>
+        <w:rPr>
+          <w:rFonts w:cs="Arial"/>
+          <w:sz w:val="28"/>
+          <w:szCs w:val="28"/>
+        </w:rPr>
+        <w:t xml:space="preserve"> – There is currently only one user interface requirement that involves checking the user interface is intuitive for users.</w:t>
+      </w:r>
+    </w:p>
+    <w:p>
+      <w:pPr>
+        <w:pStyle w:val="ListParagraph"/>
+        <w:numPr>
+          <w:ilvl w:val="1"/>
+          <w:numId w:val="36"/>
+        </w:numPr>
+        <w:rPr>
+          <w:rFonts w:cs="Arial"/>
+          <w:sz w:val="28"/>
+          <w:szCs w:val="28"/>
+        </w:rPr>
+      </w:pPr>
+      <w:r>
+        <w:rPr>
+          <w:rFonts w:cs="Arial"/>
+          <w:sz w:val="28"/>
+          <w:szCs w:val="28"/>
+        </w:rPr>
+        <w:t>Performance</w:t>
+      </w:r>
+      <w:r>
+        <w:rPr>
+          <w:rFonts w:cs="Arial"/>
+          <w:sz w:val="28"/>
+          <w:szCs w:val="28"/>
+        </w:rPr>
+        <w:t xml:space="preserve"> – The performance requir</w:t>
+      </w:r>
+      <w:r>
+        <w:rPr>
+          <w:rFonts w:cs="Arial"/>
+          <w:sz w:val="28"/>
+          <w:szCs w:val="28"/>
+        </w:rPr>
+        <w:t>ements sets thresholds that some of the functional requirements my work within. These requirements include the speed, size and reliability of sending emails. There is also a requirement concerning the number of users that the system can handle.</w:t>
+      </w:r>
+    </w:p>
+    <w:p>
+      <w:pPr>
+        <w:pStyle w:val="ListParagraph"/>
+        <w:numPr>
+          <w:ilvl w:val="1"/>
+          <w:numId w:val="36"/>
+        </w:numPr>
+        <w:rPr>
+          <w:rFonts w:cs="Arial"/>
+          <w:sz w:val="28"/>
+          <w:szCs w:val="28"/>
+        </w:rPr>
+      </w:pPr>
+      <w:r>
+        <w:rPr>
+          <w:rFonts w:cs="Arial"/>
+          <w:sz w:val="28"/>
+          <w:szCs w:val="28"/>
+        </w:rPr>
+        <w:t>Data</w:t>
+      </w:r>
+      <w:r>
+        <w:rPr>
+          <w:rFonts w:cs="Arial"/>
+          <w:sz w:val="28"/>
+          <w:szCs w:val="28"/>
+        </w:rPr>
+        <w:t xml:space="preserve"> – The data requirements are here to ensure that the database is backed up and that useful information is recorded.</w:t>
+      </w:r>
+    </w:p>
+    <w:p>
+      <w:pPr>
+        <w:pStyle w:val="ListParagraph"/>
+        <w:numPr>
+          <w:ilvl w:val="1"/>
+          <w:numId w:val="36"/>
+        </w:numPr>
+        <w:rPr>
+          <w:rFonts w:cs="Arial"/>
+          <w:sz w:val="28"/>
+          <w:szCs w:val="28"/>
+        </w:rPr>
+      </w:pPr>
+      <w:r>
+        <w:rPr>
+          <w:rFonts w:cs="Arial"/>
+          <w:sz w:val="28"/>
+          <w:szCs w:val="28"/>
+        </w:rPr>
+        <w:t>Security</w:t>
+      </w:r>
+      <w:r>
+        <w:rPr>
+          <w:rFonts w:cs="Arial"/>
+          <w:sz w:val="28"/>
+          <w:szCs w:val="28"/>
+        </w:rPr>
+        <w:t xml:space="preserve"> </w:t>
+      </w:r>
+      <w:r>
+        <w:rPr>
+          <w:rFonts w:cs="Arial"/>
+          <w:sz w:val="28"/>
+          <w:szCs w:val="28"/>
+        </w:rPr>
+        <w:t>–</w:t>
+      </w:r>
+      <w:r>
+        <w:rPr>
+          <w:rFonts w:cs="Arial"/>
+          <w:sz w:val="28"/>
+          <w:szCs w:val="28"/>
+        </w:rPr>
+        <w:t xml:space="preserve"> </w:t>
+      </w:r>
+      <w:r>
+        <w:rPr>
+          <w:rFonts w:cs="Arial"/>
+          <w:sz w:val="28"/>
+          <w:szCs w:val="28"/>
+        </w:rPr>
+        <w:t xml:space="preserve">These requirements are here to ensure that certain security protocols are adhered to such as data encryption, two factor authentication and keeping security logs. </w:t>
+      </w:r>
+    </w:p>
+    <w:p>
+      <w:pPr>
+        <w:pStyle w:val="ListParagraph"/>
+        <w:numPr>
+          <w:ilvl w:val="1"/>
+          <w:numId w:val="36"/>
+        </w:numPr>
+        <w:rPr>
+          <w:rFonts w:cs="Arial"/>
+          <w:sz w:val="28"/>
+          <w:szCs w:val="28"/>
+        </w:rPr>
+      </w:pPr>
+      <w:r>
+        <w:rPr>
+          <w:rFonts w:cs="Arial"/>
+          <w:sz w:val="28"/>
+          <w:szCs w:val="28"/>
+        </w:rPr>
+        <w:t>Environment</w:t>
+      </w:r>
+      <w:r>
+        <w:rPr>
+          <w:rFonts w:cs="Arial"/>
+          <w:sz w:val="28"/>
+          <w:szCs w:val="28"/>
+        </w:rPr>
+        <w:t xml:space="preserve"> – These requirements </w:t>
+      </w:r>
+      <w:r>
+        <w:rPr>
+          <w:rFonts w:cs="Arial"/>
+          <w:sz w:val="28"/>
+          <w:szCs w:val="28"/>
+        </w:rPr>
+        <w:t>have been created to ensure the system properly integrates with other relating systems such as other email providers and browsers.</w:t>
+      </w:r>
     </w:p>
     <w:p>
       <w:pPr>
@@ -7412,7 +7516,7 @@
           <w:sz w:val="28"/>
           <w:szCs w:val="28"/>
         </w:rPr>
-        <w:t>8</w:t>
+        <w:t>8c</w:t>
       </w:r>
       <w:r>
         <w:rPr>
@@ -7423,7 +7527,7 @@
           <w:sz w:val="28"/>
           <w:szCs w:val="28"/>
         </w:rPr>
-        <w:t>c</w:t>
+        <w:t xml:space="preserve">. </w:t>
       </w:r>
       <w:r>
         <w:rPr>
@@ -7434,7 +7538,32 @@
           <w:sz w:val="28"/>
           <w:szCs w:val="28"/>
         </w:rPr>
-        <w:t xml:space="preserve">. </w:t>
+        <w:t xml:space="preserve">Requirement Prioritisation: </w:t>
+      </w:r>
+    </w:p>
+    <w:p>
+      <w:pPr>
+        <w:rPr>
+          <w:rFonts w:cs="Arial"/>
+          <w:sz w:val="28"/>
+          <w:szCs w:val="28"/>
+        </w:rPr>
+      </w:pPr>
+      <w:r>
+        <w:rPr>
+          <w:rFonts w:cs="Arial"/>
+          <w:sz w:val="28"/>
+          <w:szCs w:val="28"/>
+        </w:rPr>
+        <w:t>T</w:t>
+      </w:r>
+      <w:r>
+        <w:rPr>
+          <w:rFonts w:cs="Arial"/>
+          <w:sz w:val="28"/>
+          <w:szCs w:val="28"/>
+        </w:rPr>
+        <w:t xml:space="preserve">o reduce the risk of project failure requirements essential to creating a minimum viable project have been set to the highest priority. These requirements are a combination of requirements involved in </w:t>
       </w:r>
       <w:r>
         <w:rPr>
@@ -7445,7 +7574,15 @@
           <w:sz w:val="28"/>
           <w:szCs w:val="28"/>
         </w:rPr>
-        <w:t>High Level Requirements</w:t>
+        <w:t>8b-1a</w:t>
+      </w:r>
+      <w:r>
+        <w:rPr>
+          <w:rFonts w:cs="Arial"/>
+          <w:sz w:val="28"/>
+          <w:szCs w:val="28"/>
+        </w:rPr>
+        <w:t xml:space="preserve">, </w:t>
       </w:r>
       <w:r>
         <w:rPr>
@@ -7456,59 +7593,8 @@
           <w:sz w:val="28"/>
           <w:szCs w:val="28"/>
         </w:rPr>
-        <w:t xml:space="preserve">: </w:t>
-      </w:r>
-    </w:p>
-    <w:p>
-      <w:pPr>
-        <w:rPr>
-          <w:rFonts w:cs="Arial"/>
-          <w:sz w:val="28"/>
-          <w:szCs w:val="28"/>
-        </w:rPr>
-      </w:pPr>
-      <w:r>
-        <w:rPr>
-          <w:rFonts w:cs="Arial"/>
-          <w:sz w:val="28"/>
-          <w:szCs w:val="28"/>
-        </w:rPr>
-        <w:t xml:space="preserve">viable product requirements. </w:t>
-      </w:r>
-      <w:r>
-        <w:rPr>
-          <w:rFonts w:cs="Arial"/>
-          <w:sz w:val="28"/>
-          <w:szCs w:val="28"/>
-        </w:rPr>
-        <w:t>These requirements are the highest</w:t>
-      </w:r>
-      <w:r>
-        <w:rPr>
-          <w:rFonts w:cs="Arial"/>
-          <w:sz w:val="28"/>
-          <w:szCs w:val="28"/>
-        </w:rPr>
-        <w:t xml:space="preserve"> priority </w:t>
-      </w:r>
-    </w:p>
-    <w:p>
-      <w:pPr>
-        <w:rPr>
-          <w:rFonts w:cs="Arial"/>
-          <w:sz w:val="28"/>
-          <w:szCs w:val="28"/>
-        </w:rPr>
-      </w:pPr>
-    </w:p>
-    <w:p>
-      <w:pPr>
-        <w:rPr>
-          <w:rFonts w:cs="Arial"/>
-          <w:sz w:val="28"/>
-          <w:szCs w:val="28"/>
-        </w:rPr>
-      </w:pPr>
+        <w:t>8b</w:t>
+      </w:r>
       <w:r>
         <w:rPr>
           <w:rFonts w:cs="Arial"/>
@@ -7518,7 +7604,24 @@
           <w:sz w:val="28"/>
           <w:szCs w:val="28"/>
         </w:rPr>
-        <w:t>8</w:t>
+        <w:t>-1b</w:t>
+      </w:r>
+      <w:r>
+        <w:rPr>
+          <w:rFonts w:cs="Arial"/>
+          <w:color w:val="538135" w:themeColor="accent6" w:themeShade="BF"/>
+          <w:sz w:val="28"/>
+          <w:szCs w:val="28"/>
+        </w:rPr>
+        <w:t xml:space="preserve"> </w:t>
+      </w:r>
+      <w:r>
+        <w:rPr>
+          <w:rFonts w:cs="Arial"/>
+          <w:sz w:val="28"/>
+          <w:szCs w:val="28"/>
+        </w:rPr>
+        <w:t xml:space="preserve">and </w:t>
       </w:r>
       <w:r>
         <w:rPr>
@@ -7529,14 +7632,1290 @@
           <w:sz w:val="28"/>
           <w:szCs w:val="28"/>
         </w:rPr>
-        <w:t>d</w:t>
-      </w:r>
-      <w:r>
-        <w:rPr>
-          <w:rFonts w:cs="Arial"/>
-          <w:b/>
-          <w:bCs/>
-          <w:color w:val="538135" w:themeColor="accent6" w:themeShade="BF"/>
+        <w:t>8b-1c</w:t>
+      </w:r>
+      <w:r>
+        <w:rPr>
+          <w:rFonts w:cs="Arial"/>
+          <w:sz w:val="28"/>
+          <w:szCs w:val="28"/>
+        </w:rPr>
+        <w:t>. The requirement IDs, Names and descriptions are as follows:</w:t>
+      </w:r>
+    </w:p>
+    <w:p>
+      <w:pPr>
+        <w:rPr>
+          <w:rFonts w:cs="Arial"/>
+          <w:sz w:val="28"/>
+          <w:szCs w:val="28"/>
+        </w:rPr>
+      </w:pPr>
+    </w:p>
+    <w:tbl>
+      <w:tblPr>
+        <w:tblW w:w="9355" w:type="dxa"/>
+        <w:tblLook w:val="04A0" w:firstRow="1" w:lastRow="0" w:firstColumn="1" w:lastColumn="0" w:noHBand="0" w:noVBand="1"/>
+      </w:tblPr>
+      <w:tblGrid>
+        <w:gridCol w:w="1663"/>
+        <w:gridCol w:w="1663"/>
+        <w:gridCol w:w="6029"/>
+      </w:tblGrid>
+      <w:tr>
+        <w:trPr>
+          <w:trHeight w:val="737"/>
+        </w:trPr>
+        <w:tc>
+          <w:tcPr>
+            <w:tcW w:w="1663" w:type="dxa"/>
+            <w:tcBorders>
+              <w:top w:val="single" w:sz="4" w:space="0" w:color="FFFFFF"/>
+              <w:left w:val="single" w:sz="4" w:space="0" w:color="FFFFFF"/>
+              <w:bottom w:val="single" w:sz="4" w:space="0" w:color="FFFFFF"/>
+              <w:right w:val="single" w:sz="4" w:space="0" w:color="FFFFFF"/>
+            </w:tcBorders>
+            <w:shd w:val="clear" w:color="000000" w:fill="C6E0B4"/>
+            <w:vAlign w:val="center"/>
+            <w:hideMark/>
+          </w:tcPr>
+          <w:p>
+            <w:pPr>
+              <w:jc w:val="center"/>
+              <w:rPr>
+                <w:rFonts w:asciiTheme="majorBidi" w:eastAsia="Times New Roman" w:hAnsiTheme="majorBidi" w:cstheme="majorBidi"/>
+                <w:color w:val="000000"/>
+                <w:sz w:val="28"/>
+                <w:szCs w:val="28"/>
+              </w:rPr>
+            </w:pPr>
+            <w:r>
+              <w:rPr>
+                <w:rFonts w:asciiTheme="majorBidi" w:eastAsia="Times New Roman" w:hAnsiTheme="majorBidi" w:cstheme="majorBidi"/>
+                <w:color w:val="000000"/>
+                <w:sz w:val="28"/>
+                <w:szCs w:val="28"/>
+              </w:rPr>
+              <w:t>Requirement ID</w:t>
+            </w:r>
+          </w:p>
+        </w:tc>
+        <w:tc>
+          <w:tcPr>
+            <w:tcW w:w="1663" w:type="dxa"/>
+            <w:tcBorders>
+              <w:top w:val="single" w:sz="4" w:space="0" w:color="FFFFFF"/>
+              <w:left w:val="nil"/>
+              <w:bottom w:val="single" w:sz="4" w:space="0" w:color="FFFFFF"/>
+              <w:right w:val="single" w:sz="4" w:space="0" w:color="FFFFFF"/>
+            </w:tcBorders>
+            <w:shd w:val="clear" w:color="000000" w:fill="C6E0B4"/>
+            <w:vAlign w:val="center"/>
+            <w:hideMark/>
+          </w:tcPr>
+          <w:p>
+            <w:pPr>
+              <w:jc w:val="center"/>
+              <w:rPr>
+                <w:rFonts w:asciiTheme="majorBidi" w:eastAsia="Times New Roman" w:hAnsiTheme="majorBidi" w:cstheme="majorBidi"/>
+                <w:color w:val="000000"/>
+                <w:sz w:val="28"/>
+                <w:szCs w:val="28"/>
+              </w:rPr>
+            </w:pPr>
+            <w:r>
+              <w:rPr>
+                <w:rFonts w:asciiTheme="majorBidi" w:eastAsia="Times New Roman" w:hAnsiTheme="majorBidi" w:cstheme="majorBidi"/>
+                <w:color w:val="000000"/>
+                <w:sz w:val="28"/>
+                <w:szCs w:val="28"/>
+              </w:rPr>
+              <w:t>Requirement Name</w:t>
+            </w:r>
+          </w:p>
+        </w:tc>
+        <w:tc>
+          <w:tcPr>
+            <w:tcW w:w="6029" w:type="dxa"/>
+            <w:tcBorders>
+              <w:top w:val="single" w:sz="4" w:space="0" w:color="FFFFFF"/>
+              <w:left w:val="nil"/>
+              <w:bottom w:val="single" w:sz="4" w:space="0" w:color="FFFFFF"/>
+              <w:right w:val="single" w:sz="4" w:space="0" w:color="FFFFFF"/>
+            </w:tcBorders>
+            <w:shd w:val="clear" w:color="000000" w:fill="C6E0B4"/>
+            <w:vAlign w:val="center"/>
+            <w:hideMark/>
+          </w:tcPr>
+          <w:p>
+            <w:pPr>
+              <w:jc w:val="center"/>
+              <w:rPr>
+                <w:rFonts w:asciiTheme="majorBidi" w:eastAsia="Times New Roman" w:hAnsiTheme="majorBidi" w:cstheme="majorBidi"/>
+                <w:color w:val="000000"/>
+                <w:sz w:val="28"/>
+                <w:szCs w:val="28"/>
+              </w:rPr>
+            </w:pPr>
+            <w:r>
+              <w:rPr>
+                <w:rFonts w:asciiTheme="majorBidi" w:eastAsia="Times New Roman" w:hAnsiTheme="majorBidi" w:cstheme="majorBidi"/>
+                <w:color w:val="000000"/>
+                <w:sz w:val="28"/>
+                <w:szCs w:val="28"/>
+              </w:rPr>
+              <w:t>Description</w:t>
+            </w:r>
+          </w:p>
+        </w:tc>
+      </w:tr>
+      <w:tr>
+        <w:trPr>
+          <w:trHeight w:val="720"/>
+        </w:trPr>
+        <w:tc>
+          <w:tcPr>
+            <w:tcW w:w="1663" w:type="dxa"/>
+            <w:tcBorders>
+              <w:top w:val="nil"/>
+              <w:left w:val="single" w:sz="4" w:space="0" w:color="FFFFFF"/>
+              <w:bottom w:val="single" w:sz="4" w:space="0" w:color="FFFFFF"/>
+              <w:right w:val="single" w:sz="4" w:space="0" w:color="FFFFFF"/>
+            </w:tcBorders>
+            <w:shd w:val="clear" w:color="000000" w:fill="E7E6E6"/>
+            <w:vAlign w:val="center"/>
+            <w:hideMark/>
+          </w:tcPr>
+          <w:p>
+            <w:pPr>
+              <w:rPr>
+                <w:rFonts w:asciiTheme="majorBidi" w:eastAsia="Times New Roman" w:hAnsiTheme="majorBidi" w:cstheme="majorBidi"/>
+                <w:color w:val="000000"/>
+                <w:sz w:val="28"/>
+                <w:szCs w:val="28"/>
+              </w:rPr>
+            </w:pPr>
+            <w:r>
+              <w:rPr>
+                <w:rFonts w:asciiTheme="majorBidi" w:eastAsia="Times New Roman" w:hAnsiTheme="majorBidi" w:cstheme="majorBidi"/>
+                <w:color w:val="000000"/>
+                <w:sz w:val="28"/>
+                <w:szCs w:val="28"/>
+              </w:rPr>
+              <w:t>FR001</w:t>
+            </w:r>
+          </w:p>
+        </w:tc>
+        <w:tc>
+          <w:tcPr>
+            <w:tcW w:w="1663" w:type="dxa"/>
+            <w:tcBorders>
+              <w:top w:val="nil"/>
+              <w:left w:val="nil"/>
+              <w:bottom w:val="single" w:sz="4" w:space="0" w:color="FFFFFF"/>
+              <w:right w:val="single" w:sz="4" w:space="0" w:color="FFFFFF"/>
+            </w:tcBorders>
+            <w:shd w:val="clear" w:color="000000" w:fill="E7E6E6"/>
+            <w:vAlign w:val="center"/>
+            <w:hideMark/>
+          </w:tcPr>
+          <w:p>
+            <w:pPr>
+              <w:rPr>
+                <w:rFonts w:asciiTheme="majorBidi" w:eastAsia="Times New Roman" w:hAnsiTheme="majorBidi" w:cstheme="majorBidi"/>
+                <w:color w:val="000000"/>
+                <w:sz w:val="28"/>
+                <w:szCs w:val="28"/>
+              </w:rPr>
+            </w:pPr>
+            <w:r>
+              <w:rPr>
+                <w:rFonts w:asciiTheme="majorBidi" w:eastAsia="Times New Roman" w:hAnsiTheme="majorBidi" w:cstheme="majorBidi"/>
+                <w:color w:val="000000"/>
+                <w:sz w:val="28"/>
+                <w:szCs w:val="28"/>
+              </w:rPr>
+              <w:t>Register</w:t>
+            </w:r>
+          </w:p>
+        </w:tc>
+        <w:tc>
+          <w:tcPr>
+            <w:tcW w:w="6029" w:type="dxa"/>
+            <w:tcBorders>
+              <w:top w:val="nil"/>
+              <w:left w:val="nil"/>
+              <w:bottom w:val="single" w:sz="4" w:space="0" w:color="FFFFFF"/>
+              <w:right w:val="single" w:sz="4" w:space="0" w:color="FFFFFF"/>
+            </w:tcBorders>
+            <w:shd w:val="clear" w:color="000000" w:fill="E7E6E6"/>
+            <w:vAlign w:val="center"/>
+            <w:hideMark/>
+          </w:tcPr>
+          <w:p>
+            <w:pPr>
+              <w:rPr>
+                <w:rFonts w:asciiTheme="majorBidi" w:eastAsia="Times New Roman" w:hAnsiTheme="majorBidi" w:cstheme="majorBidi"/>
+                <w:color w:val="000000"/>
+                <w:sz w:val="28"/>
+                <w:szCs w:val="28"/>
+              </w:rPr>
+            </w:pPr>
+            <w:r>
+              <w:rPr>
+                <w:rFonts w:asciiTheme="majorBidi" w:eastAsia="Times New Roman" w:hAnsiTheme="majorBidi" w:cstheme="majorBidi"/>
+                <w:color w:val="000000"/>
+                <w:sz w:val="28"/>
+                <w:szCs w:val="28"/>
+              </w:rPr>
+              <w:t>The user will need to register for the service so that log in authentication can take place.</w:t>
+            </w:r>
+          </w:p>
+        </w:tc>
+      </w:tr>
+      <w:tr>
+        <w:trPr>
+          <w:trHeight w:val="720"/>
+        </w:trPr>
+        <w:tc>
+          <w:tcPr>
+            <w:tcW w:w="1663" w:type="dxa"/>
+            <w:tcBorders>
+              <w:top w:val="nil"/>
+              <w:left w:val="single" w:sz="4" w:space="0" w:color="FFFFFF"/>
+              <w:bottom w:val="single" w:sz="4" w:space="0" w:color="FFFFFF"/>
+              <w:right w:val="single" w:sz="4" w:space="0" w:color="FFFFFF"/>
+            </w:tcBorders>
+            <w:shd w:val="clear" w:color="000000" w:fill="D0CECE"/>
+            <w:vAlign w:val="center"/>
+            <w:hideMark/>
+          </w:tcPr>
+          <w:p>
+            <w:pPr>
+              <w:rPr>
+                <w:rFonts w:asciiTheme="majorBidi" w:eastAsia="Times New Roman" w:hAnsiTheme="majorBidi" w:cstheme="majorBidi"/>
+                <w:color w:val="000000"/>
+                <w:sz w:val="28"/>
+                <w:szCs w:val="28"/>
+              </w:rPr>
+            </w:pPr>
+            <w:r>
+              <w:rPr>
+                <w:rFonts w:asciiTheme="majorBidi" w:eastAsia="Times New Roman" w:hAnsiTheme="majorBidi" w:cstheme="majorBidi"/>
+                <w:color w:val="000000"/>
+                <w:sz w:val="28"/>
+                <w:szCs w:val="28"/>
+              </w:rPr>
+              <w:t>FR002</w:t>
+            </w:r>
+          </w:p>
+        </w:tc>
+        <w:tc>
+          <w:tcPr>
+            <w:tcW w:w="1663" w:type="dxa"/>
+            <w:tcBorders>
+              <w:top w:val="nil"/>
+              <w:left w:val="nil"/>
+              <w:bottom w:val="single" w:sz="4" w:space="0" w:color="FFFFFF"/>
+              <w:right w:val="single" w:sz="4" w:space="0" w:color="FFFFFF"/>
+            </w:tcBorders>
+            <w:shd w:val="clear" w:color="000000" w:fill="D0CECE"/>
+            <w:vAlign w:val="center"/>
+            <w:hideMark/>
+          </w:tcPr>
+          <w:p>
+            <w:pPr>
+              <w:rPr>
+                <w:rFonts w:asciiTheme="majorBidi" w:eastAsia="Times New Roman" w:hAnsiTheme="majorBidi" w:cstheme="majorBidi"/>
+                <w:color w:val="000000"/>
+                <w:sz w:val="28"/>
+                <w:szCs w:val="28"/>
+              </w:rPr>
+            </w:pPr>
+            <w:r>
+              <w:rPr>
+                <w:rFonts w:asciiTheme="majorBidi" w:eastAsia="Times New Roman" w:hAnsiTheme="majorBidi" w:cstheme="majorBidi"/>
+                <w:color w:val="000000"/>
+                <w:sz w:val="28"/>
+                <w:szCs w:val="28"/>
+              </w:rPr>
+              <w:t>Log In</w:t>
+            </w:r>
+          </w:p>
+        </w:tc>
+        <w:tc>
+          <w:tcPr>
+            <w:tcW w:w="6029" w:type="dxa"/>
+            <w:tcBorders>
+              <w:top w:val="nil"/>
+              <w:left w:val="nil"/>
+              <w:bottom w:val="single" w:sz="4" w:space="0" w:color="FFFFFF"/>
+              <w:right w:val="single" w:sz="4" w:space="0" w:color="FFFFFF"/>
+            </w:tcBorders>
+            <w:shd w:val="clear" w:color="000000" w:fill="D0CECE"/>
+            <w:vAlign w:val="center"/>
+            <w:hideMark/>
+          </w:tcPr>
+          <w:p>
+            <w:pPr>
+              <w:rPr>
+                <w:rFonts w:asciiTheme="majorBidi" w:eastAsia="Times New Roman" w:hAnsiTheme="majorBidi" w:cstheme="majorBidi"/>
+                <w:color w:val="000000"/>
+                <w:sz w:val="28"/>
+                <w:szCs w:val="28"/>
+              </w:rPr>
+            </w:pPr>
+            <w:r>
+              <w:rPr>
+                <w:rFonts w:asciiTheme="majorBidi" w:eastAsia="Times New Roman" w:hAnsiTheme="majorBidi" w:cstheme="majorBidi"/>
+                <w:color w:val="000000"/>
+                <w:sz w:val="28"/>
+                <w:szCs w:val="28"/>
+              </w:rPr>
+              <w:t>The user will need to be authenticated before accessing account information.</w:t>
+            </w:r>
+          </w:p>
+        </w:tc>
+      </w:tr>
+      <w:tr>
+        <w:trPr>
+          <w:trHeight w:val="720"/>
+        </w:trPr>
+        <w:tc>
+          <w:tcPr>
+            <w:tcW w:w="1663" w:type="dxa"/>
+            <w:tcBorders>
+              <w:top w:val="nil"/>
+              <w:left w:val="single" w:sz="4" w:space="0" w:color="FFFFFF"/>
+              <w:bottom w:val="single" w:sz="4" w:space="0" w:color="FFFFFF"/>
+              <w:right w:val="single" w:sz="4" w:space="0" w:color="FFFFFF"/>
+            </w:tcBorders>
+            <w:shd w:val="clear" w:color="000000" w:fill="E7E6E6"/>
+            <w:vAlign w:val="center"/>
+            <w:hideMark/>
+          </w:tcPr>
+          <w:p>
+            <w:pPr>
+              <w:rPr>
+                <w:rFonts w:asciiTheme="majorBidi" w:eastAsia="Times New Roman" w:hAnsiTheme="majorBidi" w:cstheme="majorBidi"/>
+                <w:color w:val="000000"/>
+                <w:sz w:val="28"/>
+                <w:szCs w:val="28"/>
+              </w:rPr>
+            </w:pPr>
+            <w:r>
+              <w:rPr>
+                <w:rFonts w:asciiTheme="majorBidi" w:eastAsia="Times New Roman" w:hAnsiTheme="majorBidi" w:cstheme="majorBidi"/>
+                <w:color w:val="000000"/>
+                <w:sz w:val="28"/>
+                <w:szCs w:val="28"/>
+              </w:rPr>
+              <w:t>FR003</w:t>
+            </w:r>
+          </w:p>
+        </w:tc>
+        <w:tc>
+          <w:tcPr>
+            <w:tcW w:w="1663" w:type="dxa"/>
+            <w:tcBorders>
+              <w:top w:val="nil"/>
+              <w:left w:val="nil"/>
+              <w:bottom w:val="single" w:sz="4" w:space="0" w:color="FFFFFF"/>
+              <w:right w:val="single" w:sz="4" w:space="0" w:color="FFFFFF"/>
+            </w:tcBorders>
+            <w:shd w:val="clear" w:color="000000" w:fill="E7E6E6"/>
+            <w:vAlign w:val="center"/>
+            <w:hideMark/>
+          </w:tcPr>
+          <w:p>
+            <w:pPr>
+              <w:rPr>
+                <w:rFonts w:asciiTheme="majorBidi" w:eastAsia="Times New Roman" w:hAnsiTheme="majorBidi" w:cstheme="majorBidi"/>
+                <w:color w:val="000000"/>
+                <w:sz w:val="28"/>
+                <w:szCs w:val="28"/>
+              </w:rPr>
+            </w:pPr>
+            <w:r>
+              <w:rPr>
+                <w:rFonts w:asciiTheme="majorBidi" w:eastAsia="Times New Roman" w:hAnsiTheme="majorBidi" w:cstheme="majorBidi"/>
+                <w:color w:val="000000"/>
+                <w:sz w:val="28"/>
+                <w:szCs w:val="28"/>
+              </w:rPr>
+              <w:t>Log Out</w:t>
+            </w:r>
+          </w:p>
+        </w:tc>
+        <w:tc>
+          <w:tcPr>
+            <w:tcW w:w="6029" w:type="dxa"/>
+            <w:tcBorders>
+              <w:top w:val="nil"/>
+              <w:left w:val="nil"/>
+              <w:bottom w:val="single" w:sz="4" w:space="0" w:color="FFFFFF"/>
+              <w:right w:val="single" w:sz="4" w:space="0" w:color="FFFFFF"/>
+            </w:tcBorders>
+            <w:shd w:val="clear" w:color="000000" w:fill="E7E6E6"/>
+            <w:vAlign w:val="center"/>
+            <w:hideMark/>
+          </w:tcPr>
+          <w:p>
+            <w:pPr>
+              <w:rPr>
+                <w:rFonts w:asciiTheme="majorBidi" w:eastAsia="Times New Roman" w:hAnsiTheme="majorBidi" w:cstheme="majorBidi"/>
+                <w:color w:val="000000"/>
+                <w:sz w:val="28"/>
+                <w:szCs w:val="28"/>
+              </w:rPr>
+            </w:pPr>
+            <w:r>
+              <w:rPr>
+                <w:rFonts w:asciiTheme="majorBidi" w:eastAsia="Times New Roman" w:hAnsiTheme="majorBidi" w:cstheme="majorBidi"/>
+                <w:color w:val="000000"/>
+                <w:sz w:val="28"/>
+                <w:szCs w:val="28"/>
+              </w:rPr>
+              <w:t>The user will be able to sever the connection to their account.</w:t>
+            </w:r>
+          </w:p>
+        </w:tc>
+      </w:tr>
+      <w:tr>
+        <w:trPr>
+          <w:trHeight w:val="720"/>
+        </w:trPr>
+        <w:tc>
+          <w:tcPr>
+            <w:tcW w:w="1663" w:type="dxa"/>
+            <w:tcBorders>
+              <w:top w:val="nil"/>
+              <w:left w:val="single" w:sz="4" w:space="0" w:color="FFFFFF"/>
+              <w:bottom w:val="single" w:sz="4" w:space="0" w:color="FFFFFF"/>
+              <w:right w:val="single" w:sz="4" w:space="0" w:color="FFFFFF"/>
+            </w:tcBorders>
+            <w:shd w:val="clear" w:color="000000" w:fill="D0CECE"/>
+            <w:vAlign w:val="center"/>
+            <w:hideMark/>
+          </w:tcPr>
+          <w:p>
+            <w:pPr>
+              <w:rPr>
+                <w:rFonts w:asciiTheme="majorBidi" w:eastAsia="Times New Roman" w:hAnsiTheme="majorBidi" w:cstheme="majorBidi"/>
+                <w:color w:val="000000"/>
+                <w:sz w:val="28"/>
+                <w:szCs w:val="28"/>
+              </w:rPr>
+            </w:pPr>
+            <w:r>
+              <w:rPr>
+                <w:rFonts w:asciiTheme="majorBidi" w:eastAsia="Times New Roman" w:hAnsiTheme="majorBidi" w:cstheme="majorBidi"/>
+                <w:color w:val="000000"/>
+                <w:sz w:val="28"/>
+                <w:szCs w:val="28"/>
+              </w:rPr>
+              <w:t>FR006</w:t>
+            </w:r>
+          </w:p>
+        </w:tc>
+        <w:tc>
+          <w:tcPr>
+            <w:tcW w:w="1663" w:type="dxa"/>
+            <w:tcBorders>
+              <w:top w:val="nil"/>
+              <w:left w:val="nil"/>
+              <w:bottom w:val="single" w:sz="4" w:space="0" w:color="FFFFFF"/>
+              <w:right w:val="single" w:sz="4" w:space="0" w:color="FFFFFF"/>
+            </w:tcBorders>
+            <w:shd w:val="clear" w:color="000000" w:fill="D0CECE"/>
+            <w:vAlign w:val="center"/>
+            <w:hideMark/>
+          </w:tcPr>
+          <w:p>
+            <w:pPr>
+              <w:rPr>
+                <w:rFonts w:asciiTheme="majorBidi" w:eastAsia="Times New Roman" w:hAnsiTheme="majorBidi" w:cstheme="majorBidi"/>
+                <w:color w:val="000000"/>
+                <w:sz w:val="28"/>
+                <w:szCs w:val="28"/>
+              </w:rPr>
+            </w:pPr>
+            <w:r>
+              <w:rPr>
+                <w:rFonts w:asciiTheme="majorBidi" w:eastAsia="Times New Roman" w:hAnsiTheme="majorBidi" w:cstheme="majorBidi"/>
+                <w:color w:val="000000"/>
+                <w:sz w:val="28"/>
+                <w:szCs w:val="28"/>
+              </w:rPr>
+              <w:t>Send Email</w:t>
+            </w:r>
+          </w:p>
+        </w:tc>
+        <w:tc>
+          <w:tcPr>
+            <w:tcW w:w="6029" w:type="dxa"/>
+            <w:tcBorders>
+              <w:top w:val="nil"/>
+              <w:left w:val="nil"/>
+              <w:bottom w:val="single" w:sz="4" w:space="0" w:color="FFFFFF"/>
+              <w:right w:val="single" w:sz="4" w:space="0" w:color="FFFFFF"/>
+            </w:tcBorders>
+            <w:shd w:val="clear" w:color="000000" w:fill="D0CECE"/>
+            <w:vAlign w:val="center"/>
+            <w:hideMark/>
+          </w:tcPr>
+          <w:p>
+            <w:pPr>
+              <w:rPr>
+                <w:rFonts w:asciiTheme="majorBidi" w:eastAsia="Times New Roman" w:hAnsiTheme="majorBidi" w:cstheme="majorBidi"/>
+                <w:color w:val="000000"/>
+                <w:sz w:val="28"/>
+                <w:szCs w:val="28"/>
+              </w:rPr>
+            </w:pPr>
+            <w:r>
+              <w:rPr>
+                <w:rFonts w:asciiTheme="majorBidi" w:eastAsia="Times New Roman" w:hAnsiTheme="majorBidi" w:cstheme="majorBidi"/>
+                <w:color w:val="000000"/>
+                <w:sz w:val="28"/>
+                <w:szCs w:val="28"/>
+              </w:rPr>
+              <w:t>The user should be able to send an email to other email addresses.</w:t>
+            </w:r>
+          </w:p>
+        </w:tc>
+      </w:tr>
+      <w:tr>
+        <w:trPr>
+          <w:trHeight w:val="360"/>
+        </w:trPr>
+        <w:tc>
+          <w:tcPr>
+            <w:tcW w:w="1663" w:type="dxa"/>
+            <w:tcBorders>
+              <w:top w:val="nil"/>
+              <w:left w:val="single" w:sz="4" w:space="0" w:color="FFFFFF"/>
+              <w:bottom w:val="single" w:sz="4" w:space="0" w:color="FFFFFF"/>
+              <w:right w:val="single" w:sz="4" w:space="0" w:color="FFFFFF"/>
+            </w:tcBorders>
+            <w:shd w:val="clear" w:color="000000" w:fill="E7E6E6"/>
+            <w:vAlign w:val="center"/>
+            <w:hideMark/>
+          </w:tcPr>
+          <w:p>
+            <w:pPr>
+              <w:rPr>
+                <w:rFonts w:asciiTheme="majorBidi" w:eastAsia="Times New Roman" w:hAnsiTheme="majorBidi" w:cstheme="majorBidi"/>
+                <w:color w:val="000000"/>
+                <w:sz w:val="28"/>
+                <w:szCs w:val="28"/>
+              </w:rPr>
+            </w:pPr>
+            <w:r>
+              <w:rPr>
+                <w:rFonts w:asciiTheme="majorBidi" w:eastAsia="Times New Roman" w:hAnsiTheme="majorBidi" w:cstheme="majorBidi"/>
+                <w:color w:val="000000"/>
+                <w:sz w:val="28"/>
+                <w:szCs w:val="28"/>
+              </w:rPr>
+              <w:t>FR007</w:t>
+            </w:r>
+          </w:p>
+        </w:tc>
+        <w:tc>
+          <w:tcPr>
+            <w:tcW w:w="1663" w:type="dxa"/>
+            <w:tcBorders>
+              <w:top w:val="nil"/>
+              <w:left w:val="nil"/>
+              <w:bottom w:val="single" w:sz="4" w:space="0" w:color="FFFFFF"/>
+              <w:right w:val="single" w:sz="4" w:space="0" w:color="FFFFFF"/>
+            </w:tcBorders>
+            <w:shd w:val="clear" w:color="000000" w:fill="E7E6E6"/>
+            <w:vAlign w:val="center"/>
+            <w:hideMark/>
+          </w:tcPr>
+          <w:p>
+            <w:pPr>
+              <w:rPr>
+                <w:rFonts w:asciiTheme="majorBidi" w:eastAsia="Times New Roman" w:hAnsiTheme="majorBidi" w:cstheme="majorBidi"/>
+                <w:color w:val="000000"/>
+                <w:sz w:val="28"/>
+                <w:szCs w:val="28"/>
+              </w:rPr>
+            </w:pPr>
+            <w:r>
+              <w:rPr>
+                <w:rFonts w:asciiTheme="majorBidi" w:eastAsia="Times New Roman" w:hAnsiTheme="majorBidi" w:cstheme="majorBidi"/>
+                <w:color w:val="000000"/>
+                <w:sz w:val="28"/>
+                <w:szCs w:val="28"/>
+              </w:rPr>
+              <w:t>Receive Email</w:t>
+            </w:r>
+          </w:p>
+        </w:tc>
+        <w:tc>
+          <w:tcPr>
+            <w:tcW w:w="6029" w:type="dxa"/>
+            <w:tcBorders>
+              <w:top w:val="nil"/>
+              <w:left w:val="nil"/>
+              <w:bottom w:val="single" w:sz="4" w:space="0" w:color="FFFFFF"/>
+              <w:right w:val="single" w:sz="4" w:space="0" w:color="FFFFFF"/>
+            </w:tcBorders>
+            <w:shd w:val="clear" w:color="000000" w:fill="E7E6E6"/>
+            <w:vAlign w:val="center"/>
+            <w:hideMark/>
+          </w:tcPr>
+          <w:p>
+            <w:pPr>
+              <w:rPr>
+                <w:rFonts w:asciiTheme="majorBidi" w:eastAsia="Times New Roman" w:hAnsiTheme="majorBidi" w:cstheme="majorBidi"/>
+                <w:color w:val="000000"/>
+                <w:sz w:val="28"/>
+                <w:szCs w:val="28"/>
+              </w:rPr>
+            </w:pPr>
+            <w:r>
+              <w:rPr>
+                <w:rFonts w:asciiTheme="majorBidi" w:eastAsia="Times New Roman" w:hAnsiTheme="majorBidi" w:cstheme="majorBidi"/>
+                <w:color w:val="000000"/>
+                <w:sz w:val="28"/>
+                <w:szCs w:val="28"/>
+              </w:rPr>
+              <w:t>The user will be able to receive emails.</w:t>
+            </w:r>
+          </w:p>
+        </w:tc>
+      </w:tr>
+      <w:tr>
+        <w:trPr>
+          <w:trHeight w:val="1080"/>
+        </w:trPr>
+        <w:tc>
+          <w:tcPr>
+            <w:tcW w:w="1663" w:type="dxa"/>
+            <w:tcBorders>
+              <w:top w:val="nil"/>
+              <w:left w:val="single" w:sz="4" w:space="0" w:color="FFFFFF"/>
+              <w:bottom w:val="single" w:sz="4" w:space="0" w:color="FFFFFF"/>
+              <w:right w:val="single" w:sz="4" w:space="0" w:color="FFFFFF"/>
+            </w:tcBorders>
+            <w:shd w:val="clear" w:color="000000" w:fill="D0CECE"/>
+            <w:vAlign w:val="center"/>
+            <w:hideMark/>
+          </w:tcPr>
+          <w:p>
+            <w:pPr>
+              <w:rPr>
+                <w:rFonts w:asciiTheme="majorBidi" w:eastAsia="Times New Roman" w:hAnsiTheme="majorBidi" w:cstheme="majorBidi"/>
+                <w:color w:val="000000"/>
+                <w:sz w:val="28"/>
+                <w:szCs w:val="28"/>
+              </w:rPr>
+            </w:pPr>
+            <w:r>
+              <w:rPr>
+                <w:rFonts w:asciiTheme="majorBidi" w:eastAsia="Times New Roman" w:hAnsiTheme="majorBidi" w:cstheme="majorBidi"/>
+                <w:color w:val="000000"/>
+                <w:sz w:val="28"/>
+                <w:szCs w:val="28"/>
+              </w:rPr>
+              <w:t>FR008</w:t>
+            </w:r>
+          </w:p>
+        </w:tc>
+        <w:tc>
+          <w:tcPr>
+            <w:tcW w:w="1663" w:type="dxa"/>
+            <w:tcBorders>
+              <w:top w:val="nil"/>
+              <w:left w:val="nil"/>
+              <w:bottom w:val="single" w:sz="4" w:space="0" w:color="FFFFFF"/>
+              <w:right w:val="single" w:sz="4" w:space="0" w:color="FFFFFF"/>
+            </w:tcBorders>
+            <w:shd w:val="clear" w:color="000000" w:fill="D0CECE"/>
+            <w:vAlign w:val="center"/>
+            <w:hideMark/>
+          </w:tcPr>
+          <w:p>
+            <w:pPr>
+              <w:rPr>
+                <w:rFonts w:asciiTheme="majorBidi" w:eastAsia="Times New Roman" w:hAnsiTheme="majorBidi" w:cstheme="majorBidi"/>
+                <w:color w:val="000000"/>
+                <w:sz w:val="28"/>
+                <w:szCs w:val="28"/>
+              </w:rPr>
+            </w:pPr>
+            <w:r>
+              <w:rPr>
+                <w:rFonts w:asciiTheme="majorBidi" w:eastAsia="Times New Roman" w:hAnsiTheme="majorBidi" w:cstheme="majorBidi"/>
+                <w:color w:val="000000"/>
+                <w:sz w:val="28"/>
+                <w:szCs w:val="28"/>
+              </w:rPr>
+              <w:t>Generate Email</w:t>
+            </w:r>
+          </w:p>
+        </w:tc>
+        <w:tc>
+          <w:tcPr>
+            <w:tcW w:w="6029" w:type="dxa"/>
+            <w:tcBorders>
+              <w:top w:val="nil"/>
+              <w:left w:val="nil"/>
+              <w:bottom w:val="single" w:sz="4" w:space="0" w:color="FFFFFF"/>
+              <w:right w:val="single" w:sz="4" w:space="0" w:color="FFFFFF"/>
+            </w:tcBorders>
+            <w:shd w:val="clear" w:color="000000" w:fill="D0CECE"/>
+            <w:vAlign w:val="center"/>
+            <w:hideMark/>
+          </w:tcPr>
+          <w:p>
+            <w:pPr>
+              <w:rPr>
+                <w:rFonts w:asciiTheme="majorBidi" w:eastAsia="Times New Roman" w:hAnsiTheme="majorBidi" w:cstheme="majorBidi"/>
+                <w:color w:val="000000"/>
+                <w:sz w:val="28"/>
+                <w:szCs w:val="28"/>
+              </w:rPr>
+            </w:pPr>
+            <w:r>
+              <w:rPr>
+                <w:rFonts w:asciiTheme="majorBidi" w:eastAsia="Times New Roman" w:hAnsiTheme="majorBidi" w:cstheme="majorBidi"/>
+                <w:color w:val="000000"/>
+                <w:sz w:val="28"/>
+                <w:szCs w:val="28"/>
+              </w:rPr>
+              <w:t>The application will generate a new unique email address (that will be linked each user contact).</w:t>
+            </w:r>
+          </w:p>
+        </w:tc>
+      </w:tr>
+      <w:tr>
+        <w:trPr>
+          <w:trHeight w:val="360"/>
+        </w:trPr>
+        <w:tc>
+          <w:tcPr>
+            <w:tcW w:w="1663" w:type="dxa"/>
+            <w:tcBorders>
+              <w:top w:val="nil"/>
+              <w:left w:val="single" w:sz="4" w:space="0" w:color="FFFFFF"/>
+              <w:bottom w:val="single" w:sz="4" w:space="0" w:color="FFFFFF"/>
+              <w:right w:val="single" w:sz="4" w:space="0" w:color="FFFFFF"/>
+            </w:tcBorders>
+            <w:shd w:val="clear" w:color="000000" w:fill="E7E6E6"/>
+            <w:vAlign w:val="center"/>
+            <w:hideMark/>
+          </w:tcPr>
+          <w:p>
+            <w:pPr>
+              <w:rPr>
+                <w:rFonts w:asciiTheme="majorBidi" w:eastAsia="Times New Roman" w:hAnsiTheme="majorBidi" w:cstheme="majorBidi"/>
+                <w:color w:val="000000"/>
+                <w:sz w:val="28"/>
+                <w:szCs w:val="28"/>
+              </w:rPr>
+            </w:pPr>
+            <w:r>
+              <w:rPr>
+                <w:rFonts w:asciiTheme="majorBidi" w:eastAsia="Times New Roman" w:hAnsiTheme="majorBidi" w:cstheme="majorBidi"/>
+                <w:color w:val="000000"/>
+                <w:sz w:val="28"/>
+                <w:szCs w:val="28"/>
+              </w:rPr>
+              <w:lastRenderedPageBreak/>
+              <w:t>FR009</w:t>
+            </w:r>
+          </w:p>
+        </w:tc>
+        <w:tc>
+          <w:tcPr>
+            <w:tcW w:w="1663" w:type="dxa"/>
+            <w:tcBorders>
+              <w:top w:val="nil"/>
+              <w:left w:val="nil"/>
+              <w:bottom w:val="single" w:sz="4" w:space="0" w:color="FFFFFF"/>
+              <w:right w:val="single" w:sz="4" w:space="0" w:color="FFFFFF"/>
+            </w:tcBorders>
+            <w:shd w:val="clear" w:color="000000" w:fill="E7E6E6"/>
+            <w:vAlign w:val="center"/>
+            <w:hideMark/>
+          </w:tcPr>
+          <w:p>
+            <w:pPr>
+              <w:rPr>
+                <w:rFonts w:asciiTheme="majorBidi" w:eastAsia="Times New Roman" w:hAnsiTheme="majorBidi" w:cstheme="majorBidi"/>
+                <w:color w:val="000000"/>
+                <w:sz w:val="28"/>
+                <w:szCs w:val="28"/>
+              </w:rPr>
+            </w:pPr>
+            <w:r>
+              <w:rPr>
+                <w:rFonts w:asciiTheme="majorBidi" w:eastAsia="Times New Roman" w:hAnsiTheme="majorBidi" w:cstheme="majorBidi"/>
+                <w:color w:val="000000"/>
+                <w:sz w:val="28"/>
+                <w:szCs w:val="28"/>
+              </w:rPr>
+              <w:t>Delete Contact</w:t>
+            </w:r>
+          </w:p>
+        </w:tc>
+        <w:tc>
+          <w:tcPr>
+            <w:tcW w:w="6029" w:type="dxa"/>
+            <w:tcBorders>
+              <w:top w:val="nil"/>
+              <w:left w:val="nil"/>
+              <w:bottom w:val="single" w:sz="4" w:space="0" w:color="FFFFFF"/>
+              <w:right w:val="single" w:sz="4" w:space="0" w:color="FFFFFF"/>
+            </w:tcBorders>
+            <w:shd w:val="clear" w:color="000000" w:fill="E7E6E6"/>
+            <w:vAlign w:val="center"/>
+            <w:hideMark/>
+          </w:tcPr>
+          <w:p>
+            <w:pPr>
+              <w:rPr>
+                <w:rFonts w:asciiTheme="majorBidi" w:eastAsia="Times New Roman" w:hAnsiTheme="majorBidi" w:cstheme="majorBidi"/>
+                <w:color w:val="000000"/>
+                <w:sz w:val="28"/>
+                <w:szCs w:val="28"/>
+              </w:rPr>
+            </w:pPr>
+            <w:r>
+              <w:rPr>
+                <w:rFonts w:asciiTheme="majorBidi" w:eastAsia="Times New Roman" w:hAnsiTheme="majorBidi" w:cstheme="majorBidi"/>
+                <w:color w:val="000000"/>
+                <w:sz w:val="28"/>
+                <w:szCs w:val="28"/>
+              </w:rPr>
+              <w:t>The user will be able to remove a contact.</w:t>
+            </w:r>
+          </w:p>
+        </w:tc>
+      </w:tr>
+      <w:tr>
+        <w:trPr>
+          <w:trHeight w:val="720"/>
+        </w:trPr>
+        <w:tc>
+          <w:tcPr>
+            <w:tcW w:w="1663" w:type="dxa"/>
+            <w:tcBorders>
+              <w:top w:val="nil"/>
+              <w:left w:val="single" w:sz="4" w:space="0" w:color="FFFFFF"/>
+              <w:bottom w:val="single" w:sz="4" w:space="0" w:color="FFFFFF"/>
+              <w:right w:val="single" w:sz="4" w:space="0" w:color="FFFFFF"/>
+            </w:tcBorders>
+            <w:shd w:val="clear" w:color="000000" w:fill="D0CECE"/>
+            <w:vAlign w:val="center"/>
+            <w:hideMark/>
+          </w:tcPr>
+          <w:p>
+            <w:pPr>
+              <w:rPr>
+                <w:rFonts w:asciiTheme="majorBidi" w:eastAsia="Times New Roman" w:hAnsiTheme="majorBidi" w:cstheme="majorBidi"/>
+                <w:color w:val="000000"/>
+                <w:sz w:val="28"/>
+                <w:szCs w:val="28"/>
+              </w:rPr>
+            </w:pPr>
+            <w:r>
+              <w:rPr>
+                <w:rFonts w:asciiTheme="majorBidi" w:eastAsia="Times New Roman" w:hAnsiTheme="majorBidi" w:cstheme="majorBidi"/>
+                <w:color w:val="000000"/>
+                <w:sz w:val="28"/>
+                <w:szCs w:val="28"/>
+              </w:rPr>
+              <w:t>FR012</w:t>
+            </w:r>
+          </w:p>
+        </w:tc>
+        <w:tc>
+          <w:tcPr>
+            <w:tcW w:w="1663" w:type="dxa"/>
+            <w:tcBorders>
+              <w:top w:val="nil"/>
+              <w:left w:val="nil"/>
+              <w:bottom w:val="single" w:sz="4" w:space="0" w:color="FFFFFF"/>
+              <w:right w:val="single" w:sz="4" w:space="0" w:color="FFFFFF"/>
+            </w:tcBorders>
+            <w:shd w:val="clear" w:color="000000" w:fill="D0CECE"/>
+            <w:vAlign w:val="center"/>
+            <w:hideMark/>
+          </w:tcPr>
+          <w:p>
+            <w:pPr>
+              <w:rPr>
+                <w:rFonts w:asciiTheme="majorBidi" w:eastAsia="Times New Roman" w:hAnsiTheme="majorBidi" w:cstheme="majorBidi"/>
+                <w:color w:val="000000"/>
+                <w:sz w:val="28"/>
+                <w:szCs w:val="28"/>
+              </w:rPr>
+            </w:pPr>
+            <w:r>
+              <w:rPr>
+                <w:rFonts w:asciiTheme="majorBidi" w:eastAsia="Times New Roman" w:hAnsiTheme="majorBidi" w:cstheme="majorBidi"/>
+                <w:color w:val="000000"/>
+                <w:sz w:val="28"/>
+                <w:szCs w:val="28"/>
+              </w:rPr>
+              <w:t>Flag Contact</w:t>
+            </w:r>
+          </w:p>
+        </w:tc>
+        <w:tc>
+          <w:tcPr>
+            <w:tcW w:w="6029" w:type="dxa"/>
+            <w:tcBorders>
+              <w:top w:val="nil"/>
+              <w:left w:val="nil"/>
+              <w:bottom w:val="single" w:sz="4" w:space="0" w:color="FFFFFF"/>
+              <w:right w:val="single" w:sz="4" w:space="0" w:color="FFFFFF"/>
+            </w:tcBorders>
+            <w:shd w:val="clear" w:color="000000" w:fill="D0CECE"/>
+            <w:vAlign w:val="center"/>
+            <w:hideMark/>
+          </w:tcPr>
+          <w:p>
+            <w:pPr>
+              <w:rPr>
+                <w:rFonts w:asciiTheme="majorBidi" w:eastAsia="Times New Roman" w:hAnsiTheme="majorBidi" w:cstheme="majorBidi"/>
+                <w:color w:val="000000"/>
+                <w:sz w:val="28"/>
+                <w:szCs w:val="28"/>
+              </w:rPr>
+            </w:pPr>
+            <w:r>
+              <w:rPr>
+                <w:rFonts w:asciiTheme="majorBidi" w:eastAsia="Times New Roman" w:hAnsiTheme="majorBidi" w:cstheme="majorBidi"/>
+                <w:color w:val="000000"/>
+                <w:sz w:val="28"/>
+                <w:szCs w:val="28"/>
+              </w:rPr>
+              <w:t>A user will be able to flag a contact for several different reasons for other users to see.</w:t>
+            </w:r>
+          </w:p>
+        </w:tc>
+      </w:tr>
+    </w:tbl>
+    <w:p>
+      <w:pPr>
+        <w:rPr>
+          <w:rFonts w:cs="Arial"/>
+          <w:sz w:val="28"/>
+          <w:szCs w:val="28"/>
+        </w:rPr>
+      </w:pPr>
+    </w:p>
+    <w:p>
+      <w:pPr>
+        <w:rPr>
+          <w:rFonts w:eastAsiaTheme="minorHAnsi" w:cs="Arial"/>
+          <w:sz w:val="28"/>
+          <w:szCs w:val="28"/>
+          <w:lang w:eastAsia="en-US"/>
+        </w:rPr>
+      </w:pPr>
+      <w:r>
+        <w:rPr>
+          <w:rFonts w:cs="Arial"/>
+          <w:sz w:val="28"/>
+          <w:szCs w:val="28"/>
+        </w:rPr>
+        <w:t>F</w:t>
+      </w:r>
+      <w:r>
+        <w:rPr>
+          <w:rFonts w:cs="Arial"/>
+          <w:sz w:val="28"/>
+          <w:szCs w:val="28"/>
+        </w:rPr>
+        <w:t xml:space="preserve">unctional </w:t>
+      </w:r>
+      <w:r>
+        <w:rPr>
+          <w:rFonts w:cs="Arial"/>
+          <w:sz w:val="28"/>
+          <w:szCs w:val="28"/>
+        </w:rPr>
+        <w:t xml:space="preserve">requirements </w:t>
+      </w:r>
+      <w:r>
+        <w:rPr>
+          <w:rFonts w:cs="Arial"/>
+          <w:sz w:val="28"/>
+          <w:szCs w:val="28"/>
+        </w:rPr>
+        <w:t>have been</w:t>
+      </w:r>
+      <w:r>
+        <w:rPr>
+          <w:rFonts w:cs="Arial"/>
+          <w:sz w:val="28"/>
+          <w:szCs w:val="28"/>
+        </w:rPr>
+        <w:t xml:space="preserve"> prioritised using questionnaires that ask participants to provide two values between 1 and 5 for each requirement. The first value determine</w:t>
+      </w:r>
+      <w:r>
+        <w:rPr>
+          <w:rFonts w:cs="Arial"/>
+          <w:sz w:val="28"/>
+          <w:szCs w:val="28"/>
+        </w:rPr>
+        <w:t>s</w:t>
+      </w:r>
+      <w:r>
+        <w:rPr>
+          <w:rFonts w:cs="Arial"/>
+          <w:sz w:val="28"/>
+          <w:szCs w:val="28"/>
+        </w:rPr>
+        <w:t xml:space="preserve"> how impressed </w:t>
+      </w:r>
+      <w:r>
+        <w:rPr>
+          <w:rFonts w:cs="Arial"/>
+          <w:sz w:val="28"/>
+          <w:szCs w:val="28"/>
+        </w:rPr>
+        <w:t>the participant would be if the</w:t>
+      </w:r>
+      <w:r>
+        <w:rPr>
+          <w:rFonts w:cs="Arial"/>
+          <w:sz w:val="28"/>
+          <w:szCs w:val="28"/>
+        </w:rPr>
+        <w:t xml:space="preserve"> requirement was implemented and the second value determine</w:t>
+      </w:r>
+      <w:r>
+        <w:rPr>
+          <w:rFonts w:cs="Arial"/>
+          <w:sz w:val="28"/>
+          <w:szCs w:val="28"/>
+        </w:rPr>
+        <w:t>s</w:t>
+      </w:r>
+      <w:r>
+        <w:rPr>
+          <w:rFonts w:cs="Arial"/>
+          <w:sz w:val="28"/>
+          <w:szCs w:val="28"/>
+        </w:rPr>
+        <w:t xml:space="preserve"> how disappointed they would be if the requirement was not delivered. Requirements </w:t>
+      </w:r>
+      <w:r>
+        <w:rPr>
+          <w:rFonts w:cs="Arial"/>
+          <w:sz w:val="28"/>
+          <w:szCs w:val="28"/>
+        </w:rPr>
+        <w:t>were</w:t>
+      </w:r>
+      <w:r>
+        <w:rPr>
+          <w:rFonts w:cs="Arial"/>
+          <w:sz w:val="28"/>
+          <w:szCs w:val="28"/>
+        </w:rPr>
+        <w:t xml:space="preserve"> then prioritised using the</w:t>
+      </w:r>
+      <w:r>
+        <w:rPr>
+          <w:rFonts w:cs="Arial"/>
+          <w:sz w:val="28"/>
+          <w:szCs w:val="28"/>
+        </w:rPr>
+        <w:t xml:space="preserve"> average</w:t>
+      </w:r>
+      <w:r>
+        <w:rPr>
+          <w:rFonts w:cs="Arial"/>
+          <w:sz w:val="28"/>
+          <w:szCs w:val="28"/>
+        </w:rPr>
+        <w:t xml:space="preserve"> sum of these </w:t>
+      </w:r>
+      <w:r>
+        <w:rPr>
+          <w:rFonts w:cs="Arial"/>
+          <w:sz w:val="28"/>
+          <w:szCs w:val="28"/>
+        </w:rPr>
+        <w:t xml:space="preserve">two </w:t>
+      </w:r>
+      <w:r>
+        <w:rPr>
+          <w:rFonts w:cs="Arial"/>
+          <w:sz w:val="28"/>
+          <w:szCs w:val="28"/>
+        </w:rPr>
+        <w:t>values.</w:t>
+      </w:r>
+      <w:r>
+        <w:rPr>
+          <w:rFonts w:cs="Arial"/>
+          <w:sz w:val="28"/>
+          <w:szCs w:val="28"/>
+        </w:rPr>
+        <w:t xml:space="preserve"> A minimum of ten participant evaluations per requirement will be enforced to help the results better represent the views of the public </w:t>
+      </w:r>
+      <w:r>
+        <w:rPr>
+          <w:rFonts w:cs="Arial"/>
+          <w:i/>
+          <w:iCs/>
+          <w:color w:val="7F7F7F" w:themeColor="text1" w:themeTint="80"/>
+          <w:sz w:val="28"/>
+          <w:szCs w:val="28"/>
+        </w:rPr>
+        <w:t xml:space="preserve">(this </w:t>
+      </w:r>
+      <w:r>
+        <w:rPr>
+          <w:rFonts w:cs="Arial"/>
+          <w:i/>
+          <w:iCs/>
+          <w:color w:val="7F7F7F" w:themeColor="text1" w:themeTint="80"/>
+          <w:sz w:val="28"/>
+          <w:szCs w:val="28"/>
+        </w:rPr>
+        <w:t>number is relatively small due to the scale of this project)</w:t>
+      </w:r>
+      <w:r>
+        <w:rPr>
+          <w:rFonts w:cs="Arial"/>
+          <w:sz w:val="28"/>
+          <w:szCs w:val="28"/>
+        </w:rPr>
+        <w:t>.</w:t>
+      </w:r>
+      <w:r>
+        <w:rPr>
+          <w:rFonts w:cs="Arial"/>
+          <w:sz w:val="28"/>
+          <w:szCs w:val="28"/>
+        </w:rPr>
+        <w:t xml:space="preserve"> </w:t>
+      </w:r>
+      <w:r>
+        <w:rPr>
+          <w:rFonts w:cs="Arial"/>
+          <w:sz w:val="28"/>
+          <w:szCs w:val="28"/>
+        </w:rPr>
+        <w:t xml:space="preserve">The peer group and mentor </w:t>
+      </w:r>
+      <w:r>
+        <w:rPr>
+          <w:rFonts w:cs="Arial"/>
+          <w:sz w:val="28"/>
+          <w:szCs w:val="28"/>
+        </w:rPr>
+        <w:t>were</w:t>
+      </w:r>
+      <w:r>
+        <w:rPr>
+          <w:rFonts w:cs="Arial"/>
+          <w:sz w:val="28"/>
+          <w:szCs w:val="28"/>
+        </w:rPr>
+        <w:t xml:space="preserve"> then given the prioritised list of functional requirements </w:t>
+      </w:r>
+      <w:r>
+        <w:rPr>
+          <w:rFonts w:cs="Arial"/>
+          <w:i/>
+          <w:iCs/>
+          <w:color w:val="7F7F7F" w:themeColor="text1" w:themeTint="80"/>
+          <w:sz w:val="28"/>
+          <w:szCs w:val="28"/>
+        </w:rPr>
+        <w:t>(and their respective values)</w:t>
+      </w:r>
+      <w:r>
+        <w:rPr>
+          <w:rFonts w:cs="Arial"/>
+          <w:color w:val="7F7F7F" w:themeColor="text1" w:themeTint="80"/>
+          <w:sz w:val="28"/>
+          <w:szCs w:val="28"/>
+        </w:rPr>
+        <w:t xml:space="preserve"> </w:t>
+      </w:r>
+      <w:r>
+        <w:rPr>
+          <w:rFonts w:cs="Arial"/>
+          <w:sz w:val="28"/>
+          <w:szCs w:val="28"/>
+        </w:rPr>
+        <w:t>and asked to rate the non-functional</w:t>
+      </w:r>
+      <w:r>
+        <w:rPr>
+          <w:rFonts w:cs="Arial"/>
+          <w:sz w:val="28"/>
+          <w:szCs w:val="28"/>
+        </w:rPr>
+        <w:t xml:space="preserve"> and admin</w:t>
+      </w:r>
+      <w:r>
+        <w:rPr>
+          <w:rFonts w:cs="Arial"/>
+          <w:sz w:val="28"/>
+          <w:szCs w:val="28"/>
+        </w:rPr>
+        <w:t xml:space="preserve"> requirements </w:t>
+      </w:r>
+      <w:r>
+        <w:rPr>
+          <w:rFonts w:cs="Arial"/>
+          <w:sz w:val="28"/>
+          <w:szCs w:val="28"/>
+        </w:rPr>
+        <w:t xml:space="preserve">priorities </w:t>
+      </w:r>
+      <w:r>
+        <w:rPr>
+          <w:rFonts w:cs="Arial"/>
+          <w:i/>
+          <w:iCs/>
+          <w:color w:val="7F7F7F" w:themeColor="text1" w:themeTint="80"/>
+          <w:sz w:val="28"/>
+          <w:szCs w:val="28"/>
+        </w:rPr>
+        <w:t>(</w:t>
+      </w:r>
+      <w:r>
+        <w:rPr>
+          <w:rFonts w:cs="Arial"/>
+          <w:i/>
+          <w:iCs/>
+          <w:color w:val="7F7F7F" w:themeColor="text1" w:themeTint="80"/>
+          <w:sz w:val="28"/>
+          <w:szCs w:val="28"/>
+        </w:rPr>
+        <w:t>between 1 and 10</w:t>
+      </w:r>
+      <w:r>
+        <w:rPr>
+          <w:rFonts w:cs="Arial"/>
+          <w:i/>
+          <w:iCs/>
+          <w:color w:val="7F7F7F" w:themeColor="text1" w:themeTint="80"/>
+          <w:sz w:val="28"/>
+          <w:szCs w:val="28"/>
+        </w:rPr>
+        <w:t>)</w:t>
+      </w:r>
+      <w:r>
+        <w:rPr>
+          <w:rFonts w:cs="Arial"/>
+          <w:color w:val="000000" w:themeColor="text1"/>
           <w:sz w:val="28"/>
           <w:szCs w:val="28"/>
         </w:rPr>
@@ -7545,2297 +8924,286 @@
       <w:r>
         <w:rPr>
           <w:rFonts w:cs="Arial"/>
-          <w:b/>
-          <w:bCs/>
-          <w:color w:val="538135" w:themeColor="accent6" w:themeShade="BF"/>
-          <w:sz w:val="28"/>
-          <w:szCs w:val="28"/>
-        </w:rPr>
-        <w:t xml:space="preserve">Requirement Prioritisation: </w:t>
-      </w:r>
-    </w:p>
-    <w:p>
-      <w:pPr>
-        <w:rPr>
-          <w:rFonts w:cs="Arial"/>
-          <w:sz w:val="28"/>
-          <w:szCs w:val="28"/>
-        </w:rPr>
-      </w:pPr>
-      <w:r>
-        <w:rPr>
-          <w:rFonts w:cs="Arial"/>
-          <w:sz w:val="28"/>
-          <w:szCs w:val="28"/>
-        </w:rPr>
-        <w:t xml:space="preserve">requirements because </w:t>
-      </w:r>
-      <w:r>
-        <w:rPr>
-          <w:rFonts w:cs="Arial"/>
-          <w:sz w:val="28"/>
-          <w:szCs w:val="28"/>
-        </w:rPr>
-        <w:t xml:space="preserve">if </w:t>
-      </w:r>
-      <w:r>
-        <w:rPr>
-          <w:rFonts w:cs="Arial"/>
-          <w:sz w:val="28"/>
-          <w:szCs w:val="28"/>
-        </w:rPr>
-        <w:t xml:space="preserve">they </w:t>
-      </w:r>
-      <w:r>
-        <w:rPr>
-          <w:rFonts w:cs="Arial"/>
-          <w:sz w:val="28"/>
-          <w:szCs w:val="28"/>
-        </w:rPr>
-        <w:t xml:space="preserve">are </w:t>
-      </w:r>
-      <w:r>
-        <w:rPr>
-          <w:rFonts w:cs="Arial"/>
-          <w:sz w:val="28"/>
-          <w:szCs w:val="28"/>
-        </w:rPr>
-        <w:t>not delivered</w:t>
-      </w:r>
-      <w:r>
-        <w:rPr>
-          <w:rFonts w:cs="Arial"/>
-          <w:sz w:val="28"/>
-          <w:szCs w:val="28"/>
-        </w:rPr>
-        <w:t xml:space="preserve"> they</w:t>
-      </w:r>
-      <w:r>
-        <w:rPr>
-          <w:rFonts w:cs="Arial"/>
-          <w:sz w:val="28"/>
-          <w:szCs w:val="28"/>
-        </w:rPr>
-        <w:t xml:space="preserve"> will jeopardise the </w:t>
-      </w:r>
-      <w:r>
-        <w:rPr>
-          <w:rFonts w:cs="Arial"/>
-          <w:sz w:val="28"/>
-          <w:szCs w:val="28"/>
-        </w:rPr>
-        <w:t xml:space="preserve">success of this </w:t>
-      </w:r>
-      <w:r>
-        <w:rPr>
-          <w:rFonts w:cs="Arial"/>
-          <w:sz w:val="28"/>
-          <w:szCs w:val="28"/>
-        </w:rPr>
-        <w:t>project</w:t>
-      </w:r>
-      <w:r>
-        <w:rPr>
-          <w:rFonts w:cs="Arial"/>
-          <w:sz w:val="28"/>
-          <w:szCs w:val="28"/>
+          <w:sz w:val="28"/>
+          <w:szCs w:val="28"/>
+        </w:rPr>
+        <w:t>The</w:t>
+      </w:r>
+      <w:r>
+        <w:rPr>
+          <w:rFonts w:cs="Arial"/>
+          <w:sz w:val="28"/>
+          <w:szCs w:val="28"/>
+        </w:rPr>
+        <w:t>n</w:t>
+      </w:r>
+      <w:r>
+        <w:rPr>
+          <w:rFonts w:cs="Arial"/>
+          <w:sz w:val="28"/>
+          <w:szCs w:val="28"/>
+        </w:rPr>
+        <w:t xml:space="preserve"> </w:t>
+      </w:r>
+      <w:r>
+        <w:rPr>
+          <w:rFonts w:cs="Arial"/>
+          <w:sz w:val="28"/>
+          <w:szCs w:val="28"/>
+        </w:rPr>
+        <w:t>the</w:t>
+      </w:r>
+      <w:r>
+        <w:rPr>
+          <w:rFonts w:cs="Arial"/>
+          <w:sz w:val="28"/>
+          <w:szCs w:val="28"/>
+        </w:rPr>
+        <w:t xml:space="preserve"> average of these</w:t>
+      </w:r>
+      <w:r>
+        <w:rPr>
+          <w:rFonts w:cs="Arial"/>
+          <w:sz w:val="28"/>
+          <w:szCs w:val="28"/>
+        </w:rPr>
+        <w:t xml:space="preserve"> value</w:t>
+      </w:r>
+      <w:r>
+        <w:rPr>
+          <w:rFonts w:cs="Arial"/>
+          <w:sz w:val="28"/>
+          <w:szCs w:val="28"/>
+        </w:rPr>
+        <w:t>s</w:t>
+      </w:r>
+      <w:r>
+        <w:rPr>
+          <w:rFonts w:cs="Arial"/>
+          <w:sz w:val="28"/>
+          <w:szCs w:val="28"/>
+        </w:rPr>
+        <w:t xml:space="preserve"> was taken</w:t>
+      </w:r>
+      <w:r>
+        <w:rPr>
+          <w:rFonts w:cs="Arial"/>
+          <w:sz w:val="28"/>
+          <w:szCs w:val="28"/>
+        </w:rPr>
+        <w:t xml:space="preserve"> </w:t>
+      </w:r>
+      <w:r>
+        <w:rPr>
+          <w:rFonts w:cs="Arial"/>
+          <w:i/>
+          <w:iCs/>
+          <w:color w:val="7F7F7F" w:themeColor="text1" w:themeTint="80"/>
+          <w:sz w:val="28"/>
+          <w:szCs w:val="28"/>
+        </w:rPr>
+        <w:t>(weighting the mentors</w:t>
+      </w:r>
+      <w:r>
+        <w:rPr>
+          <w:rFonts w:cs="Arial"/>
+          <w:i/>
+          <w:iCs/>
+          <w:color w:val="7F7F7F" w:themeColor="text1" w:themeTint="80"/>
+          <w:sz w:val="28"/>
+          <w:szCs w:val="28"/>
+        </w:rPr>
+        <w:t>’</w:t>
+      </w:r>
+      <w:r>
+        <w:rPr>
+          <w:rFonts w:cs="Arial"/>
+          <w:i/>
+          <w:iCs/>
+          <w:color w:val="7F7F7F" w:themeColor="text1" w:themeTint="80"/>
+          <w:sz w:val="28"/>
+          <w:szCs w:val="28"/>
+        </w:rPr>
+        <w:t xml:space="preserve"> opinion as </w:t>
+      </w:r>
+      <w:r>
+        <w:rPr>
+          <w:rFonts w:cs="Arial"/>
+          <w:i/>
+          <w:iCs/>
+          <w:color w:val="7F7F7F" w:themeColor="text1" w:themeTint="80"/>
+          <w:sz w:val="28"/>
+          <w:szCs w:val="28"/>
+        </w:rPr>
+        <w:t>thrice</w:t>
+      </w:r>
+      <w:r>
+        <w:rPr>
+          <w:rFonts w:cs="Arial"/>
+          <w:i/>
+          <w:iCs/>
+          <w:color w:val="7F7F7F" w:themeColor="text1" w:themeTint="80"/>
+          <w:sz w:val="28"/>
+          <w:szCs w:val="28"/>
+        </w:rPr>
+        <w:t xml:space="preserve"> that of the peer group members)</w:t>
+      </w:r>
+      <w:r>
+        <w:rPr>
+          <w:rFonts w:cs="Arial"/>
+          <w:sz w:val="28"/>
+          <w:szCs w:val="28"/>
+        </w:rPr>
+        <w:t xml:space="preserve"> </w:t>
+      </w:r>
+      <w:r>
+        <w:rPr>
+          <w:rFonts w:eastAsiaTheme="minorHAnsi" w:cs="Arial"/>
+          <w:sz w:val="28"/>
+          <w:szCs w:val="28"/>
+          <w:lang w:eastAsia="en-US"/>
+        </w:rPr>
+        <w:t xml:space="preserve">and this figure </w:t>
+      </w:r>
+      <w:r>
+        <w:rPr>
+          <w:rFonts w:eastAsiaTheme="minorHAnsi" w:cs="Arial"/>
+          <w:sz w:val="28"/>
+          <w:szCs w:val="28"/>
+          <w:lang w:eastAsia="en-US"/>
+        </w:rPr>
+        <w:t>was</w:t>
+      </w:r>
+      <w:r>
+        <w:rPr>
+          <w:rFonts w:eastAsiaTheme="minorHAnsi" w:cs="Arial"/>
+          <w:sz w:val="28"/>
+          <w:szCs w:val="28"/>
+          <w:lang w:eastAsia="en-US"/>
+        </w:rPr>
+        <w:t xml:space="preserve"> used to slot the non-functional requirements into the correct position in the list.</w:t>
+      </w:r>
+      <w:r>
+        <w:rPr>
+          <w:rFonts w:eastAsiaTheme="minorHAnsi" w:cs="Arial"/>
+          <w:sz w:val="28"/>
+          <w:szCs w:val="28"/>
+          <w:lang w:eastAsia="en-US"/>
+        </w:rPr>
+        <w:t xml:space="preserve"> Finally</w:t>
+      </w:r>
+      <w:r>
+        <w:rPr>
+          <w:rFonts w:eastAsiaTheme="minorHAnsi" w:cs="Arial"/>
+          <w:sz w:val="28"/>
+          <w:szCs w:val="28"/>
+          <w:lang w:eastAsia="en-US"/>
+        </w:rPr>
+        <w:t>,</w:t>
+      </w:r>
+      <w:r>
+        <w:rPr>
+          <w:rFonts w:eastAsiaTheme="minorHAnsi" w:cs="Arial"/>
+          <w:sz w:val="28"/>
+          <w:szCs w:val="28"/>
+          <w:lang w:eastAsia="en-US"/>
+        </w:rPr>
+        <w:t xml:space="preserve"> the requirement values have been multiplied by the developers’ estimation of time needed to implement the requirement </w:t>
+      </w:r>
+      <w:r>
+        <w:rPr>
+          <w:rFonts w:eastAsiaTheme="minorHAnsi" w:cs="Arial"/>
+          <w:i/>
+          <w:iCs/>
+          <w:color w:val="7F7F7F" w:themeColor="text1" w:themeTint="80"/>
+          <w:sz w:val="28"/>
+          <w:szCs w:val="28"/>
+          <w:lang w:eastAsia="en-US"/>
+        </w:rPr>
+        <w:t>(in hours)</w:t>
+      </w:r>
+      <w:r>
+        <w:rPr>
+          <w:rFonts w:eastAsiaTheme="minorHAnsi" w:cs="Arial"/>
+          <w:color w:val="7F7F7F" w:themeColor="text1" w:themeTint="80"/>
+          <w:sz w:val="28"/>
+          <w:szCs w:val="28"/>
+          <w:lang w:eastAsia="en-US"/>
+        </w:rPr>
+        <w:t xml:space="preserve"> </w:t>
+      </w:r>
+      <w:r>
+        <w:rPr>
+          <w:rFonts w:eastAsiaTheme="minorHAnsi" w:cs="Arial"/>
+          <w:sz w:val="28"/>
+          <w:szCs w:val="28"/>
+          <w:lang w:eastAsia="en-US"/>
+        </w:rPr>
+        <w:t xml:space="preserve">and the requirements </w:t>
+      </w:r>
+      <w:r>
+        <w:rPr>
+          <w:rFonts w:eastAsiaTheme="minorHAnsi" w:cs="Arial"/>
+          <w:sz w:val="28"/>
+          <w:szCs w:val="28"/>
+          <w:lang w:eastAsia="en-US"/>
+        </w:rPr>
+        <w:t>have</w:t>
+      </w:r>
+      <w:r>
+        <w:rPr>
+          <w:rFonts w:eastAsiaTheme="minorHAnsi" w:cs="Arial"/>
+          <w:sz w:val="28"/>
+          <w:szCs w:val="28"/>
+          <w:lang w:eastAsia="en-US"/>
+        </w:rPr>
+        <w:t xml:space="preserve"> be</w:t>
+      </w:r>
+      <w:r>
+        <w:rPr>
+          <w:rFonts w:eastAsiaTheme="minorHAnsi" w:cs="Arial"/>
+          <w:sz w:val="28"/>
+          <w:szCs w:val="28"/>
+          <w:lang w:eastAsia="en-US"/>
+        </w:rPr>
+        <w:t>en prioritised by</w:t>
+      </w:r>
+      <w:r>
+        <w:rPr>
+          <w:rFonts w:eastAsiaTheme="minorHAnsi" w:cs="Arial"/>
+          <w:sz w:val="28"/>
+          <w:szCs w:val="28"/>
+          <w:lang w:eastAsia="en-US"/>
+        </w:rPr>
+        <w:t xml:space="preserve"> </w:t>
+      </w:r>
+      <w:r>
+        <w:rPr>
+          <w:rFonts w:eastAsiaTheme="minorHAnsi" w:cs="Arial"/>
+          <w:sz w:val="28"/>
+          <w:szCs w:val="28"/>
+          <w:lang w:eastAsia="en-US"/>
+        </w:rPr>
+        <w:t>the results</w:t>
+      </w:r>
+      <w:r>
+        <w:rPr>
+          <w:rFonts w:eastAsiaTheme="minorHAnsi" w:cs="Arial"/>
+          <w:sz w:val="28"/>
+          <w:szCs w:val="28"/>
+          <w:lang w:eastAsia="en-US"/>
         </w:rPr>
         <w:t xml:space="preserve">. </w:t>
       </w:r>
-      <w:r>
-        <w:rPr>
-          <w:rFonts w:cs="Arial"/>
-          <w:sz w:val="28"/>
-          <w:szCs w:val="28"/>
-        </w:rPr>
-        <w:t>The delight requirements</w:t>
-      </w:r>
-      <w:r>
-        <w:rPr>
-          <w:rFonts w:cs="Arial"/>
-          <w:sz w:val="28"/>
-          <w:szCs w:val="28"/>
-        </w:rPr>
-        <w:t>,</w:t>
-      </w:r>
-      <w:r>
-        <w:rPr>
-          <w:rFonts w:cs="Arial"/>
-          <w:sz w:val="28"/>
-          <w:szCs w:val="28"/>
-        </w:rPr>
-        <w:t xml:space="preserve"> </w:t>
-      </w:r>
-      <w:r>
-        <w:rPr>
-          <w:rFonts w:cs="Arial"/>
-          <w:sz w:val="28"/>
-          <w:szCs w:val="28"/>
-        </w:rPr>
-        <w:t>in this case, are all</w:t>
-      </w:r>
-      <w:r>
-        <w:rPr>
-          <w:rFonts w:cs="Arial"/>
-          <w:sz w:val="28"/>
-          <w:szCs w:val="28"/>
-        </w:rPr>
-        <w:t xml:space="preserve"> </w:t>
-      </w:r>
-      <w:r>
-        <w:rPr>
-          <w:rFonts w:cs="Arial"/>
-          <w:sz w:val="28"/>
-          <w:szCs w:val="28"/>
-        </w:rPr>
-        <w:t>features</w:t>
-      </w:r>
-      <w:r>
-        <w:rPr>
-          <w:rFonts w:cs="Arial"/>
-          <w:sz w:val="28"/>
-          <w:szCs w:val="28"/>
-        </w:rPr>
-        <w:t xml:space="preserve"> </w:t>
-      </w:r>
-      <w:r>
-        <w:rPr>
-          <w:rFonts w:cs="Arial"/>
-          <w:sz w:val="28"/>
-          <w:szCs w:val="28"/>
-        </w:rPr>
-        <w:t>that revolve around the concept of managing multi</w:t>
-      </w:r>
-      <w:r>
-        <w:rPr>
-          <w:rFonts w:cs="Arial"/>
-          <w:sz w:val="28"/>
-          <w:szCs w:val="28"/>
-        </w:rPr>
-        <w:t>ple email addresses</w:t>
-      </w:r>
-      <w:r>
-        <w:rPr>
-          <w:rFonts w:cs="Arial"/>
-          <w:sz w:val="28"/>
-          <w:szCs w:val="28"/>
-        </w:rPr>
-        <w:t xml:space="preserve"> per user. </w:t>
-      </w:r>
-      <w:r>
-        <w:rPr>
-          <w:rFonts w:cs="Arial"/>
-          <w:sz w:val="28"/>
-          <w:szCs w:val="28"/>
-        </w:rPr>
-        <w:t>T</w:t>
-      </w:r>
-      <w:r>
-        <w:rPr>
-          <w:rFonts w:cs="Arial"/>
-          <w:sz w:val="28"/>
-          <w:szCs w:val="28"/>
-        </w:rPr>
-        <w:t xml:space="preserve">he </w:t>
-      </w:r>
-      <w:r>
-        <w:rPr>
-          <w:rFonts w:cs="Arial"/>
-          <w:sz w:val="28"/>
-          <w:szCs w:val="28"/>
-        </w:rPr>
-        <w:t>additional</w:t>
-      </w:r>
-      <w:r>
-        <w:rPr>
-          <w:rFonts w:cs="Arial"/>
-          <w:sz w:val="28"/>
-          <w:szCs w:val="28"/>
-        </w:rPr>
-        <w:t xml:space="preserve"> requirements</w:t>
-      </w:r>
-      <w:r>
-        <w:rPr>
-          <w:rFonts w:cs="Arial"/>
-          <w:sz w:val="28"/>
-          <w:szCs w:val="28"/>
-        </w:rPr>
-        <w:t xml:space="preserve"> are common email</w:t>
-      </w:r>
-      <w:r>
-        <w:rPr>
-          <w:rFonts w:cs="Arial"/>
-          <w:sz w:val="28"/>
-          <w:szCs w:val="28"/>
-        </w:rPr>
-        <w:t>ing</w:t>
-      </w:r>
-      <w:r>
-        <w:rPr>
-          <w:rFonts w:cs="Arial"/>
-          <w:sz w:val="28"/>
-          <w:szCs w:val="28"/>
-        </w:rPr>
-        <w:t xml:space="preserve"> </w:t>
-      </w:r>
-      <w:r>
-        <w:rPr>
-          <w:rFonts w:cs="Arial"/>
-          <w:sz w:val="28"/>
-          <w:szCs w:val="28"/>
-        </w:rPr>
-        <w:t xml:space="preserve">features </w:t>
-      </w:r>
-      <w:r>
-        <w:rPr>
-          <w:rFonts w:cs="Arial"/>
-          <w:sz w:val="28"/>
-          <w:szCs w:val="28"/>
-        </w:rPr>
-        <w:t>that are not</w:t>
-      </w:r>
-      <w:r>
-        <w:rPr>
-          <w:rFonts w:cs="Arial"/>
-          <w:sz w:val="28"/>
-          <w:szCs w:val="28"/>
-        </w:rPr>
-        <w:t xml:space="preserve"> necessary </w:t>
-      </w:r>
-      <w:r>
-        <w:rPr>
-          <w:rFonts w:cs="Arial"/>
-          <w:sz w:val="28"/>
-          <w:szCs w:val="28"/>
-        </w:rPr>
-        <w:t xml:space="preserve">to </w:t>
-      </w:r>
-      <w:r>
-        <w:rPr>
-          <w:rFonts w:cs="Arial"/>
-          <w:sz w:val="28"/>
-          <w:szCs w:val="28"/>
-        </w:rPr>
-        <w:t xml:space="preserve">implement </w:t>
-      </w:r>
-      <w:r>
-        <w:rPr>
-          <w:rFonts w:cs="Arial"/>
-          <w:sz w:val="28"/>
-          <w:szCs w:val="28"/>
-        </w:rPr>
-        <w:t>a</w:t>
-      </w:r>
-      <w:r>
-        <w:rPr>
-          <w:rFonts w:cs="Arial"/>
-          <w:sz w:val="28"/>
-          <w:szCs w:val="28"/>
-        </w:rPr>
-        <w:t xml:space="preserve"> MVP. </w:t>
-      </w:r>
-      <w:r>
-        <w:rPr>
-          <w:rFonts w:cs="Arial"/>
-          <w:sz w:val="28"/>
-          <w:szCs w:val="28"/>
-        </w:rPr>
-        <w:t xml:space="preserve">Because they are </w:t>
-      </w:r>
-      <w:r>
-        <w:rPr>
-          <w:rFonts w:cs="Arial"/>
-          <w:sz w:val="28"/>
-          <w:szCs w:val="28"/>
-        </w:rPr>
-        <w:t xml:space="preserve">neither </w:t>
-      </w:r>
-      <w:r>
-        <w:rPr>
-          <w:rFonts w:cs="Arial"/>
-          <w:sz w:val="28"/>
-          <w:szCs w:val="28"/>
-        </w:rPr>
-        <w:t xml:space="preserve">necessary </w:t>
-      </w:r>
-      <w:r>
-        <w:rPr>
-          <w:rFonts w:cs="Arial"/>
-          <w:sz w:val="28"/>
-          <w:szCs w:val="28"/>
-        </w:rPr>
-        <w:t xml:space="preserve">for creating a MVP </w:t>
-      </w:r>
-      <w:r>
-        <w:rPr>
-          <w:rFonts w:cs="Arial"/>
-          <w:sz w:val="28"/>
-          <w:szCs w:val="28"/>
-        </w:rPr>
-        <w:t xml:space="preserve">nor </w:t>
-      </w:r>
-      <w:r>
-        <w:rPr>
-          <w:rFonts w:cs="Arial"/>
-          <w:sz w:val="28"/>
-          <w:szCs w:val="28"/>
-        </w:rPr>
-        <w:t xml:space="preserve">do they revolve around the </w:t>
-      </w:r>
-      <w:r>
-        <w:rPr>
-          <w:rFonts w:cs="Arial"/>
-          <w:sz w:val="28"/>
-          <w:szCs w:val="28"/>
-        </w:rPr>
-        <w:t>main concept of the project</w:t>
-      </w:r>
-      <w:r>
-        <w:rPr>
-          <w:rFonts w:cs="Arial"/>
-          <w:sz w:val="28"/>
-          <w:szCs w:val="28"/>
-        </w:rPr>
-        <w:t xml:space="preserve"> they </w:t>
-      </w:r>
-      <w:r>
-        <w:rPr>
-          <w:rFonts w:cs="Arial"/>
-          <w:sz w:val="28"/>
-          <w:szCs w:val="28"/>
-        </w:rPr>
-        <w:t>will be designated with a lower</w:t>
-      </w:r>
-      <w:r>
-        <w:rPr>
-          <w:rFonts w:cs="Arial"/>
-          <w:sz w:val="28"/>
-          <w:szCs w:val="28"/>
-        </w:rPr>
-        <w:t xml:space="preserve"> priority. </w:t>
-      </w:r>
-      <w:r>
-        <w:rPr>
-          <w:rFonts w:cs="Arial"/>
-          <w:sz w:val="28"/>
-          <w:szCs w:val="28"/>
-        </w:rPr>
-        <w:t xml:space="preserve">And finally the non-functional requirements set an extremely low benchmark to ensure that the system operates reliably during the demonstration. </w:t>
-      </w:r>
-      <w:r>
-        <w:rPr>
-          <w:rFonts w:cs="Arial"/>
-          <w:sz w:val="28"/>
-          <w:szCs w:val="28"/>
-        </w:rPr>
-        <w:t>Unfortunately, due to the nature of using multiple email addresses using third party email clients will not be possible.</w:t>
-      </w:r>
-    </w:p>
-    <w:p>
-      <w:pPr>
-        <w:rPr>
-          <w:rFonts w:cs="Arial"/>
-          <w:sz w:val="28"/>
-          <w:szCs w:val="28"/>
-        </w:rPr>
-      </w:pPr>
-    </w:p>
-    <w:p>
-      <w:pPr>
-        <w:rPr>
-          <w:rFonts w:cs="Arial"/>
-          <w:b/>
-          <w:bCs/>
-          <w:sz w:val="28"/>
-          <w:szCs w:val="28"/>
-        </w:rPr>
-      </w:pPr>
-      <w:r>
-        <w:rPr>
-          <w:rFonts w:cs="Arial"/>
-          <w:b/>
-          <w:bCs/>
-          <w:sz w:val="28"/>
-          <w:szCs w:val="28"/>
-        </w:rPr>
-        <w:t>MVP Requirements</w:t>
-      </w:r>
-      <w:r>
-        <w:rPr>
-          <w:rFonts w:cs="Arial"/>
-          <w:b/>
-          <w:bCs/>
-          <w:sz w:val="28"/>
-          <w:szCs w:val="28"/>
-        </w:rPr>
-        <w:t>:</w:t>
-      </w:r>
-      <w:r>
-        <w:t xml:space="preserve"> </w:t>
-      </w:r>
-      <w:r>
-        <w:rPr>
-          <w:rFonts w:cs="Arial"/>
-          <w:b/>
-          <w:bCs/>
-          <w:sz w:val="28"/>
-          <w:szCs w:val="28"/>
-        </w:rPr>
-        <w:t>Administrator</w:t>
-      </w:r>
-      <w:r>
-        <w:rPr>
-          <w:rFonts w:cs="Arial"/>
-          <w:b/>
-          <w:bCs/>
-          <w:sz w:val="28"/>
-          <w:szCs w:val="28"/>
-        </w:rPr>
-        <w:t xml:space="preserve"> </w:t>
-      </w:r>
-    </w:p>
-    <w:p>
-      <w:pPr>
-        <w:pStyle w:val="ListParagraph"/>
-        <w:numPr>
-          <w:ilvl w:val="0"/>
-          <w:numId w:val="4"/>
-        </w:numPr>
-        <w:rPr>
-          <w:rFonts w:cs="Arial"/>
-          <w:sz w:val="28"/>
-          <w:szCs w:val="28"/>
-        </w:rPr>
-      </w:pPr>
-      <w:r>
-        <w:rPr>
-          <w:rFonts w:cs="Arial"/>
-          <w:sz w:val="28"/>
-          <w:szCs w:val="28"/>
-        </w:rPr>
-        <w:t xml:space="preserve">A user must be able to register on the </w:t>
-      </w:r>
-      <w:r>
-        <w:rPr>
-          <w:rFonts w:cs="Arial"/>
-          <w:sz w:val="28"/>
-          <w:szCs w:val="28"/>
-        </w:rPr>
-        <w:t xml:space="preserve">web </w:t>
-      </w:r>
-      <w:r>
-        <w:rPr>
-          <w:rFonts w:cs="Arial"/>
-          <w:sz w:val="28"/>
-          <w:szCs w:val="28"/>
-        </w:rPr>
-        <w:t>site.</w:t>
-      </w:r>
-    </w:p>
-    <w:p>
-      <w:pPr>
-        <w:pStyle w:val="ListParagraph"/>
-        <w:numPr>
-          <w:ilvl w:val="0"/>
-          <w:numId w:val="4"/>
-        </w:numPr>
-        <w:rPr>
-          <w:rFonts w:cs="Arial"/>
-          <w:sz w:val="28"/>
-          <w:szCs w:val="28"/>
-        </w:rPr>
-      </w:pPr>
-      <w:r>
-        <w:rPr>
-          <w:rFonts w:cs="Arial"/>
-          <w:sz w:val="28"/>
-          <w:szCs w:val="28"/>
-        </w:rPr>
-        <w:t>There must be a secure log in capability.</w:t>
-      </w:r>
-    </w:p>
-    <w:p>
-      <w:pPr>
-        <w:pStyle w:val="ListParagraph"/>
-        <w:widowControl w:val="0"/>
-        <w:numPr>
-          <w:ilvl w:val="0"/>
-          <w:numId w:val="4"/>
-        </w:numPr>
-        <w:autoSpaceDE w:val="0"/>
-        <w:autoSpaceDN w:val="0"/>
-        <w:adjustRightInd w:val="0"/>
-        <w:rPr>
-          <w:rFonts w:cs="Arial"/>
-          <w:color w:val="000000" w:themeColor="text1"/>
-          <w:sz w:val="28"/>
-          <w:szCs w:val="28"/>
-        </w:rPr>
-      </w:pPr>
-      <w:r>
-        <w:rPr>
-          <w:rFonts w:cs="Arial"/>
-          <w:color w:val="000000" w:themeColor="text1"/>
-          <w:sz w:val="28"/>
-          <w:szCs w:val="28"/>
-        </w:rPr>
-        <w:t>The application must have a change and recover password capability.</w:t>
-      </w:r>
-    </w:p>
-    <w:p>
-      <w:pPr>
-        <w:pStyle w:val="ListParagraph"/>
-        <w:numPr>
-          <w:ilvl w:val="0"/>
-          <w:numId w:val="4"/>
-        </w:numPr>
-        <w:rPr>
-          <w:rFonts w:cs="Arial"/>
-          <w:sz w:val="28"/>
-          <w:szCs w:val="28"/>
-        </w:rPr>
-      </w:pPr>
-      <w:r>
-        <w:rPr>
-          <w:rFonts w:cs="Arial"/>
-          <w:sz w:val="28"/>
-          <w:szCs w:val="28"/>
-        </w:rPr>
-        <w:t xml:space="preserve">Users must be able to view </w:t>
-      </w:r>
-      <w:r>
-        <w:rPr>
-          <w:rFonts w:cs="Arial"/>
-          <w:sz w:val="28"/>
-          <w:szCs w:val="28"/>
-        </w:rPr>
-        <w:t xml:space="preserve">received </w:t>
-      </w:r>
-      <w:r>
-        <w:rPr>
-          <w:rFonts w:cs="Arial"/>
-          <w:sz w:val="28"/>
-          <w:szCs w:val="28"/>
-        </w:rPr>
-        <w:t>email messag</w:t>
-      </w:r>
-      <w:r>
-        <w:rPr>
-          <w:rFonts w:cs="Arial"/>
-          <w:sz w:val="28"/>
-          <w:szCs w:val="28"/>
-        </w:rPr>
-        <w:t>es</w:t>
-      </w:r>
-      <w:r>
-        <w:rPr>
-          <w:rFonts w:cs="Arial"/>
-          <w:sz w:val="28"/>
-          <w:szCs w:val="28"/>
-        </w:rPr>
-        <w:t xml:space="preserve"> online</w:t>
-      </w:r>
-      <w:r>
-        <w:rPr>
-          <w:rFonts w:cs="Arial"/>
-          <w:sz w:val="28"/>
-          <w:szCs w:val="28"/>
-        </w:rPr>
-        <w:t>.</w:t>
-      </w:r>
-    </w:p>
-    <w:p>
-      <w:pPr>
-        <w:pStyle w:val="ListParagraph"/>
-        <w:numPr>
-          <w:ilvl w:val="0"/>
-          <w:numId w:val="4"/>
-        </w:numPr>
-        <w:rPr>
-          <w:rFonts w:cs="Arial"/>
-          <w:sz w:val="28"/>
-          <w:szCs w:val="28"/>
-        </w:rPr>
-      </w:pPr>
-      <w:r>
-        <w:rPr>
-          <w:rFonts w:cs="Arial"/>
-          <w:sz w:val="28"/>
-          <w:szCs w:val="28"/>
-        </w:rPr>
-        <w:t>Users must be able to send emails to any valid email address</w:t>
-      </w:r>
-      <w:r>
-        <w:rPr>
-          <w:rFonts w:cs="Arial"/>
-          <w:sz w:val="28"/>
-          <w:szCs w:val="28"/>
-        </w:rPr>
-        <w:t xml:space="preserve"> (this must be from the relative linked email address)</w:t>
-      </w:r>
-      <w:r>
-        <w:rPr>
-          <w:rFonts w:cs="Arial"/>
-          <w:sz w:val="28"/>
-          <w:szCs w:val="28"/>
-        </w:rPr>
-        <w:t>.</w:t>
-      </w:r>
-    </w:p>
-    <w:p>
-      <w:pPr>
-        <w:pStyle w:val="ListParagraph"/>
-        <w:numPr>
-          <w:ilvl w:val="0"/>
-          <w:numId w:val="4"/>
-        </w:numPr>
-        <w:rPr>
-          <w:rFonts w:cs="Arial"/>
-          <w:color w:val="000000" w:themeColor="text1"/>
-          <w:sz w:val="28"/>
-          <w:szCs w:val="28"/>
-        </w:rPr>
-      </w:pPr>
-      <w:r>
-        <w:rPr>
-          <w:rFonts w:cs="Arial"/>
-          <w:color w:val="000000" w:themeColor="text1"/>
-          <w:sz w:val="28"/>
-          <w:szCs w:val="28"/>
-        </w:rPr>
-        <w:t>There must be a contact directory.</w:t>
-      </w:r>
-    </w:p>
-    <w:p>
-      <w:pPr>
-        <w:pStyle w:val="ListParagraph"/>
-        <w:numPr>
-          <w:ilvl w:val="0"/>
-          <w:numId w:val="4"/>
-        </w:numPr>
-        <w:rPr>
-          <w:rFonts w:cs="Arial"/>
-          <w:color w:val="000000" w:themeColor="text1"/>
-          <w:sz w:val="28"/>
-          <w:szCs w:val="28"/>
-        </w:rPr>
-      </w:pPr>
-      <w:r>
-        <w:rPr>
-          <w:rFonts w:cs="Arial"/>
-          <w:color w:val="000000" w:themeColor="text1"/>
-          <w:sz w:val="28"/>
-          <w:szCs w:val="28"/>
-        </w:rPr>
-        <w:t>There must be an email generating tool</w:t>
-      </w:r>
-      <w:r>
-        <w:rPr>
-          <w:rFonts w:cs="Arial"/>
-          <w:color w:val="000000" w:themeColor="text1"/>
-          <w:sz w:val="28"/>
-          <w:szCs w:val="28"/>
-        </w:rPr>
-        <w:t xml:space="preserve"> that stores recipient’s details </w:t>
-      </w:r>
-      <w:r>
-        <w:rPr>
-          <w:rFonts w:cs="Arial"/>
-          <w:color w:val="000000" w:themeColor="text1"/>
-          <w:sz w:val="28"/>
-          <w:szCs w:val="28"/>
-        </w:rPr>
-        <w:t>(</w:t>
-      </w:r>
-      <w:r>
-        <w:rPr>
-          <w:rFonts w:cs="Arial"/>
-          <w:color w:val="000000" w:themeColor="text1"/>
-          <w:sz w:val="28"/>
-          <w:szCs w:val="28"/>
-        </w:rPr>
-        <w:t xml:space="preserve">with the </w:t>
-      </w:r>
-      <w:r>
-        <w:rPr>
-          <w:rFonts w:cs="Arial"/>
-          <w:color w:val="000000" w:themeColor="text1"/>
-          <w:sz w:val="28"/>
-          <w:szCs w:val="28"/>
-        </w:rPr>
-        <w:t xml:space="preserve">linked </w:t>
-      </w:r>
-      <w:r>
-        <w:rPr>
-          <w:rFonts w:cs="Arial"/>
-          <w:color w:val="000000" w:themeColor="text1"/>
-          <w:sz w:val="28"/>
-          <w:szCs w:val="28"/>
-        </w:rPr>
-        <w:t>address</w:t>
-      </w:r>
-      <w:r>
-        <w:rPr>
-          <w:rFonts w:cs="Arial"/>
-          <w:color w:val="000000" w:themeColor="text1"/>
-          <w:sz w:val="28"/>
-          <w:szCs w:val="28"/>
-        </w:rPr>
-        <w:t>) in the</w:t>
-      </w:r>
-      <w:r>
-        <w:rPr>
-          <w:rFonts w:cs="Arial"/>
-          <w:color w:val="000000" w:themeColor="text1"/>
-          <w:sz w:val="28"/>
-          <w:szCs w:val="28"/>
-        </w:rPr>
-        <w:t xml:space="preserve"> contacts directory</w:t>
-      </w:r>
-      <w:r>
-        <w:rPr>
-          <w:rFonts w:cs="Arial"/>
-          <w:color w:val="000000" w:themeColor="text1"/>
-          <w:sz w:val="28"/>
-          <w:szCs w:val="28"/>
-        </w:rPr>
-        <w:t>.</w:t>
-      </w:r>
-    </w:p>
-    <w:p>
-      <w:pPr>
-        <w:pStyle w:val="ListParagraph"/>
-        <w:widowControl w:val="0"/>
-        <w:numPr>
-          <w:ilvl w:val="0"/>
-          <w:numId w:val="4"/>
-        </w:numPr>
-        <w:autoSpaceDE w:val="0"/>
-        <w:autoSpaceDN w:val="0"/>
-        <w:adjustRightInd w:val="0"/>
-        <w:rPr>
-          <w:rFonts w:cs="Arial"/>
-          <w:color w:val="000000" w:themeColor="text1"/>
-          <w:sz w:val="28"/>
-          <w:szCs w:val="28"/>
-        </w:rPr>
-      </w:pPr>
-      <w:r>
-        <w:rPr>
-          <w:rFonts w:cs="Arial"/>
-          <w:color w:val="000000" w:themeColor="text1"/>
-          <w:sz w:val="28"/>
-          <w:szCs w:val="28"/>
-        </w:rPr>
-        <w:t>U</w:t>
-      </w:r>
-      <w:r>
-        <w:rPr>
-          <w:rFonts w:cs="Arial"/>
-          <w:color w:val="000000" w:themeColor="text1"/>
-          <w:sz w:val="28"/>
-          <w:szCs w:val="28"/>
-        </w:rPr>
-        <w:t xml:space="preserve">sers </w:t>
-      </w:r>
-      <w:r>
-        <w:rPr>
-          <w:rFonts w:cs="Arial"/>
-          <w:color w:val="000000" w:themeColor="text1"/>
-          <w:sz w:val="28"/>
-          <w:szCs w:val="28"/>
-        </w:rPr>
-        <w:t xml:space="preserve">must be able </w:t>
-      </w:r>
-      <w:r>
-        <w:rPr>
-          <w:rFonts w:cs="Arial"/>
-          <w:color w:val="000000" w:themeColor="text1"/>
-          <w:sz w:val="28"/>
-          <w:szCs w:val="28"/>
-        </w:rPr>
-        <w:t xml:space="preserve">to delete </w:t>
-      </w:r>
-      <w:r>
-        <w:rPr>
-          <w:rFonts w:cs="Arial"/>
-          <w:color w:val="000000" w:themeColor="text1"/>
-          <w:sz w:val="28"/>
-          <w:szCs w:val="28"/>
-        </w:rPr>
-        <w:t>an email address from their collection.</w:t>
-      </w:r>
-    </w:p>
-    <w:p>
-      <w:pPr>
-        <w:pStyle w:val="ListParagraph"/>
-        <w:widowControl w:val="0"/>
-        <w:numPr>
-          <w:ilvl w:val="0"/>
-          <w:numId w:val="4"/>
-        </w:numPr>
-        <w:autoSpaceDE w:val="0"/>
-        <w:autoSpaceDN w:val="0"/>
-        <w:adjustRightInd w:val="0"/>
-        <w:rPr>
-          <w:rFonts w:cs="Arial"/>
-          <w:color w:val="000000" w:themeColor="text1"/>
-          <w:sz w:val="28"/>
-          <w:szCs w:val="28"/>
-        </w:rPr>
-      </w:pPr>
-      <w:r>
-        <w:rPr>
-          <w:rFonts w:cs="Arial"/>
-          <w:color w:val="000000" w:themeColor="text1"/>
-          <w:sz w:val="28"/>
-          <w:szCs w:val="28"/>
-        </w:rPr>
-        <w:t>A user must be able to create multiple email addresses linked to their account.</w:t>
-      </w:r>
-      <w:r>
-        <w:rPr>
-          <w:rFonts w:cs="Arial"/>
-          <w:color w:val="000000" w:themeColor="text1"/>
-          <w:sz w:val="28"/>
-          <w:szCs w:val="28"/>
-        </w:rPr>
-        <w:t xml:space="preserve"> </w:t>
-      </w:r>
-    </w:p>
-    <w:p>
-      <w:pPr>
-        <w:widowControl w:val="0"/>
-        <w:autoSpaceDE w:val="0"/>
-        <w:autoSpaceDN w:val="0"/>
-        <w:adjustRightInd w:val="0"/>
-        <w:rPr>
-          <w:rFonts w:cs="Arial"/>
-          <w:color w:val="000000" w:themeColor="text1"/>
-          <w:sz w:val="28"/>
-          <w:szCs w:val="28"/>
-        </w:rPr>
-      </w:pPr>
-    </w:p>
-    <w:p>
-      <w:pPr>
-        <w:widowControl w:val="0"/>
-        <w:autoSpaceDE w:val="0"/>
-        <w:autoSpaceDN w:val="0"/>
-        <w:adjustRightInd w:val="0"/>
-        <w:rPr>
-          <w:rFonts w:cs="Arial"/>
-          <w:b/>
-          <w:bCs/>
-          <w:color w:val="000000" w:themeColor="text1"/>
-          <w:sz w:val="28"/>
-          <w:szCs w:val="28"/>
-        </w:rPr>
-      </w:pPr>
-      <w:r>
-        <w:rPr>
-          <w:rFonts w:cs="Arial"/>
-          <w:b/>
-          <w:bCs/>
-          <w:color w:val="000000" w:themeColor="text1"/>
-          <w:sz w:val="28"/>
-          <w:szCs w:val="28"/>
-        </w:rPr>
-        <w:t>Delight Requirements</w:t>
-      </w:r>
-      <w:r>
-        <w:rPr>
-          <w:rFonts w:cs="Arial"/>
-          <w:b/>
-          <w:bCs/>
-          <w:color w:val="000000" w:themeColor="text1"/>
-          <w:sz w:val="28"/>
-          <w:szCs w:val="28"/>
-        </w:rPr>
-        <w:t>:</w:t>
-      </w:r>
-    </w:p>
-    <w:p>
-      <w:pPr>
-        <w:pStyle w:val="ListParagraph"/>
-        <w:numPr>
-          <w:ilvl w:val="0"/>
-          <w:numId w:val="4"/>
-        </w:numPr>
-        <w:rPr>
-          <w:rFonts w:cs="Arial"/>
-          <w:color w:val="000000" w:themeColor="text1"/>
-          <w:sz w:val="28"/>
-          <w:szCs w:val="28"/>
-        </w:rPr>
-      </w:pPr>
-      <w:r>
-        <w:rPr>
-          <w:rFonts w:cs="Arial"/>
-          <w:color w:val="000000" w:themeColor="text1"/>
-          <w:sz w:val="28"/>
-          <w:szCs w:val="28"/>
-        </w:rPr>
-        <w:t>U</w:t>
-      </w:r>
-      <w:r>
-        <w:rPr>
-          <w:rFonts w:cs="Arial"/>
-          <w:color w:val="000000" w:themeColor="text1"/>
-          <w:sz w:val="28"/>
-          <w:szCs w:val="28"/>
-        </w:rPr>
-        <w:t xml:space="preserve">sers </w:t>
-      </w:r>
-      <w:r>
-        <w:rPr>
-          <w:rFonts w:cs="Arial"/>
-          <w:color w:val="000000" w:themeColor="text1"/>
-          <w:sz w:val="28"/>
-          <w:szCs w:val="28"/>
-        </w:rPr>
-        <w:t xml:space="preserve">should be able </w:t>
-      </w:r>
-      <w:r>
-        <w:rPr>
-          <w:rFonts w:cs="Arial"/>
-          <w:color w:val="000000" w:themeColor="text1"/>
-          <w:sz w:val="28"/>
-          <w:szCs w:val="28"/>
-        </w:rPr>
-        <w:t xml:space="preserve">to flag </w:t>
-      </w:r>
-      <w:r>
-        <w:rPr>
-          <w:rFonts w:cs="Arial"/>
-          <w:color w:val="000000" w:themeColor="text1"/>
-          <w:sz w:val="28"/>
-          <w:szCs w:val="28"/>
-        </w:rPr>
-        <w:t xml:space="preserve">contacts that have committed range </w:t>
-      </w:r>
-      <w:r>
-        <w:rPr>
-          <w:rFonts w:cs="Arial"/>
-          <w:color w:val="000000" w:themeColor="text1"/>
-          <w:sz w:val="28"/>
-          <w:szCs w:val="28"/>
-        </w:rPr>
-        <w:t xml:space="preserve">a </w:t>
-      </w:r>
-      <w:r>
-        <w:rPr>
-          <w:rFonts w:cs="Arial"/>
-          <w:color w:val="000000" w:themeColor="text1"/>
-          <w:sz w:val="28"/>
-          <w:szCs w:val="28"/>
-        </w:rPr>
-        <w:t>of offences</w:t>
-      </w:r>
-      <w:r>
-        <w:rPr>
-          <w:rFonts w:cs="Arial"/>
-          <w:color w:val="000000" w:themeColor="text1"/>
-          <w:sz w:val="28"/>
-          <w:szCs w:val="28"/>
-        </w:rPr>
-        <w:t>.</w:t>
-      </w:r>
-    </w:p>
-    <w:p>
-      <w:pPr>
-        <w:pStyle w:val="ListParagraph"/>
-        <w:numPr>
-          <w:ilvl w:val="0"/>
-          <w:numId w:val="4"/>
-        </w:numPr>
-        <w:rPr>
-          <w:rFonts w:cs="Arial"/>
-          <w:color w:val="000000" w:themeColor="text1"/>
-          <w:sz w:val="28"/>
-          <w:szCs w:val="28"/>
-        </w:rPr>
-      </w:pPr>
-      <w:r>
-        <w:rPr>
-          <w:rFonts w:cs="Arial"/>
-          <w:color w:val="000000" w:themeColor="text1"/>
-          <w:sz w:val="28"/>
-          <w:szCs w:val="28"/>
-        </w:rPr>
-        <w:t>Smartphone apps could be created to copy a newly generated email address into a users’ clipboard.</w:t>
-      </w:r>
-    </w:p>
-    <w:p>
-      <w:pPr>
-        <w:pStyle w:val="ListParagraph"/>
-        <w:widowControl w:val="0"/>
-        <w:numPr>
-          <w:ilvl w:val="0"/>
-          <w:numId w:val="4"/>
-        </w:numPr>
-        <w:autoSpaceDE w:val="0"/>
-        <w:autoSpaceDN w:val="0"/>
-        <w:adjustRightInd w:val="0"/>
-        <w:rPr>
-          <w:rFonts w:cs="Arial"/>
-          <w:color w:val="000000" w:themeColor="text1"/>
-          <w:sz w:val="28"/>
-          <w:szCs w:val="28"/>
-        </w:rPr>
-      </w:pPr>
-      <w:r>
-        <w:rPr>
-          <w:rFonts w:cs="Arial"/>
-          <w:color w:val="000000" w:themeColor="text1"/>
-          <w:sz w:val="28"/>
-          <w:szCs w:val="28"/>
-        </w:rPr>
-        <w:t>A</w:t>
-      </w:r>
-      <w:r>
-        <w:rPr>
-          <w:rFonts w:cs="Arial"/>
-          <w:color w:val="000000" w:themeColor="text1"/>
-          <w:sz w:val="28"/>
-          <w:szCs w:val="28"/>
-        </w:rPr>
-        <w:t xml:space="preserve"> browser extension </w:t>
-      </w:r>
-      <w:r>
-        <w:rPr>
-          <w:rFonts w:cs="Arial"/>
-          <w:color w:val="000000" w:themeColor="text1"/>
-          <w:sz w:val="28"/>
-          <w:szCs w:val="28"/>
-        </w:rPr>
-        <w:t>could be added</w:t>
-      </w:r>
-      <w:r>
-        <w:rPr>
-          <w:rFonts w:cs="Arial"/>
-          <w:color w:val="000000" w:themeColor="text1"/>
-          <w:sz w:val="28"/>
-          <w:szCs w:val="28"/>
-        </w:rPr>
-        <w:t xml:space="preserve"> to automatically enter a new email address into online forms</w:t>
-      </w:r>
-      <w:r>
-        <w:rPr>
-          <w:rFonts w:cs="Arial"/>
-          <w:color w:val="000000" w:themeColor="text1"/>
-          <w:sz w:val="28"/>
-          <w:szCs w:val="28"/>
-        </w:rPr>
-        <w:t>.</w:t>
-      </w:r>
-    </w:p>
-    <w:p>
-      <w:pPr>
-        <w:pStyle w:val="ListParagraph"/>
-        <w:widowControl w:val="0"/>
-        <w:numPr>
-          <w:ilvl w:val="0"/>
-          <w:numId w:val="4"/>
-        </w:numPr>
-        <w:autoSpaceDE w:val="0"/>
-        <w:autoSpaceDN w:val="0"/>
-        <w:adjustRightInd w:val="0"/>
-        <w:rPr>
-          <w:rFonts w:cs="Arial"/>
-          <w:color w:val="000000" w:themeColor="text1"/>
-          <w:sz w:val="28"/>
-          <w:szCs w:val="28"/>
-        </w:rPr>
-      </w:pPr>
-      <w:r>
-        <w:rPr>
-          <w:rFonts w:cs="Arial"/>
-          <w:color w:val="000000" w:themeColor="text1"/>
-          <w:sz w:val="28"/>
-          <w:szCs w:val="28"/>
-        </w:rPr>
-        <w:t>The browser extension could also notify users when they are supplying details to a reported contact.</w:t>
-      </w:r>
-    </w:p>
-    <w:p>
-      <w:pPr>
-        <w:pStyle w:val="ListParagraph"/>
-        <w:widowControl w:val="0"/>
-        <w:numPr>
-          <w:ilvl w:val="0"/>
-          <w:numId w:val="4"/>
-        </w:numPr>
-        <w:autoSpaceDE w:val="0"/>
-        <w:autoSpaceDN w:val="0"/>
-        <w:adjustRightInd w:val="0"/>
-        <w:rPr>
-          <w:rFonts w:cs="Arial"/>
-          <w:color w:val="000000" w:themeColor="text1"/>
-          <w:sz w:val="28"/>
-          <w:szCs w:val="28"/>
-        </w:rPr>
-      </w:pPr>
-      <w:r>
-        <w:rPr>
-          <w:rFonts w:cs="Arial"/>
-          <w:color w:val="000000" w:themeColor="text1"/>
-          <w:sz w:val="28"/>
-          <w:szCs w:val="28"/>
-        </w:rPr>
-        <w:t>A user should be able to unfollow</w:t>
-      </w:r>
-      <w:r>
-        <w:rPr>
-          <w:rFonts w:cs="Arial"/>
-          <w:color w:val="000000" w:themeColor="text1"/>
-          <w:sz w:val="28"/>
-          <w:szCs w:val="28"/>
-        </w:rPr>
-        <w:t xml:space="preserve"> or hide</w:t>
-      </w:r>
-      <w:r>
-        <w:rPr>
-          <w:rFonts w:cs="Arial"/>
-          <w:color w:val="000000" w:themeColor="text1"/>
-          <w:sz w:val="28"/>
-          <w:szCs w:val="28"/>
-        </w:rPr>
-        <w:t xml:space="preserve"> a contact without deleting </w:t>
-      </w:r>
-      <w:r>
-        <w:rPr>
-          <w:rFonts w:cs="Arial"/>
-          <w:color w:val="000000" w:themeColor="text1"/>
-          <w:sz w:val="28"/>
-          <w:szCs w:val="28"/>
-        </w:rPr>
-        <w:t>the linking</w:t>
-      </w:r>
-      <w:r>
-        <w:rPr>
-          <w:rFonts w:cs="Arial"/>
-          <w:color w:val="000000" w:themeColor="text1"/>
-          <w:sz w:val="28"/>
-          <w:szCs w:val="28"/>
-        </w:rPr>
-        <w:t xml:space="preserve"> email address</w:t>
-      </w:r>
-      <w:r>
-        <w:rPr>
-          <w:rFonts w:cs="Arial"/>
-          <w:color w:val="000000" w:themeColor="text1"/>
-          <w:sz w:val="28"/>
-          <w:szCs w:val="28"/>
-        </w:rPr>
-        <w:t xml:space="preserve"> or messages</w:t>
-      </w:r>
-      <w:r>
-        <w:rPr>
-          <w:rFonts w:cs="Arial"/>
-          <w:color w:val="000000" w:themeColor="text1"/>
-          <w:sz w:val="28"/>
-          <w:szCs w:val="28"/>
-        </w:rPr>
-        <w:t>.</w:t>
-      </w:r>
-    </w:p>
-    <w:p>
-      <w:pPr>
-        <w:pStyle w:val="ListParagraph"/>
-        <w:widowControl w:val="0"/>
-        <w:numPr>
-          <w:ilvl w:val="0"/>
-          <w:numId w:val="4"/>
-        </w:numPr>
-        <w:autoSpaceDE w:val="0"/>
-        <w:autoSpaceDN w:val="0"/>
-        <w:adjustRightInd w:val="0"/>
-        <w:rPr>
-          <w:rFonts w:cs="Arial"/>
-          <w:color w:val="000000" w:themeColor="text1"/>
-          <w:sz w:val="28"/>
-          <w:szCs w:val="28"/>
-        </w:rPr>
-      </w:pPr>
-      <w:r>
-        <w:rPr>
-          <w:rFonts w:cs="Arial"/>
-          <w:color w:val="000000" w:themeColor="text1"/>
-          <w:sz w:val="28"/>
-          <w:szCs w:val="28"/>
-        </w:rPr>
-        <w:t xml:space="preserve">There could be an option to </w:t>
-      </w:r>
-      <w:r>
-        <w:rPr>
-          <w:rFonts w:cs="Arial"/>
-          <w:color w:val="000000" w:themeColor="text1"/>
-          <w:sz w:val="28"/>
-          <w:szCs w:val="28"/>
-        </w:rPr>
-        <w:t xml:space="preserve">only accept emails from specific </w:t>
-      </w:r>
-      <w:r>
-        <w:rPr>
-          <w:rFonts w:cs="Arial"/>
-          <w:color w:val="000000" w:themeColor="text1"/>
-          <w:sz w:val="28"/>
-          <w:szCs w:val="28"/>
-        </w:rPr>
-        <w:t xml:space="preserve">addresses or domains within each user address. </w:t>
-      </w:r>
-    </w:p>
-    <w:p>
-      <w:pPr>
-        <w:widowControl w:val="0"/>
-        <w:autoSpaceDE w:val="0"/>
-        <w:autoSpaceDN w:val="0"/>
-        <w:adjustRightInd w:val="0"/>
-        <w:rPr>
-          <w:rFonts w:cs="Arial"/>
-          <w:color w:val="000000" w:themeColor="text1"/>
-          <w:sz w:val="28"/>
-          <w:szCs w:val="28"/>
-        </w:rPr>
-      </w:pPr>
-    </w:p>
-    <w:p>
-      <w:pPr>
-        <w:widowControl w:val="0"/>
-        <w:autoSpaceDE w:val="0"/>
-        <w:autoSpaceDN w:val="0"/>
-        <w:adjustRightInd w:val="0"/>
-        <w:rPr>
-          <w:rFonts w:cs="Arial"/>
-          <w:b/>
-          <w:bCs/>
-          <w:color w:val="000000" w:themeColor="text1"/>
-          <w:sz w:val="28"/>
-          <w:szCs w:val="28"/>
-        </w:rPr>
-      </w:pPr>
-      <w:r>
-        <w:rPr>
-          <w:rFonts w:cs="Arial"/>
-          <w:b/>
-          <w:bCs/>
-          <w:color w:val="000000" w:themeColor="text1"/>
-          <w:sz w:val="28"/>
-          <w:szCs w:val="28"/>
-        </w:rPr>
-        <w:t>Additional</w:t>
-      </w:r>
-      <w:r>
-        <w:rPr>
-          <w:rFonts w:cs="Arial"/>
-          <w:b/>
-          <w:bCs/>
-          <w:color w:val="000000" w:themeColor="text1"/>
-          <w:sz w:val="28"/>
-          <w:szCs w:val="28"/>
-        </w:rPr>
-        <w:t xml:space="preserve"> Requirements:</w:t>
-      </w:r>
-    </w:p>
-    <w:p>
-      <w:pPr>
-        <w:pStyle w:val="ListParagraph"/>
-        <w:widowControl w:val="0"/>
-        <w:numPr>
-          <w:ilvl w:val="0"/>
-          <w:numId w:val="4"/>
-        </w:numPr>
-        <w:autoSpaceDE w:val="0"/>
-        <w:autoSpaceDN w:val="0"/>
-        <w:adjustRightInd w:val="0"/>
-        <w:rPr>
-          <w:rFonts w:cs="Arial"/>
-          <w:color w:val="000000" w:themeColor="text1"/>
-          <w:sz w:val="28"/>
-          <w:szCs w:val="28"/>
-        </w:rPr>
-      </w:pPr>
-      <w:r>
-        <w:rPr>
-          <w:rFonts w:cs="Arial"/>
-          <w:color w:val="000000" w:themeColor="text1"/>
-          <w:sz w:val="28"/>
-          <w:szCs w:val="28"/>
-        </w:rPr>
-        <w:t>The user should be notified when they receive an email.</w:t>
-      </w:r>
-    </w:p>
-    <w:p>
-      <w:pPr>
-        <w:pStyle w:val="ListParagraph"/>
-        <w:widowControl w:val="0"/>
-        <w:numPr>
-          <w:ilvl w:val="0"/>
-          <w:numId w:val="4"/>
-        </w:numPr>
-        <w:autoSpaceDE w:val="0"/>
-        <w:autoSpaceDN w:val="0"/>
-        <w:adjustRightInd w:val="0"/>
-        <w:rPr>
-          <w:rFonts w:cs="Arial"/>
-          <w:color w:val="000000" w:themeColor="text1"/>
-          <w:sz w:val="28"/>
-          <w:szCs w:val="28"/>
-        </w:rPr>
-      </w:pPr>
-      <w:r>
-        <w:rPr>
-          <w:rFonts w:cs="Arial"/>
-          <w:color w:val="000000" w:themeColor="text1"/>
-          <w:sz w:val="28"/>
-          <w:szCs w:val="28"/>
-        </w:rPr>
-        <w:t xml:space="preserve">A spam filter </w:t>
-      </w:r>
-      <w:r>
-        <w:rPr>
-          <w:rFonts w:cs="Arial"/>
-          <w:color w:val="000000" w:themeColor="text1"/>
-          <w:sz w:val="28"/>
-          <w:szCs w:val="28"/>
-        </w:rPr>
-        <w:t>could</w:t>
-      </w:r>
-      <w:r>
-        <w:rPr>
-          <w:rFonts w:cs="Arial"/>
-          <w:color w:val="000000" w:themeColor="text1"/>
-          <w:sz w:val="28"/>
-          <w:szCs w:val="28"/>
-        </w:rPr>
-        <w:t xml:space="preserve"> be applied to </w:t>
-      </w:r>
-      <w:r>
-        <w:rPr>
-          <w:rFonts w:cs="Arial"/>
-          <w:color w:val="000000" w:themeColor="text1"/>
-          <w:sz w:val="28"/>
-          <w:szCs w:val="28"/>
-        </w:rPr>
-        <w:t>remove</w:t>
-      </w:r>
-      <w:r>
-        <w:rPr>
-          <w:rFonts w:cs="Arial"/>
-          <w:color w:val="000000" w:themeColor="text1"/>
-          <w:sz w:val="28"/>
-          <w:szCs w:val="28"/>
-        </w:rPr>
-        <w:t xml:space="preserve"> s</w:t>
-      </w:r>
-      <w:r>
-        <w:rPr>
-          <w:rFonts w:cs="Arial"/>
-          <w:color w:val="000000" w:themeColor="text1"/>
-          <w:sz w:val="28"/>
-          <w:szCs w:val="28"/>
-        </w:rPr>
-        <w:t>pam</w:t>
-      </w:r>
-      <w:r>
-        <w:rPr>
-          <w:rFonts w:cs="Arial"/>
-          <w:color w:val="000000" w:themeColor="text1"/>
-          <w:sz w:val="28"/>
-          <w:szCs w:val="28"/>
-        </w:rPr>
-        <w:t xml:space="preserve"> from the inbox.</w:t>
-      </w:r>
-    </w:p>
-    <w:p>
-      <w:pPr>
-        <w:pStyle w:val="ListParagraph"/>
-        <w:widowControl w:val="0"/>
-        <w:numPr>
-          <w:ilvl w:val="0"/>
-          <w:numId w:val="4"/>
-        </w:numPr>
-        <w:autoSpaceDE w:val="0"/>
-        <w:autoSpaceDN w:val="0"/>
-        <w:adjustRightInd w:val="0"/>
-        <w:rPr>
-          <w:rFonts w:cs="Arial"/>
-          <w:color w:val="000000" w:themeColor="text1"/>
-          <w:sz w:val="28"/>
-          <w:szCs w:val="28"/>
-        </w:rPr>
-      </w:pPr>
-      <w:r>
-        <w:rPr>
-          <w:rFonts w:cs="Arial"/>
-          <w:color w:val="000000" w:themeColor="text1"/>
-          <w:sz w:val="28"/>
-          <w:szCs w:val="28"/>
-        </w:rPr>
-        <w:t>Emails could be scanned for virus and malware.</w:t>
-      </w:r>
-    </w:p>
-    <w:p>
-      <w:pPr>
-        <w:pStyle w:val="ListParagraph"/>
-        <w:widowControl w:val="0"/>
-        <w:numPr>
-          <w:ilvl w:val="0"/>
-          <w:numId w:val="4"/>
-        </w:numPr>
-        <w:autoSpaceDE w:val="0"/>
-        <w:autoSpaceDN w:val="0"/>
-        <w:adjustRightInd w:val="0"/>
-        <w:rPr>
-          <w:rFonts w:cs="Arial"/>
-          <w:color w:val="000000" w:themeColor="text1"/>
-          <w:sz w:val="28"/>
-          <w:szCs w:val="28"/>
-        </w:rPr>
-      </w:pPr>
-      <w:r>
-        <w:rPr>
-          <w:rFonts w:cs="Arial"/>
-          <w:color w:val="000000" w:themeColor="text1"/>
-          <w:sz w:val="28"/>
-          <w:szCs w:val="28"/>
-        </w:rPr>
-        <w:t xml:space="preserve">An email </w:t>
-      </w:r>
-      <w:r>
-        <w:rPr>
-          <w:rFonts w:cs="Arial"/>
-          <w:color w:val="000000" w:themeColor="text1"/>
-          <w:sz w:val="28"/>
-          <w:szCs w:val="28"/>
-        </w:rPr>
-        <w:t>search t</w:t>
-      </w:r>
-      <w:r>
-        <w:rPr>
-          <w:rFonts w:cs="Arial"/>
-          <w:color w:val="000000" w:themeColor="text1"/>
-          <w:sz w:val="28"/>
-          <w:szCs w:val="28"/>
-        </w:rPr>
-        <w:t>ool</w:t>
-      </w:r>
-      <w:r>
-        <w:rPr>
-          <w:rFonts w:cs="Arial"/>
-          <w:color w:val="000000" w:themeColor="text1"/>
-          <w:sz w:val="28"/>
-          <w:szCs w:val="28"/>
-        </w:rPr>
-        <w:t xml:space="preserve"> could enable users to search through email content.</w:t>
-      </w:r>
-    </w:p>
-    <w:p>
-      <w:pPr>
-        <w:pStyle w:val="ListParagraph"/>
-        <w:widowControl w:val="0"/>
-        <w:numPr>
-          <w:ilvl w:val="0"/>
-          <w:numId w:val="4"/>
-        </w:numPr>
-        <w:autoSpaceDE w:val="0"/>
-        <w:autoSpaceDN w:val="0"/>
-        <w:adjustRightInd w:val="0"/>
-        <w:rPr>
-          <w:rFonts w:cs="Arial"/>
-          <w:color w:val="000000" w:themeColor="text1"/>
-          <w:sz w:val="28"/>
-          <w:szCs w:val="28"/>
-        </w:rPr>
-      </w:pPr>
-      <w:r>
-        <w:rPr>
-          <w:rFonts w:cs="Arial"/>
-          <w:color w:val="000000" w:themeColor="text1"/>
-          <w:sz w:val="28"/>
-          <w:szCs w:val="28"/>
-        </w:rPr>
-        <w:t>Auto respond capability</w:t>
-      </w:r>
-      <w:r>
-        <w:rPr>
-          <w:rFonts w:cs="Arial"/>
-          <w:color w:val="000000" w:themeColor="text1"/>
-          <w:sz w:val="28"/>
-          <w:szCs w:val="28"/>
-        </w:rPr>
-        <w:t>/</w:t>
-      </w:r>
-      <w:r>
-        <w:rPr>
-          <w:rFonts w:cs="Arial"/>
-          <w:color w:val="000000" w:themeColor="text1"/>
-          <w:sz w:val="28"/>
-          <w:szCs w:val="28"/>
-        </w:rPr>
-        <w:t>forward capability.</w:t>
-      </w:r>
-    </w:p>
-    <w:p>
-      <w:pPr>
-        <w:pStyle w:val="ListParagraph"/>
-        <w:widowControl w:val="0"/>
-        <w:numPr>
-          <w:ilvl w:val="0"/>
-          <w:numId w:val="4"/>
-        </w:numPr>
-        <w:autoSpaceDE w:val="0"/>
-        <w:autoSpaceDN w:val="0"/>
-        <w:adjustRightInd w:val="0"/>
-        <w:rPr>
-          <w:rFonts w:cs="Arial"/>
-          <w:color w:val="000000" w:themeColor="text1"/>
-          <w:sz w:val="28"/>
-          <w:szCs w:val="28"/>
-        </w:rPr>
-      </w:pPr>
-      <w:r>
-        <w:rPr>
-          <w:rFonts w:cs="Arial"/>
-          <w:color w:val="000000" w:themeColor="text1"/>
-          <w:sz w:val="28"/>
-          <w:szCs w:val="28"/>
-        </w:rPr>
-        <w:t>The user should be able to send emails to multiple users at once.</w:t>
-      </w:r>
-    </w:p>
-    <w:p>
-      <w:pPr>
-        <w:pStyle w:val="ListParagraph"/>
-        <w:widowControl w:val="0"/>
-        <w:numPr>
-          <w:ilvl w:val="0"/>
-          <w:numId w:val="4"/>
-        </w:numPr>
-        <w:autoSpaceDE w:val="0"/>
-        <w:autoSpaceDN w:val="0"/>
-        <w:adjustRightInd w:val="0"/>
-        <w:rPr>
-          <w:rFonts w:cs="Arial"/>
-          <w:color w:val="000000" w:themeColor="text1"/>
-          <w:sz w:val="28"/>
-          <w:szCs w:val="28"/>
-        </w:rPr>
-      </w:pPr>
-      <w:r>
-        <w:rPr>
-          <w:rFonts w:cs="Arial"/>
-          <w:color w:val="000000" w:themeColor="text1"/>
-          <w:sz w:val="28"/>
-          <w:szCs w:val="28"/>
-        </w:rPr>
-        <w:t>Attachment</w:t>
-      </w:r>
-      <w:r>
-        <w:rPr>
-          <w:rFonts w:cs="Arial"/>
-          <w:color w:val="000000" w:themeColor="text1"/>
-          <w:sz w:val="28"/>
-          <w:szCs w:val="28"/>
-        </w:rPr>
-        <w:t>s</w:t>
-      </w:r>
-      <w:r>
-        <w:rPr>
-          <w:rFonts w:cs="Arial"/>
-          <w:color w:val="000000" w:themeColor="text1"/>
-          <w:sz w:val="28"/>
-          <w:szCs w:val="28"/>
-        </w:rPr>
-        <w:t xml:space="preserve"> could be sent using directory selection and</w:t>
-      </w:r>
-      <w:r>
-        <w:rPr>
-          <w:rFonts w:cs="Arial"/>
-          <w:color w:val="000000" w:themeColor="text1"/>
-          <w:sz w:val="28"/>
-          <w:szCs w:val="28"/>
-        </w:rPr>
-        <w:t>/or</w:t>
-      </w:r>
-      <w:r>
-        <w:rPr>
-          <w:rFonts w:cs="Arial"/>
-          <w:color w:val="000000" w:themeColor="text1"/>
-          <w:sz w:val="28"/>
-          <w:szCs w:val="28"/>
-        </w:rPr>
-        <w:t xml:space="preserve"> drag-and-drop capability.</w:t>
-      </w:r>
-      <w:r>
-        <w:rPr>
-          <w:rFonts w:cs="Arial"/>
-          <w:color w:val="000000" w:themeColor="text1"/>
-          <w:sz w:val="28"/>
-          <w:szCs w:val="28"/>
-        </w:rPr>
-        <w:t xml:space="preserve"> </w:t>
-      </w:r>
-    </w:p>
-    <w:p>
-      <w:pPr>
-        <w:pStyle w:val="ListParagraph"/>
-        <w:widowControl w:val="0"/>
-        <w:numPr>
-          <w:ilvl w:val="0"/>
-          <w:numId w:val="4"/>
-        </w:numPr>
-        <w:autoSpaceDE w:val="0"/>
-        <w:autoSpaceDN w:val="0"/>
-        <w:adjustRightInd w:val="0"/>
-        <w:rPr>
-          <w:rFonts w:cs="Arial"/>
-          <w:color w:val="000000" w:themeColor="text1"/>
-          <w:sz w:val="28"/>
-          <w:szCs w:val="28"/>
-        </w:rPr>
-      </w:pPr>
-      <w:r>
-        <w:rPr>
-          <w:rFonts w:cs="Arial"/>
-          <w:color w:val="000000" w:themeColor="text1"/>
-          <w:sz w:val="28"/>
-          <w:szCs w:val="28"/>
-        </w:rPr>
-        <w:t>Attachments could be previewed on the site.</w:t>
-      </w:r>
-    </w:p>
-    <w:p>
-      <w:pPr>
-        <w:pStyle w:val="ListParagraph"/>
-        <w:widowControl w:val="0"/>
-        <w:numPr>
-          <w:ilvl w:val="0"/>
-          <w:numId w:val="4"/>
-        </w:numPr>
-        <w:autoSpaceDE w:val="0"/>
-        <w:autoSpaceDN w:val="0"/>
-        <w:adjustRightInd w:val="0"/>
-        <w:rPr>
-          <w:rFonts w:cs="Arial"/>
-          <w:color w:val="000000" w:themeColor="text1"/>
-          <w:sz w:val="28"/>
-          <w:szCs w:val="28"/>
-        </w:rPr>
-      </w:pPr>
-      <w:r>
-        <w:rPr>
-          <w:rFonts w:cs="Arial"/>
-          <w:color w:val="000000" w:themeColor="text1"/>
-          <w:sz w:val="28"/>
-          <w:szCs w:val="28"/>
-        </w:rPr>
-        <w:t>Two factor authentication could be implemented.</w:t>
-      </w:r>
-    </w:p>
-    <w:p>
-      <w:pPr>
-        <w:pStyle w:val="ListParagraph"/>
-        <w:widowControl w:val="0"/>
-        <w:numPr>
-          <w:ilvl w:val="0"/>
-          <w:numId w:val="4"/>
-        </w:numPr>
-        <w:autoSpaceDE w:val="0"/>
-        <w:autoSpaceDN w:val="0"/>
-        <w:adjustRightInd w:val="0"/>
-        <w:rPr>
-          <w:rFonts w:cs="Arial"/>
-          <w:color w:val="000000" w:themeColor="text1"/>
-          <w:sz w:val="28"/>
-          <w:szCs w:val="28"/>
-        </w:rPr>
-      </w:pPr>
-      <w:r>
-        <w:rPr>
-          <w:rFonts w:cs="Arial"/>
-          <w:color w:val="000000" w:themeColor="text1"/>
-          <w:sz w:val="28"/>
-          <w:szCs w:val="28"/>
-        </w:rPr>
-        <w:t xml:space="preserve">The </w:t>
-      </w:r>
-      <w:r>
-        <w:rPr>
-          <w:rFonts w:cs="Arial"/>
-          <w:color w:val="000000" w:themeColor="text1"/>
-          <w:sz w:val="28"/>
-          <w:szCs w:val="28"/>
-        </w:rPr>
-        <w:t>web-</w:t>
-      </w:r>
-      <w:r>
-        <w:rPr>
-          <w:rFonts w:cs="Arial"/>
-          <w:color w:val="000000" w:themeColor="text1"/>
-          <w:sz w:val="28"/>
-          <w:szCs w:val="28"/>
-        </w:rPr>
-        <w:t>client should display if the mail has been read or replied too.</w:t>
-      </w:r>
-    </w:p>
-    <w:p>
-      <w:pPr>
-        <w:pStyle w:val="ListParagraph"/>
-        <w:widowControl w:val="0"/>
-        <w:numPr>
-          <w:ilvl w:val="0"/>
-          <w:numId w:val="4"/>
-        </w:numPr>
-        <w:autoSpaceDE w:val="0"/>
-        <w:autoSpaceDN w:val="0"/>
-        <w:adjustRightInd w:val="0"/>
-        <w:rPr>
-          <w:rFonts w:cs="Arial"/>
-          <w:color w:val="000000" w:themeColor="text1"/>
-          <w:sz w:val="28"/>
-          <w:szCs w:val="28"/>
-        </w:rPr>
-      </w:pPr>
-      <w:r>
-        <w:rPr>
-          <w:rFonts w:cs="Arial"/>
-          <w:color w:val="000000" w:themeColor="text1"/>
-          <w:sz w:val="28"/>
-          <w:szCs w:val="28"/>
-        </w:rPr>
-        <w:t>An administrator should be able to ban or delete accounts.</w:t>
-      </w:r>
-    </w:p>
-    <w:p>
-      <w:pPr>
-        <w:pStyle w:val="ListParagraph"/>
-        <w:widowControl w:val="0"/>
-        <w:numPr>
-          <w:ilvl w:val="0"/>
-          <w:numId w:val="4"/>
-        </w:numPr>
-        <w:autoSpaceDE w:val="0"/>
-        <w:autoSpaceDN w:val="0"/>
-        <w:adjustRightInd w:val="0"/>
-        <w:rPr>
-          <w:rFonts w:cs="Arial"/>
-          <w:color w:val="000000" w:themeColor="text1"/>
-          <w:sz w:val="28"/>
-          <w:szCs w:val="28"/>
-        </w:rPr>
-      </w:pPr>
-      <w:r>
-        <w:rPr>
-          <w:rFonts w:cs="Arial"/>
-          <w:color w:val="000000" w:themeColor="text1"/>
-          <w:sz w:val="28"/>
-          <w:szCs w:val="28"/>
-        </w:rPr>
-        <w:t>Administrator actions should be recorded.</w:t>
-      </w:r>
-    </w:p>
-    <w:p>
-      <w:pPr>
-        <w:pStyle w:val="ListParagraph"/>
-        <w:widowControl w:val="0"/>
-        <w:numPr>
-          <w:ilvl w:val="0"/>
-          <w:numId w:val="4"/>
-        </w:numPr>
-        <w:autoSpaceDE w:val="0"/>
-        <w:autoSpaceDN w:val="0"/>
-        <w:adjustRightInd w:val="0"/>
-        <w:rPr>
-          <w:rFonts w:cs="Arial"/>
-          <w:color w:val="000000" w:themeColor="text1"/>
-          <w:sz w:val="28"/>
-          <w:szCs w:val="28"/>
-        </w:rPr>
-      </w:pPr>
-      <w:r>
-        <w:rPr>
-          <w:rFonts w:cs="Arial"/>
-          <w:color w:val="000000" w:themeColor="text1"/>
-          <w:sz w:val="28"/>
-          <w:szCs w:val="28"/>
-        </w:rPr>
-        <w:t>Users should be able to save</w:t>
-      </w:r>
-      <w:r>
-        <w:rPr>
-          <w:rFonts w:cs="Arial"/>
-          <w:color w:val="000000" w:themeColor="text1"/>
-          <w:sz w:val="28"/>
-          <w:szCs w:val="28"/>
-        </w:rPr>
-        <w:t>/delete/send</w:t>
-      </w:r>
-      <w:r>
-        <w:rPr>
-          <w:rFonts w:cs="Arial"/>
-          <w:color w:val="000000" w:themeColor="text1"/>
-          <w:sz w:val="28"/>
-          <w:szCs w:val="28"/>
-        </w:rPr>
-        <w:t xml:space="preserve"> drafts.</w:t>
-      </w:r>
-    </w:p>
-    <w:p>
-      <w:pPr>
-        <w:pStyle w:val="ListParagraph"/>
-        <w:widowControl w:val="0"/>
-        <w:numPr>
-          <w:ilvl w:val="0"/>
-          <w:numId w:val="4"/>
-        </w:numPr>
-        <w:autoSpaceDE w:val="0"/>
-        <w:autoSpaceDN w:val="0"/>
-        <w:adjustRightInd w:val="0"/>
-        <w:rPr>
-          <w:rFonts w:cs="Arial"/>
-          <w:color w:val="000000" w:themeColor="text1"/>
-          <w:sz w:val="28"/>
-          <w:szCs w:val="28"/>
-        </w:rPr>
-      </w:pPr>
-      <w:r>
-        <w:rPr>
-          <w:rFonts w:cs="Arial"/>
-          <w:color w:val="000000" w:themeColor="text1"/>
-          <w:sz w:val="28"/>
-          <w:szCs w:val="28"/>
-        </w:rPr>
-        <w:t>Users should be able to delete emails.</w:t>
-      </w:r>
-    </w:p>
-    <w:p>
-      <w:pPr>
-        <w:pStyle w:val="ListParagraph"/>
-        <w:widowControl w:val="0"/>
-        <w:numPr>
-          <w:ilvl w:val="0"/>
-          <w:numId w:val="4"/>
-        </w:numPr>
-        <w:autoSpaceDE w:val="0"/>
-        <w:autoSpaceDN w:val="0"/>
-        <w:adjustRightInd w:val="0"/>
-        <w:rPr>
-          <w:rFonts w:cs="Arial"/>
-          <w:color w:val="000000" w:themeColor="text1"/>
-          <w:sz w:val="28"/>
-          <w:szCs w:val="28"/>
-        </w:rPr>
-      </w:pPr>
-      <w:r>
-        <w:rPr>
-          <w:rFonts w:cs="Arial"/>
-          <w:color w:val="000000" w:themeColor="text1"/>
-          <w:sz w:val="28"/>
-          <w:szCs w:val="28"/>
-        </w:rPr>
-        <w:t xml:space="preserve">Contact aliases could be used. </w:t>
-      </w:r>
-    </w:p>
-    <w:p>
-      <w:pPr>
-        <w:pStyle w:val="ListParagraph"/>
-        <w:widowControl w:val="0"/>
-        <w:numPr>
-          <w:ilvl w:val="0"/>
-          <w:numId w:val="4"/>
-        </w:numPr>
-        <w:autoSpaceDE w:val="0"/>
-        <w:autoSpaceDN w:val="0"/>
-        <w:adjustRightInd w:val="0"/>
-        <w:rPr>
-          <w:rFonts w:cs="Arial"/>
-          <w:sz w:val="28"/>
-          <w:szCs w:val="28"/>
-        </w:rPr>
-      </w:pPr>
-      <w:r>
-        <w:rPr>
-          <w:rFonts w:cs="Arial"/>
-          <w:sz w:val="28"/>
-          <w:szCs w:val="28"/>
-        </w:rPr>
-        <w:t xml:space="preserve">A </w:t>
-      </w:r>
-      <w:r>
-        <w:rPr>
-          <w:rFonts w:cs="Arial"/>
-          <w:sz w:val="28"/>
-          <w:szCs w:val="28"/>
-        </w:rPr>
-        <w:t>calendar</w:t>
-      </w:r>
-      <w:r>
-        <w:rPr>
-          <w:rFonts w:cs="Arial"/>
-          <w:sz w:val="28"/>
-          <w:szCs w:val="28"/>
-        </w:rPr>
-        <w:t>/scheduling system could be implemented.</w:t>
-      </w:r>
-    </w:p>
-    <w:p>
-      <w:pPr>
-        <w:pStyle w:val="ListParagraph"/>
-        <w:widowControl w:val="0"/>
-        <w:autoSpaceDE w:val="0"/>
-        <w:autoSpaceDN w:val="0"/>
-        <w:adjustRightInd w:val="0"/>
-        <w:rPr>
-          <w:rFonts w:cs="Arial"/>
-          <w:sz w:val="28"/>
-          <w:szCs w:val="28"/>
-        </w:rPr>
-      </w:pPr>
-    </w:p>
-    <w:p>
-      <w:pPr>
-        <w:widowControl w:val="0"/>
-        <w:autoSpaceDE w:val="0"/>
-        <w:autoSpaceDN w:val="0"/>
-        <w:adjustRightInd w:val="0"/>
-        <w:rPr>
-          <w:rFonts w:cs="Arial"/>
-          <w:b/>
-          <w:bCs/>
-          <w:sz w:val="28"/>
-          <w:szCs w:val="28"/>
-        </w:rPr>
-      </w:pPr>
-      <w:r>
-        <w:rPr>
-          <w:rFonts w:cs="Arial"/>
-          <w:b/>
-          <w:bCs/>
-          <w:sz w:val="28"/>
-          <w:szCs w:val="28"/>
-        </w:rPr>
-        <w:t>Non-functional Requirements:</w:t>
-      </w:r>
-    </w:p>
-    <w:p>
-      <w:pPr>
-        <w:pStyle w:val="ListParagraph"/>
-        <w:widowControl w:val="0"/>
-        <w:numPr>
-          <w:ilvl w:val="0"/>
-          <w:numId w:val="4"/>
-        </w:numPr>
-        <w:autoSpaceDE w:val="0"/>
-        <w:autoSpaceDN w:val="0"/>
-        <w:adjustRightInd w:val="0"/>
-        <w:rPr>
-          <w:rFonts w:cs="Arial"/>
-          <w:sz w:val="28"/>
-          <w:szCs w:val="28"/>
-        </w:rPr>
-      </w:pPr>
-      <w:r>
-        <w:rPr>
-          <w:rFonts w:cs="Arial"/>
-          <w:sz w:val="28"/>
-          <w:szCs w:val="28"/>
-        </w:rPr>
-        <w:t>Sent emails should be received within 5 minutes</w:t>
-      </w:r>
-      <w:r>
-        <w:rPr>
-          <w:rFonts w:cs="Arial"/>
-          <w:sz w:val="28"/>
-          <w:szCs w:val="28"/>
-        </w:rPr>
-        <w:t>.</w:t>
-      </w:r>
-    </w:p>
-    <w:p>
-      <w:pPr>
-        <w:pStyle w:val="ListParagraph"/>
-        <w:widowControl w:val="0"/>
-        <w:numPr>
-          <w:ilvl w:val="0"/>
-          <w:numId w:val="4"/>
-        </w:numPr>
-        <w:autoSpaceDE w:val="0"/>
-        <w:autoSpaceDN w:val="0"/>
-        <w:adjustRightInd w:val="0"/>
-        <w:rPr>
-          <w:rFonts w:cs="Arial"/>
-          <w:sz w:val="28"/>
-          <w:szCs w:val="28"/>
-        </w:rPr>
-      </w:pPr>
-      <w:r>
-        <w:rPr>
-          <w:rFonts w:cs="Arial"/>
-          <w:sz w:val="28"/>
-          <w:szCs w:val="28"/>
-        </w:rPr>
-        <w:t>Each u</w:t>
-      </w:r>
-      <w:r>
-        <w:rPr>
-          <w:rFonts w:cs="Arial"/>
-          <w:sz w:val="28"/>
-          <w:szCs w:val="28"/>
-        </w:rPr>
-        <w:t>ser</w:t>
-      </w:r>
-      <w:r>
-        <w:rPr>
-          <w:rFonts w:cs="Arial"/>
-          <w:sz w:val="28"/>
-          <w:szCs w:val="28"/>
-        </w:rPr>
-        <w:t xml:space="preserve"> </w:t>
-      </w:r>
-      <w:r>
-        <w:rPr>
-          <w:rFonts w:cs="Arial"/>
-          <w:sz w:val="28"/>
-          <w:szCs w:val="28"/>
-        </w:rPr>
-        <w:t>account should store</w:t>
-      </w:r>
-      <w:r>
-        <w:rPr>
-          <w:rFonts w:cs="Arial"/>
-          <w:sz w:val="28"/>
-          <w:szCs w:val="28"/>
-        </w:rPr>
-        <w:t xml:space="preserve"> at least </w:t>
-      </w:r>
-      <w:r>
-        <w:rPr>
-          <w:rFonts w:cs="Arial"/>
-          <w:sz w:val="28"/>
-          <w:szCs w:val="28"/>
-        </w:rPr>
-        <w:t>500MB</w:t>
-      </w:r>
-      <w:r>
-        <w:rPr>
-          <w:rFonts w:cs="Arial"/>
-          <w:sz w:val="28"/>
-          <w:szCs w:val="28"/>
-        </w:rPr>
-        <w:t xml:space="preserve"> of </w:t>
-      </w:r>
-      <w:r>
-        <w:rPr>
-          <w:rFonts w:cs="Arial"/>
-          <w:sz w:val="28"/>
-          <w:szCs w:val="28"/>
-        </w:rPr>
-        <w:t>email information</w:t>
-      </w:r>
-      <w:r>
-        <w:rPr>
-          <w:rFonts w:cs="Arial"/>
-          <w:sz w:val="28"/>
-          <w:szCs w:val="28"/>
-        </w:rPr>
-        <w:t xml:space="preserve"> with a set upper limit</w:t>
-      </w:r>
-      <w:r>
-        <w:rPr>
-          <w:rFonts w:cs="Arial"/>
-          <w:sz w:val="28"/>
-          <w:szCs w:val="28"/>
-        </w:rPr>
-        <w:t>.</w:t>
-      </w:r>
-    </w:p>
-    <w:p>
-      <w:pPr>
-        <w:pStyle w:val="ListParagraph"/>
-        <w:widowControl w:val="0"/>
-        <w:numPr>
-          <w:ilvl w:val="0"/>
-          <w:numId w:val="4"/>
-        </w:numPr>
-        <w:autoSpaceDE w:val="0"/>
-        <w:autoSpaceDN w:val="0"/>
-        <w:adjustRightInd w:val="0"/>
-        <w:rPr>
-          <w:rFonts w:cs="Arial"/>
-          <w:sz w:val="28"/>
-          <w:szCs w:val="28"/>
-        </w:rPr>
-      </w:pPr>
-      <w:r>
-        <w:rPr>
-          <w:rFonts w:cs="Arial"/>
-          <w:sz w:val="28"/>
-          <w:szCs w:val="28"/>
-        </w:rPr>
-        <w:t>T</w:t>
-      </w:r>
-      <w:r>
-        <w:rPr>
-          <w:rFonts w:cs="Arial"/>
-          <w:sz w:val="28"/>
-          <w:szCs w:val="28"/>
-        </w:rPr>
-        <w:t xml:space="preserve">he email service should support a minimum of 10 users with 10 email </w:t>
-      </w:r>
-      <w:r>
-        <w:rPr>
-          <w:rFonts w:cs="Arial"/>
-          <w:sz w:val="28"/>
-          <w:szCs w:val="28"/>
-        </w:rPr>
-        <w:t>addresses</w:t>
-      </w:r>
-      <w:r>
-        <w:rPr>
-          <w:rFonts w:cs="Arial"/>
-          <w:sz w:val="28"/>
-          <w:szCs w:val="28"/>
-        </w:rPr>
-        <w:t xml:space="preserve"> each. </w:t>
-      </w:r>
-    </w:p>
-    <w:p>
-      <w:pPr>
-        <w:pStyle w:val="ListParagraph"/>
-        <w:widowControl w:val="0"/>
-        <w:numPr>
-          <w:ilvl w:val="0"/>
-          <w:numId w:val="4"/>
-        </w:numPr>
-        <w:autoSpaceDE w:val="0"/>
-        <w:autoSpaceDN w:val="0"/>
-        <w:adjustRightInd w:val="0"/>
-        <w:rPr>
-          <w:rFonts w:cs="Arial"/>
-          <w:color w:val="000000" w:themeColor="text1"/>
-          <w:sz w:val="28"/>
-          <w:szCs w:val="28"/>
-        </w:rPr>
-      </w:pPr>
-      <w:r>
-        <w:rPr>
-          <w:rFonts w:cs="Arial"/>
-          <w:color w:val="000000" w:themeColor="text1"/>
-          <w:sz w:val="28"/>
-          <w:szCs w:val="28"/>
-        </w:rPr>
-        <w:t>Data must be backed up.</w:t>
-      </w:r>
-    </w:p>
-    <w:p>
-      <w:pPr>
-        <w:pStyle w:val="ListParagraph"/>
-        <w:widowControl w:val="0"/>
-        <w:numPr>
-          <w:ilvl w:val="0"/>
-          <w:numId w:val="4"/>
-        </w:numPr>
-        <w:autoSpaceDE w:val="0"/>
-        <w:autoSpaceDN w:val="0"/>
-        <w:adjustRightInd w:val="0"/>
-        <w:rPr>
-          <w:rFonts w:cs="Arial"/>
-          <w:color w:val="000000" w:themeColor="text1"/>
-          <w:sz w:val="28"/>
-          <w:szCs w:val="28"/>
-        </w:rPr>
-      </w:pPr>
-      <w:r>
-        <w:rPr>
-          <w:rFonts w:cs="Arial"/>
-          <w:color w:val="000000" w:themeColor="text1"/>
-          <w:sz w:val="28"/>
-          <w:szCs w:val="28"/>
-        </w:rPr>
-        <w:t>Server should be hosted on a cloud environment.</w:t>
-      </w:r>
-    </w:p>
-    <w:p>
-      <w:pPr>
-        <w:pStyle w:val="ListParagraph"/>
-        <w:widowControl w:val="0"/>
-        <w:numPr>
-          <w:ilvl w:val="0"/>
-          <w:numId w:val="4"/>
-        </w:numPr>
-        <w:autoSpaceDE w:val="0"/>
-        <w:autoSpaceDN w:val="0"/>
-        <w:adjustRightInd w:val="0"/>
-        <w:rPr>
-          <w:rFonts w:cs="Arial"/>
-          <w:color w:val="000000" w:themeColor="text1"/>
-          <w:sz w:val="28"/>
-          <w:szCs w:val="28"/>
-        </w:rPr>
-      </w:pPr>
-      <w:r>
-        <w:rPr>
-          <w:rFonts w:cs="Arial"/>
-          <w:color w:val="000000" w:themeColor="text1"/>
-          <w:sz w:val="28"/>
-          <w:szCs w:val="28"/>
-        </w:rPr>
-        <w:t>Timeout disconnects of five minutes could be set for idle clients.</w:t>
-      </w:r>
-    </w:p>
-    <w:p>
-      <w:pPr>
-        <w:pStyle w:val="ListParagraph"/>
-        <w:widowControl w:val="0"/>
-        <w:autoSpaceDE w:val="0"/>
-        <w:autoSpaceDN w:val="0"/>
-        <w:adjustRightInd w:val="0"/>
-        <w:rPr>
-          <w:rFonts w:cs="Arial"/>
-          <w:sz w:val="28"/>
-          <w:szCs w:val="28"/>
-        </w:rPr>
-      </w:pPr>
-    </w:p>
-    <w:p>
-      <w:pPr>
-        <w:widowControl w:val="0"/>
-        <w:autoSpaceDE w:val="0"/>
-        <w:autoSpaceDN w:val="0"/>
-        <w:adjustRightInd w:val="0"/>
-        <w:rPr>
-          <w:rFonts w:cs="Arial"/>
-          <w:sz w:val="28"/>
-          <w:szCs w:val="28"/>
-        </w:rPr>
-      </w:pPr>
-    </w:p>
-    <w:p>
-      <w:pPr>
-        <w:widowControl w:val="0"/>
-        <w:autoSpaceDE w:val="0"/>
-        <w:autoSpaceDN w:val="0"/>
-        <w:adjustRightInd w:val="0"/>
-        <w:rPr>
-          <w:rFonts w:cs="Arial"/>
-          <w:sz w:val="28"/>
-          <w:szCs w:val="28"/>
-        </w:rPr>
-      </w:pPr>
-    </w:p>
-    <w:p>
-      <w:pPr>
-        <w:widowControl w:val="0"/>
-        <w:autoSpaceDE w:val="0"/>
-        <w:autoSpaceDN w:val="0"/>
-        <w:adjustRightInd w:val="0"/>
-        <w:rPr>
-          <w:rFonts w:eastAsiaTheme="minorHAnsi" w:cs="Arial"/>
-          <w:sz w:val="28"/>
-          <w:szCs w:val="28"/>
-          <w:lang w:eastAsia="en-US"/>
+      <w:bookmarkStart w:id="0" w:name="_GoBack"/>
+      <w:bookmarkEnd w:id="0"/>
+    </w:p>
+    <w:p>
+      <w:pPr>
+        <w:rPr>
+          <w:rFonts w:cs="Arial"/>
+          <w:sz w:val="28"/>
+          <w:szCs w:val="28"/>
         </w:rPr>
       </w:pPr>
     </w:p>
@@ -10505,6 +9873,7 @@
           <w:sz w:val="36"/>
           <w:szCs w:val="36"/>
         </w:rPr>
+        <w:lastRenderedPageBreak/>
         <w:drawing>
           <wp:inline distT="0" distB="0" distL="0" distR="0" wp14:anchorId="6B8BD26D" wp14:editId="64A5D367">
             <wp:extent cx="2605463" cy="2177095"/>
@@ -13537,7 +12906,7 @@
         <w:rStyle w:val="PageNumber"/>
         <w:noProof/>
       </w:rPr>
-      <w:t>8</w:t>
+      <w:t>10</w:t>
     </w:r>
     <w:r>
       <w:rPr>
@@ -15619,6 +14988,95 @@
     </w:lvl>
   </w:abstractNum>
   <w:abstractNum w:abstractNumId="21">
+    <w:nsid w:val="456153B0"/>
+    <w:multiLevelType w:val="hybridMultilevel"/>
+    <w:tmpl w:val="C630A9F4"/>
+    <w:lvl w:ilvl="0" w:tplc="0809000F">
+      <w:start w:val="1"/>
+      <w:numFmt w:val="decimal"/>
+      <w:lvlText w:val="%1."/>
+      <w:lvlJc w:val="left"/>
+      <w:pPr>
+        <w:ind w:left="360" w:hanging="360"/>
+      </w:pPr>
+      <w:rPr>
+        <w:rFonts w:hint="default"/>
+      </w:rPr>
+    </w:lvl>
+    <w:lvl w:ilvl="1" w:tplc="08090019" w:tentative="1">
+      <w:start w:val="1"/>
+      <w:numFmt w:val="lowerLetter"/>
+      <w:lvlText w:val="%2."/>
+      <w:lvlJc w:val="left"/>
+      <w:pPr>
+        <w:ind w:left="1080" w:hanging="360"/>
+      </w:pPr>
+    </w:lvl>
+    <w:lvl w:ilvl="2" w:tplc="0809001B" w:tentative="1">
+      <w:start w:val="1"/>
+      <w:numFmt w:val="lowerRoman"/>
+      <w:lvlText w:val="%3."/>
+      <w:lvlJc w:val="right"/>
+      <w:pPr>
+        <w:ind w:left="1800" w:hanging="180"/>
+      </w:pPr>
+    </w:lvl>
+    <w:lvl w:ilvl="3" w:tplc="0809000F" w:tentative="1">
+      <w:start w:val="1"/>
+      <w:numFmt w:val="decimal"/>
+      <w:lvlText w:val="%4."/>
+      <w:lvlJc w:val="left"/>
+      <w:pPr>
+        <w:ind w:left="2520" w:hanging="360"/>
+      </w:pPr>
+    </w:lvl>
+    <w:lvl w:ilvl="4" w:tplc="08090019" w:tentative="1">
+      <w:start w:val="1"/>
+      <w:numFmt w:val="lowerLetter"/>
+      <w:lvlText w:val="%5."/>
+      <w:lvlJc w:val="left"/>
+      <w:pPr>
+        <w:ind w:left="3240" w:hanging="360"/>
+      </w:pPr>
+    </w:lvl>
+    <w:lvl w:ilvl="5" w:tplc="0809001B" w:tentative="1">
+      <w:start w:val="1"/>
+      <w:numFmt w:val="lowerRoman"/>
+      <w:lvlText w:val="%6."/>
+      <w:lvlJc w:val="right"/>
+      <w:pPr>
+        <w:ind w:left="3960" w:hanging="180"/>
+      </w:pPr>
+    </w:lvl>
+    <w:lvl w:ilvl="6" w:tplc="0809000F" w:tentative="1">
+      <w:start w:val="1"/>
+      <w:numFmt w:val="decimal"/>
+      <w:lvlText w:val="%7."/>
+      <w:lvlJc w:val="left"/>
+      <w:pPr>
+        <w:ind w:left="4680" w:hanging="360"/>
+      </w:pPr>
+    </w:lvl>
+    <w:lvl w:ilvl="7" w:tplc="08090019" w:tentative="1">
+      <w:start w:val="1"/>
+      <w:numFmt w:val="lowerLetter"/>
+      <w:lvlText w:val="%8."/>
+      <w:lvlJc w:val="left"/>
+      <w:pPr>
+        <w:ind w:left="5400" w:hanging="360"/>
+      </w:pPr>
+    </w:lvl>
+    <w:lvl w:ilvl="8" w:tplc="0809001B" w:tentative="1">
+      <w:start w:val="1"/>
+      <w:numFmt w:val="lowerRoman"/>
+      <w:lvlText w:val="%9."/>
+      <w:lvlJc w:val="right"/>
+      <w:pPr>
+        <w:ind w:left="6120" w:hanging="180"/>
+      </w:pPr>
+    </w:lvl>
+  </w:abstractNum>
+  <w:abstractNum w:abstractNumId="22">
     <w:nsid w:val="4C341C10"/>
     <w:multiLevelType w:val="hybridMultilevel"/>
     <w:tmpl w:val="01241A56"/>
@@ -15707,7 +15165,7 @@
       </w:pPr>
     </w:lvl>
   </w:abstractNum>
-  <w:abstractNum w:abstractNumId="22">
+  <w:abstractNum w:abstractNumId="23">
     <w:nsid w:val="51A73D32"/>
     <w:multiLevelType w:val="hybridMultilevel"/>
     <w:tmpl w:val="34260F02"/>
@@ -15820,7 +15278,7 @@
       </w:rPr>
     </w:lvl>
   </w:abstractNum>
-  <w:abstractNum w:abstractNumId="23">
+  <w:abstractNum w:abstractNumId="24">
     <w:nsid w:val="55AA2380"/>
     <w:multiLevelType w:val="hybridMultilevel"/>
     <w:tmpl w:val="0E984618"/>
@@ -15909,7 +15367,7 @@
       </w:pPr>
     </w:lvl>
   </w:abstractNum>
-  <w:abstractNum w:abstractNumId="24">
+  <w:abstractNum w:abstractNumId="25">
     <w:nsid w:val="60AB4DEA"/>
     <w:multiLevelType w:val="hybridMultilevel"/>
     <w:tmpl w:val="84C60526"/>
@@ -15995,7 +15453,7 @@
       </w:pPr>
     </w:lvl>
   </w:abstractNum>
-  <w:abstractNum w:abstractNumId="25">
+  <w:abstractNum w:abstractNumId="26">
     <w:nsid w:val="64AE322C"/>
     <w:multiLevelType w:val="hybridMultilevel"/>
     <w:tmpl w:val="DB16638A"/>
@@ -16085,7 +15543,7 @@
       </w:pPr>
     </w:lvl>
   </w:abstractNum>
-  <w:abstractNum w:abstractNumId="26">
+  <w:abstractNum w:abstractNumId="27">
     <w:nsid w:val="66D67AF8"/>
     <w:multiLevelType w:val="hybridMultilevel"/>
     <w:tmpl w:val="546ACBCE"/>
@@ -16174,7 +15632,7 @@
       </w:pPr>
     </w:lvl>
   </w:abstractNum>
-  <w:abstractNum w:abstractNumId="27">
+  <w:abstractNum w:abstractNumId="28">
     <w:nsid w:val="6BFD1175"/>
     <w:multiLevelType w:val="hybridMultilevel"/>
     <w:tmpl w:val="D38C4368"/>
@@ -16260,7 +15718,7 @@
       </w:pPr>
     </w:lvl>
   </w:abstractNum>
-  <w:abstractNum w:abstractNumId="28">
+  <w:abstractNum w:abstractNumId="29">
     <w:nsid w:val="6E8C4FA8"/>
     <w:multiLevelType w:val="hybridMultilevel"/>
     <w:tmpl w:val="415CCFB0"/>
@@ -16349,7 +15807,7 @@
       </w:pPr>
     </w:lvl>
   </w:abstractNum>
-  <w:abstractNum w:abstractNumId="29">
+  <w:abstractNum w:abstractNumId="30">
     <w:nsid w:val="6ED00047"/>
     <w:multiLevelType w:val="multilevel"/>
     <w:tmpl w:val="D1901338"/>
@@ -16441,7 +15899,7 @@
       </w:pPr>
     </w:lvl>
   </w:abstractNum>
-  <w:abstractNum w:abstractNumId="30">
+  <w:abstractNum w:abstractNumId="31">
     <w:nsid w:val="6FAD0F18"/>
     <w:multiLevelType w:val="hybridMultilevel"/>
     <w:tmpl w:val="E5D2601E"/>
@@ -16533,7 +15991,7 @@
       </w:pPr>
     </w:lvl>
   </w:abstractNum>
-  <w:abstractNum w:abstractNumId="31">
+  <w:abstractNum w:abstractNumId="32">
     <w:nsid w:val="71964E2D"/>
     <w:multiLevelType w:val="hybridMultilevel"/>
     <w:tmpl w:val="CAFA904E"/>
@@ -16646,20 +16104,22 @@
       </w:rPr>
     </w:lvl>
   </w:abstractNum>
-  <w:abstractNum w:abstractNumId="32">
+  <w:abstractNum w:abstractNumId="33">
     <w:nsid w:val="788D0CD6"/>
     <w:multiLevelType w:val="hybridMultilevel"/>
-    <w:tmpl w:val="33640194"/>
-    <w:lvl w:ilvl="0" w:tplc="81B09F6E">
-      <w:numFmt w:val="bullet"/>
-      <w:lvlText w:val="-"/>
+    <w:tmpl w:val="6FF20400"/>
+    <w:lvl w:ilvl="0" w:tplc="EBF811BE">
+      <w:start w:val="1"/>
+      <w:numFmt w:val="decimal"/>
+      <w:lvlText w:val="%1."/>
       <w:lvlJc w:val="left"/>
       <w:pPr>
         <w:ind w:left="360" w:hanging="360"/>
       </w:pPr>
       <w:rPr>
-        <w:rFonts w:ascii="Calibri" w:eastAsiaTheme="minorEastAsia" w:hAnsi="Calibri" w:cs="Arial" w:hint="default"/>
-        <w:b/>
+        <w:rFonts w:asciiTheme="majorBidi" w:eastAsiaTheme="minorEastAsia" w:hAnsiTheme="majorBidi" w:cstheme="majorBidi"/>
+        <w:b w:val="0"/>
+        <w:bCs/>
       </w:rPr>
     </w:lvl>
     <w:lvl w:ilvl="1" w:tplc="08090003" w:tentative="1">
@@ -16759,7 +16219,7 @@
       </w:rPr>
     </w:lvl>
   </w:abstractNum>
-  <w:abstractNum w:abstractNumId="33">
+  <w:abstractNum w:abstractNumId="34">
     <w:nsid w:val="79911088"/>
     <w:multiLevelType w:val="hybridMultilevel"/>
     <w:tmpl w:val="B89254AA"/>
@@ -16872,7 +16332,7 @@
       </w:rPr>
     </w:lvl>
   </w:abstractNum>
-  <w:abstractNum w:abstractNumId="34">
+  <w:abstractNum w:abstractNumId="35">
     <w:nsid w:val="7D184A47"/>
     <w:multiLevelType w:val="hybridMultilevel"/>
     <w:tmpl w:val="0BCE206C"/>
@@ -16984,7 +16444,7 @@
       </w:rPr>
     </w:lvl>
   </w:abstractNum>
-  <w:abstractNum w:abstractNumId="35">
+  <w:abstractNum w:abstractNumId="36">
     <w:nsid w:val="7F037D30"/>
     <w:multiLevelType w:val="hybridMultilevel"/>
     <w:tmpl w:val="71E62024"/>
@@ -17077,7 +16537,7 @@
     <w:abstractNumId w:val="19"/>
   </w:num>
   <w:num w:numId="2">
-    <w:abstractNumId w:val="22"/>
+    <w:abstractNumId w:val="23"/>
   </w:num>
   <w:num w:numId="3">
     <w:abstractNumId w:val="6"/>
@@ -17092,7 +16552,7 @@
     <w:abstractNumId w:val="20"/>
   </w:num>
   <w:num w:numId="7">
-    <w:abstractNumId w:val="34"/>
+    <w:abstractNumId w:val="35"/>
   </w:num>
   <w:num w:numId="8">
     <w:abstractNumId w:val="1"/>
@@ -17104,7 +16564,7 @@
     <w:abstractNumId w:val="0"/>
   </w:num>
   <w:num w:numId="11">
-    <w:abstractNumId w:val="29"/>
+    <w:abstractNumId w:val="30"/>
   </w:num>
   <w:num w:numId="12">
     <w:abstractNumId w:val="12"/>
@@ -17113,13 +16573,13 @@
     <w:abstractNumId w:val="17"/>
   </w:num>
   <w:num w:numId="14">
-    <w:abstractNumId w:val="32"/>
+    <w:abstractNumId w:val="33"/>
   </w:num>
   <w:num w:numId="15">
-    <w:abstractNumId w:val="24"/>
+    <w:abstractNumId w:val="25"/>
   </w:num>
   <w:num w:numId="16">
-    <w:abstractNumId w:val="27"/>
+    <w:abstractNumId w:val="28"/>
   </w:num>
   <w:num w:numId="17">
     <w:abstractNumId w:val="15"/>
@@ -17134,7 +16594,7 @@
     <w:abstractNumId w:val="16"/>
   </w:num>
   <w:num w:numId="21">
-    <w:abstractNumId w:val="30"/>
+    <w:abstractNumId w:val="31"/>
   </w:num>
   <w:num w:numId="22">
     <w:abstractNumId w:val="18"/>
@@ -17146,31 +16606,31 @@
     <w:abstractNumId w:val="11"/>
   </w:num>
   <w:num w:numId="25">
-    <w:abstractNumId w:val="31"/>
+    <w:abstractNumId w:val="32"/>
   </w:num>
   <w:num w:numId="26">
-    <w:abstractNumId w:val="28"/>
+    <w:abstractNumId w:val="29"/>
   </w:num>
   <w:num w:numId="27">
-    <w:abstractNumId w:val="21"/>
+    <w:abstractNumId w:val="22"/>
   </w:num>
   <w:num w:numId="28">
-    <w:abstractNumId w:val="26"/>
+    <w:abstractNumId w:val="27"/>
   </w:num>
   <w:num w:numId="29">
-    <w:abstractNumId w:val="33"/>
+    <w:abstractNumId w:val="34"/>
   </w:num>
   <w:num w:numId="30">
     <w:abstractNumId w:val="5"/>
   </w:num>
   <w:num w:numId="31">
-    <w:abstractNumId w:val="23"/>
+    <w:abstractNumId w:val="24"/>
   </w:num>
   <w:num w:numId="32">
-    <w:abstractNumId w:val="25"/>
+    <w:abstractNumId w:val="26"/>
   </w:num>
   <w:num w:numId="33">
-    <w:abstractNumId w:val="35"/>
+    <w:abstractNumId w:val="36"/>
   </w:num>
   <w:num w:numId="34">
     <w:abstractNumId w:val="3"/>
@@ -17180,6 +16640,9 @@
   </w:num>
   <w:num w:numId="36">
     <w:abstractNumId w:val="2"/>
+  </w:num>
+  <w:num w:numId="37">
+    <w:abstractNumId w:val="21"/>
   </w:num>
 </w:numbering>
 </file>
@@ -20862,7 +20325,7 @@
 </file>
 
 <file path=customXml/itemProps1.xml><?xml version="1.0" encoding="utf-8"?>
-<ds:datastoreItem xmlns:ds="http://schemas.openxmlformats.org/officeDocument/2006/customXml" ds:itemID="{8BFA4546-2793-ED41-AF78-2E63DE8D4A3A}">
+<ds:datastoreItem xmlns:ds="http://schemas.openxmlformats.org/officeDocument/2006/customXml" ds:itemID="{2FAE157E-221C-9449-9834-C1DE6E673E8E}">
   <ds:schemaRefs>
     <ds:schemaRef ds:uri="http://schemas.openxmlformats.org/officeDocument/2006/bibliography"/>
   </ds:schemaRefs>

</xml_diff>